<commit_message>
Implemented Full Adhoc rewirite
</commit_message>
<xml_diff>
--- a/Report/The_Effectiveness_Of_Learning_Artificial_Intelligence_In_Videogames.docx
+++ b/Report/The_Effectiveness_Of_Learning_Artificial_Intelligence_In_Videogames.docx
@@ -146,7 +146,6 @@
           <w:docPartUnique/>
         </w:docPartObj>
       </w:sdtPr>
-      <w:sdtEndPr/>
       <w:sdtContent>
         <w:p>
           <w:pPr>
@@ -2854,7 +2853,6 @@
           <w:id w:val="-501345301"/>
           <w:citation/>
         </w:sdtPr>
-        <w:sdtEndPr/>
         <w:sdtContent>
           <w:r>
             <w:rPr>
@@ -2941,7 +2939,6 @@
           <w:id w:val="-711260833"/>
           <w:citation/>
         </w:sdtPr>
-        <w:sdtEndPr/>
         <w:sdtContent>
           <w:r>
             <w:rPr>
@@ -3005,7 +3002,6 @@
           <w:id w:val="-16472993"/>
           <w:citation/>
         </w:sdtPr>
-        <w:sdtEndPr/>
         <w:sdtContent>
           <w:r>
             <w:fldChar w:fldCharType="begin"/>
@@ -3049,7 +3045,6 @@
           <w:id w:val="-1080756305"/>
           <w:citation/>
         </w:sdtPr>
-        <w:sdtEndPr/>
         <w:sdtContent>
           <w:r>
             <w:fldChar w:fldCharType="begin"/>
@@ -3085,7 +3080,6 @@
           <w:id w:val="1895927172"/>
           <w:citation/>
         </w:sdtPr>
-        <w:sdtEndPr/>
         <w:sdtContent>
           <w:r>
             <w:fldChar w:fldCharType="begin"/>
@@ -3151,7 +3145,6 @@
           <w:id w:val="-595863827"/>
           <w:citation/>
         </w:sdtPr>
-        <w:sdtEndPr/>
         <w:sdtContent>
           <w:r>
             <w:fldChar w:fldCharType="begin"/>
@@ -3184,7 +3177,6 @@
           <w:id w:val="-1077824815"/>
           <w:citation/>
         </w:sdtPr>
-        <w:sdtEndPr/>
         <w:sdtContent>
           <w:r>
             <w:fldChar w:fldCharType="begin"/>
@@ -3222,7 +3214,6 @@
           <w:id w:val="-424730376"/>
           <w:citation/>
         </w:sdtPr>
-        <w:sdtEndPr/>
         <w:sdtContent>
           <w:r>
             <w:fldChar w:fldCharType="begin"/>
@@ -3252,7 +3243,6 @@
           <w:id w:val="864325798"/>
           <w:citation/>
         </w:sdtPr>
-        <w:sdtEndPr/>
         <w:sdtContent>
           <w:r>
             <w:fldChar w:fldCharType="begin"/>
@@ -3290,7 +3280,6 @@
           <w:id w:val="-43676592"/>
           <w:citation/>
         </w:sdtPr>
-        <w:sdtEndPr/>
         <w:sdtContent>
           <w:r>
             <w:fldChar w:fldCharType="begin"/>
@@ -3320,7 +3309,6 @@
           <w:id w:val="1384678529"/>
           <w:citation/>
         </w:sdtPr>
-        <w:sdtEndPr/>
         <w:sdtContent>
           <w:r>
             <w:fldChar w:fldCharType="begin"/>
@@ -3350,7 +3338,6 @@
           <w:id w:val="2015187571"/>
           <w:citation/>
         </w:sdtPr>
-        <w:sdtEndPr/>
         <w:sdtContent>
           <w:r>
             <w:fldChar w:fldCharType="begin"/>
@@ -3388,7 +3375,6 @@
           <w:id w:val="-198783974"/>
           <w:citation/>
         </w:sdtPr>
-        <w:sdtEndPr/>
         <w:sdtContent>
           <w:r>
             <w:fldChar w:fldCharType="begin"/>
@@ -3439,7 +3425,6 @@
           <w:id w:val="677161020"/>
           <w:citation/>
         </w:sdtPr>
-        <w:sdtEndPr/>
         <w:sdtContent>
           <w:r>
             <w:fldChar w:fldCharType="begin"/>
@@ -3471,7 +3456,6 @@
           <w:id w:val="-412551573"/>
           <w:citation/>
         </w:sdtPr>
-        <w:sdtEndPr/>
         <w:sdtContent>
           <w:r>
             <w:fldChar w:fldCharType="begin"/>
@@ -3552,7 +3536,6 @@
           <w:id w:val="370122009"/>
           <w:citation/>
         </w:sdtPr>
-        <w:sdtEndPr/>
         <w:sdtContent>
           <w:r>
             <w:fldChar w:fldCharType="begin"/>
@@ -3611,7 +3594,6 @@
           <w:id w:val="-1255585888"/>
           <w:citation/>
         </w:sdtPr>
-        <w:sdtEndPr/>
         <w:sdtContent>
           <w:r>
             <w:fldChar w:fldCharType="begin"/>
@@ -3641,7 +3623,6 @@
           <w:id w:val="599685838"/>
           <w:citation/>
         </w:sdtPr>
-        <w:sdtEndPr/>
         <w:sdtContent>
           <w:r>
             <w:fldChar w:fldCharType="begin"/>
@@ -3676,7 +3657,6 @@
           <w:id w:val="-476609780"/>
           <w:citation/>
         </w:sdtPr>
-        <w:sdtEndPr/>
         <w:sdtContent>
           <w:r>
             <w:fldChar w:fldCharType="begin"/>
@@ -3706,7 +3686,6 @@
           <w:id w:val="-380163003"/>
           <w:citation/>
         </w:sdtPr>
-        <w:sdtEndPr/>
         <w:sdtContent>
           <w:r>
             <w:fldChar w:fldCharType="begin"/>
@@ -3838,7 +3817,6 @@
           <w:id w:val="-180290202"/>
           <w:citation/>
         </w:sdtPr>
-        <w:sdtEndPr/>
         <w:sdtContent>
           <w:r>
             <w:fldChar w:fldCharType="begin"/>
@@ -3903,7 +3881,6 @@
           <w:id w:val="1482728471"/>
           <w:citation/>
         </w:sdtPr>
-        <w:sdtEndPr/>
         <w:sdtContent>
           <w:r>
             <w:fldChar w:fldCharType="begin"/>
@@ -3933,7 +3910,6 @@
           <w:id w:val="-1280335477"/>
           <w:citation/>
         </w:sdtPr>
-        <w:sdtEndPr/>
         <w:sdtContent>
           <w:r>
             <w:fldChar w:fldCharType="begin"/>
@@ -3966,7 +3942,6 @@
           <w:id w:val="798958762"/>
           <w:citation/>
         </w:sdtPr>
-        <w:sdtEndPr/>
         <w:sdtContent>
           <w:r>
             <w:fldChar w:fldCharType="begin"/>
@@ -4002,7 +3977,36 @@
         <w:t>Chapter 4: Coronavirus update</w:t>
       </w:r>
     </w:p>
-    <w:p/>
+    <w:p>
+      <w:r>
+        <w:t>Due to the ongoing covid-19 crisis I have had to change my project from its initial inception, unfortunately I can not do the group testing</w:t>
+      </w:r>
+      <w:r>
+        <w:t xml:space="preserve">. With this the focus of the project changed when I started to investigate the resources needed for creating the learning AI system, I realised I would need a bigger team and better equipment and more time then was available to me. So instead I am going to talk about how I created the </w:t>
+      </w:r>
+      <w:r>
+        <w:t xml:space="preserve">Behaviour tree systems and what I have learnt from the artefact I have made. </w:t>
+      </w:r>
+    </w:p>
+    <w:p>
+      <w:r>
+        <w:t xml:space="preserve">The artefact I have made is the framework for the SERE game it contains most of the software I would need to fully create the project when I have more time to teach the learning AI. </w:t>
+      </w:r>
+    </w:p>
+    <w:p>
+      <w:r>
+        <w:t xml:space="preserve"> </w:t>
+      </w:r>
+      <w:r>
+        <w:t>In general I learnt that the project was too big and ambitious, a further and more detailed discussion of this will be in the reflection however as at a base level the project could never of been completed within 4 – 5 months without more teams and the removal of the behaviour tree</w:t>
+      </w:r>
+      <w:r>
+        <w:t xml:space="preserve"> AI</w:t>
+      </w:r>
+      <w:r>
+        <w:t>.</w:t>
+      </w:r>
+    </w:p>
     <w:p>
       <w:pPr>
         <w:pStyle w:val="Heading1"/>
@@ -4014,9 +4018,12 @@
         <w:t>5</w:t>
       </w:r>
       <w:r>
-        <w:t>: Creating the Learning AI</w:t>
+        <w:t xml:space="preserve">: Creating the </w:t>
       </w:r>
       <w:bookmarkEnd w:id="14"/>
+      <w:r>
+        <w:t>Framework</w:t>
+      </w:r>
     </w:p>
     <w:p>
       <w:pPr>
@@ -4054,7 +4061,13 @@
         <w:t>2</w:t>
       </w:r>
       <w:r>
-        <w:t xml:space="preserve"> Designing a game for an AI that learns</w:t>
+        <w:t xml:space="preserve"> Designing a game for an AI that l</w:t>
+      </w:r>
+      <w:r>
+        <w:t xml:space="preserve"> </w:t>
+      </w:r>
+      <w:r>
+        <w:t>earns</w:t>
       </w:r>
       <w:bookmarkEnd w:id="16"/>
       <w:r>
@@ -4062,409 +4075,259 @@
       </w:r>
     </w:p>
     <w:p>
-      <w:pPr>
-        <w:pStyle w:val="Heading2"/>
-      </w:pPr>
-      <w:bookmarkStart w:id="17" w:name="_Toc29389883"/>
-      <w:r>
-        <w:t>5</w:t>
-      </w:r>
-      <w:r>
-        <w:t>.</w:t>
-      </w:r>
-      <w:r>
-        <w:t>3</w:t>
-      </w:r>
-      <w:r>
-        <w:t xml:space="preserve"> Building the AI</w:t>
-      </w:r>
-      <w:bookmarkEnd w:id="17"/>
-    </w:p>
-    <w:p>
-      <w:pPr>
-        <w:pStyle w:val="Heading2"/>
-      </w:pPr>
-      <w:bookmarkStart w:id="18" w:name="_Toc29389884"/>
-      <w:r>
-        <w:t>5</w:t>
-      </w:r>
-      <w:r>
-        <w:t>.</w:t>
-      </w:r>
-      <w:r>
-        <w:t>4</w:t>
-      </w:r>
-      <w:r>
-        <w:t xml:space="preserve"> Training the AI</w:t>
-      </w:r>
-      <w:bookmarkEnd w:id="18"/>
-      <w:r>
-        <w:t xml:space="preserve"> </w:t>
-      </w:r>
-    </w:p>
-    <w:p>
-      <w:pPr>
-        <w:pStyle w:val="Heading2"/>
-      </w:pPr>
-      <w:bookmarkStart w:id="19" w:name="_Toc29389885"/>
-      <w:r>
-        <w:t>5</w:t>
-      </w:r>
-      <w:r>
-        <w:t>.</w:t>
-      </w:r>
-      <w:r>
-        <w:t>5</w:t>
-      </w:r>
-      <w:r>
-        <w:t xml:space="preserve"> Testing the AI</w:t>
-      </w:r>
-      <w:bookmarkEnd w:id="19"/>
-      <w:r>
-        <w:t xml:space="preserve"> </w:t>
-      </w:r>
-    </w:p>
-    <w:p>
-      <w:pPr>
-        <w:pStyle w:val="Heading2"/>
-      </w:pPr>
-      <w:bookmarkStart w:id="20" w:name="_Toc29389886"/>
-      <w:r>
-        <w:t>5</w:t>
-      </w:r>
-      <w:r>
-        <w:t>.</w:t>
-      </w:r>
-      <w:r>
-        <w:t>6</w:t>
-      </w:r>
-      <w:r>
-        <w:t xml:space="preserve"> Initial analysis of the effectiveness</w:t>
-      </w:r>
-      <w:bookmarkEnd w:id="20"/>
-      <w:r>
-        <w:t xml:space="preserve"> </w:t>
-      </w:r>
-    </w:p>
-    <w:p>
-      <w:pPr>
-        <w:pStyle w:val="Heading2"/>
-      </w:pPr>
-      <w:bookmarkStart w:id="21" w:name="_Toc29389887"/>
-      <w:r>
-        <w:t>5</w:t>
-      </w:r>
-      <w:r>
-        <w:t>.</w:t>
-      </w:r>
-      <w:r>
-        <w:t>7</w:t>
-      </w:r>
-      <w:r>
-        <w:t xml:space="preserve"> Performance</w:t>
-      </w:r>
-      <w:bookmarkEnd w:id="21"/>
-    </w:p>
-    <w:p>
-      <w:pPr>
-        <w:pStyle w:val="Heading1"/>
-      </w:pPr>
-      <w:bookmarkStart w:id="22" w:name="_Toc29389892"/>
-      <w:r>
-        <w:t>Chapter 6: Results &amp; Findings</w:t>
-      </w:r>
-      <w:bookmarkEnd w:id="22"/>
-    </w:p>
-    <w:p>
-      <w:pPr>
-        <w:pStyle w:val="Heading2"/>
-      </w:pPr>
-      <w:bookmarkStart w:id="23" w:name="_Toc29389893"/>
-      <w:r>
-        <w:t>6</w:t>
-      </w:r>
-      <w:r>
-        <w:t>.1 Group 1</w:t>
-      </w:r>
-      <w:bookmarkEnd w:id="23"/>
-    </w:p>
-    <w:p>
-      <w:pPr>
-        <w:pStyle w:val="Heading2"/>
-      </w:pPr>
-      <w:bookmarkStart w:id="24" w:name="_Toc29389894"/>
-      <w:r>
-        <w:t>6</w:t>
-      </w:r>
-      <w:r>
-        <w:t>.2 Group 2</w:t>
-      </w:r>
-      <w:bookmarkEnd w:id="24"/>
-    </w:p>
-    <w:p>
-      <w:pPr>
-        <w:pStyle w:val="Heading2"/>
-      </w:pPr>
-      <w:bookmarkStart w:id="25" w:name="_Toc29389895"/>
-      <w:r>
-        <w:t>6</w:t>
-      </w:r>
-      <w:r>
-        <w:t>.3 Performance Results</w:t>
-      </w:r>
-      <w:bookmarkEnd w:id="25"/>
-    </w:p>
-    <w:p>
-      <w:pPr>
-        <w:pStyle w:val="Heading2"/>
-      </w:pPr>
-      <w:bookmarkStart w:id="26" w:name="_Toc29389896"/>
-      <w:r>
-        <w:t>6</w:t>
-      </w:r>
-      <w:r>
-        <w:t>.4 How much did the AI learn</w:t>
-      </w:r>
-      <w:bookmarkEnd w:id="26"/>
-      <w:r>
-        <w:t xml:space="preserve"> </w:t>
-      </w:r>
-    </w:p>
-    <w:p>
-      <w:pPr>
-        <w:pStyle w:val="Heading2"/>
-      </w:pPr>
-      <w:bookmarkStart w:id="27" w:name="_Toc29389897"/>
-      <w:r>
-        <w:t>6</w:t>
-      </w:r>
-      <w:r>
-        <w:t>.5 Application of Learning AI in video games</w:t>
-      </w:r>
-      <w:bookmarkEnd w:id="27"/>
-    </w:p>
-    <w:p>
-      <w:pPr>
+      <w:r>
+        <w:t xml:space="preserve">Designing a game for an AI that learns </w:t>
+      </w:r>
+    </w:p>
+    <w:p>
+      <w:pPr>
+        <w:pStyle w:val="ListParagraph"/>
         <w:numPr>
           <w:ilvl w:val="0"/>
-          <w:numId w:val="10"/>
+          <w:numId w:val="15"/>
         </w:numPr>
-        <w:pBdr>
-          <w:top w:val="nil"/>
-          <w:left w:val="nil"/>
-          <w:bottom w:val="nil"/>
-          <w:right w:val="nil"/>
-          <w:between w:val="nil"/>
-        </w:pBdr>
-        <w:spacing w:after="0"/>
-      </w:pPr>
-      <w:r>
-        <w:rPr>
-          <w:color w:val="000000"/>
-        </w:rPr>
-        <w:t>Hive mind and strategy games / Commanders</w:t>
-      </w:r>
-    </w:p>
-    <w:p>
-      <w:pPr>
+      </w:pPr>
+      <w:r>
+        <w:t>The same process as standard games</w:t>
+      </w:r>
+    </w:p>
+    <w:p>
+      <w:pPr>
+        <w:pStyle w:val="ListParagraph"/>
         <w:numPr>
           <w:ilvl w:val="0"/>
-          <w:numId w:val="10"/>
+          <w:numId w:val="15"/>
         </w:numPr>
-        <w:pBdr>
-          <w:top w:val="nil"/>
-          <w:left w:val="nil"/>
-          <w:bottom w:val="nil"/>
-          <w:right w:val="nil"/>
-          <w:between w:val="nil"/>
-        </w:pBdr>
-        <w:spacing w:after="0"/>
-      </w:pPr>
-      <w:r>
-        <w:rPr>
-          <w:color w:val="000000"/>
-        </w:rPr>
-        <w:t xml:space="preserve">Standard AI agents that learn </w:t>
-      </w:r>
-    </w:p>
-    <w:p>
-      <w:pPr>
+      </w:pPr>
+      <w:r>
+        <w:t>Developers just need to factor in the Learning AI</w:t>
+      </w:r>
+    </w:p>
+    <w:p>
+      <w:pPr>
+        <w:pStyle w:val="ListParagraph"/>
         <w:numPr>
           <w:ilvl w:val="0"/>
-          <w:numId w:val="10"/>
+          <w:numId w:val="15"/>
         </w:numPr>
-        <w:pBdr>
-          <w:top w:val="nil"/>
-          <w:left w:val="nil"/>
-          <w:bottom w:val="nil"/>
-          <w:right w:val="nil"/>
-          <w:between w:val="nil"/>
-        </w:pBdr>
-        <w:spacing w:after="0"/>
-      </w:pPr>
-      <w:r>
-        <w:rPr>
-          <w:color w:val="000000"/>
-        </w:rPr>
-        <w:t>NPCS</w:t>
-      </w:r>
-    </w:p>
-    <w:p>
-      <w:pPr>
+      </w:pPr>
+      <w:r>
+        <w:t xml:space="preserve">Any game that has </w:t>
+      </w:r>
+      <w:r>
+        <w:t xml:space="preserve">AI systems can use a learning </w:t>
+      </w:r>
+      <w:proofErr w:type="gramStart"/>
+      <w:r>
+        <w:t>AI</w:t>
+      </w:r>
+      <w:proofErr w:type="gramEnd"/>
+      <w:r>
+        <w:t xml:space="preserve"> so the process does not change.</w:t>
+      </w:r>
+    </w:p>
+    <w:p>
+      <w:pPr>
+        <w:pStyle w:val="ListParagraph"/>
         <w:numPr>
           <w:ilvl w:val="0"/>
-          <w:numId w:val="10"/>
+          <w:numId w:val="15"/>
         </w:numPr>
-        <w:pBdr>
-          <w:top w:val="nil"/>
-          <w:left w:val="nil"/>
-          <w:bottom w:val="nil"/>
-          <w:right w:val="nil"/>
-          <w:between w:val="nil"/>
-        </w:pBdr>
-        <w:spacing w:after="0"/>
-      </w:pPr>
-      <w:r>
-        <w:rPr>
-          <w:color w:val="000000"/>
-        </w:rPr>
-        <w:t xml:space="preserve">Puzzle making </w:t>
-      </w:r>
-    </w:p>
-    <w:p>
-      <w:pPr>
+      </w:pPr>
+      <w:r>
+        <w:t xml:space="preserve">Instead the developers just need to factor in the time it takes to learn </w:t>
+      </w:r>
+    </w:p>
+    <w:p>
+      <w:pPr>
+        <w:pStyle w:val="ListParagraph"/>
         <w:numPr>
           <w:ilvl w:val="0"/>
-          <w:numId w:val="10"/>
+          <w:numId w:val="15"/>
         </w:numPr>
-        <w:pBdr>
-          <w:top w:val="nil"/>
-          <w:left w:val="nil"/>
-          <w:bottom w:val="nil"/>
-          <w:right w:val="nil"/>
-          <w:between w:val="nil"/>
-        </w:pBdr>
-        <w:spacing w:after="0"/>
-      </w:pPr>
-      <w:r>
-        <w:rPr>
-          <w:color w:val="000000"/>
-        </w:rPr>
-        <w:t xml:space="preserve">Other </w:t>
-      </w:r>
-    </w:p>
-    <w:p>
-      <w:pPr>
+      </w:pPr>
+    </w:p>
+    <w:p>
+      <w:pPr>
+        <w:pStyle w:val="Heading2"/>
+      </w:pPr>
+      <w:bookmarkStart w:id="17" w:name="_Toc29389883"/>
+      <w:r>
+        <w:t>5</w:t>
+      </w:r>
+      <w:r>
+        <w:t>.</w:t>
+      </w:r>
+      <w:r>
+        <w:t>3</w:t>
+      </w:r>
+      <w:r>
+        <w:t xml:space="preserve"> Building the AI</w:t>
+      </w:r>
+      <w:bookmarkEnd w:id="17"/>
+      <w:r>
+        <w:t xml:space="preserve"> Framework</w:t>
+      </w:r>
+    </w:p>
+    <w:p>
+      <w:pPr>
+        <w:pStyle w:val="ListParagraph"/>
         <w:numPr>
-          <w:ilvl w:val="1"/>
-          <w:numId w:val="10"/>
+          <w:ilvl w:val="0"/>
+          <w:numId w:val="20"/>
         </w:numPr>
-        <w:pBdr>
-          <w:top w:val="nil"/>
-          <w:left w:val="nil"/>
-          <w:bottom w:val="nil"/>
-          <w:right w:val="nil"/>
-          <w:between w:val="nil"/>
-        </w:pBdr>
-        <w:spacing w:after="0"/>
-      </w:pPr>
-      <w:r>
-        <w:rPr>
-          <w:color w:val="000000"/>
-        </w:rPr>
-        <w:t xml:space="preserve">Asset creation </w:t>
-      </w:r>
-    </w:p>
-    <w:p>
-      <w:pPr>
+      </w:pPr>
+      <w:r>
+        <w:t>Behaviour tree</w:t>
+      </w:r>
+    </w:p>
+    <w:p>
+      <w:pPr>
+        <w:pStyle w:val="ListParagraph"/>
         <w:numPr>
-          <w:ilvl w:val="1"/>
-          <w:numId w:val="10"/>
+          <w:ilvl w:val="0"/>
+          <w:numId w:val="20"/>
         </w:numPr>
-        <w:pBdr>
-          <w:top w:val="nil"/>
-          <w:left w:val="nil"/>
-          <w:bottom w:val="nil"/>
-          <w:right w:val="nil"/>
-          <w:between w:val="nil"/>
-        </w:pBdr>
-        <w:spacing w:after="0"/>
-      </w:pPr>
-      <w:r>
-        <w:rPr>
-          <w:color w:val="000000"/>
-        </w:rPr>
-        <w:t xml:space="preserve">Level generation </w:t>
-      </w:r>
-    </w:p>
-    <w:p>
-      <w:pPr>
+      </w:pPr>
+      <w:r>
+        <w:t>Dog</w:t>
+      </w:r>
+    </w:p>
+    <w:p>
+      <w:pPr>
+        <w:pStyle w:val="ListParagraph"/>
         <w:numPr>
-          <w:ilvl w:val="1"/>
-          <w:numId w:val="10"/>
+          <w:ilvl w:val="0"/>
+          <w:numId w:val="20"/>
         </w:numPr>
-        <w:pBdr>
-          <w:top w:val="nil"/>
-          <w:left w:val="nil"/>
-          <w:bottom w:val="nil"/>
-          <w:right w:val="nil"/>
-          <w:between w:val="nil"/>
-        </w:pBdr>
-      </w:pPr>
-      <w:r>
-        <w:rPr>
-          <w:color w:val="000000"/>
-        </w:rPr>
-        <w:t>Auto translating voices and text for multiplayer games</w:t>
+      </w:pPr>
+      <w:r>
+        <w:t>Soldier</w:t>
+      </w:r>
+    </w:p>
+    <w:p>
+      <w:pPr>
+        <w:pStyle w:val="ListParagraph"/>
+        <w:numPr>
+          <w:ilvl w:val="0"/>
+          <w:numId w:val="20"/>
+        </w:numPr>
+      </w:pPr>
+      <w:r>
+        <w:t xml:space="preserve">Commander </w:t>
+      </w:r>
+    </w:p>
+    <w:p>
+      <w:pPr>
+        <w:pStyle w:val="Heading1"/>
+      </w:pPr>
+      <w:bookmarkStart w:id="18" w:name="_Toc29389899"/>
+      <w:r>
+        <w:t xml:space="preserve">Chapter 6:  </w:t>
+      </w:r>
+      <w:r>
+        <w:t>What I would have done</w:t>
       </w:r>
     </w:p>
     <w:p>
       <w:pPr>
         <w:pStyle w:val="Heading2"/>
       </w:pPr>
-      <w:bookmarkStart w:id="28" w:name="_Toc29389898"/>
+      <w:r>
+        <w:t>Learning AI</w:t>
+      </w:r>
+    </w:p>
+    <w:p>
+      <w:pPr>
+        <w:pStyle w:val="Heading3"/>
+      </w:pPr>
+      <w:r>
+        <w:t>Dog</w:t>
+      </w:r>
+    </w:p>
+    <w:p>
+      <w:pPr>
+        <w:pStyle w:val="Heading3"/>
+      </w:pPr>
+      <w:r>
+        <w:t>Soldier</w:t>
+      </w:r>
+    </w:p>
+    <w:p>
+      <w:pPr>
+        <w:pStyle w:val="Heading3"/>
+      </w:pPr>
+    </w:p>
+    <w:p/>
+    <w:p>
+      <w:pPr>
+        <w:pStyle w:val="Heading1"/>
+      </w:pPr>
+      <w:r>
+        <w:lastRenderedPageBreak/>
+        <w:t xml:space="preserve">Chapter </w:t>
+      </w:r>
       <w:r>
         <w:t>6</w:t>
       </w:r>
       <w:r>
-        <w:t>.5 AI Profiling Results</w:t>
-      </w:r>
-      <w:bookmarkEnd w:id="28"/>
-    </w:p>
-    <w:p>
-      <w:pPr>
-        <w:pBdr>
-          <w:top w:val="nil"/>
-          <w:left w:val="nil"/>
-          <w:bottom w:val="nil"/>
-          <w:right w:val="nil"/>
-          <w:between w:val="nil"/>
-        </w:pBdr>
-      </w:pPr>
+        <w:t xml:space="preserve">: </w:t>
+      </w:r>
+      <w:bookmarkEnd w:id="18"/>
+      <w:r>
+        <w:t>Reflection</w:t>
+      </w:r>
+    </w:p>
+    <w:p>
+      <w:pPr>
+        <w:pStyle w:val="Heading2"/>
+      </w:pPr>
+      <w:r>
+        <w:t>Time</w:t>
+      </w:r>
+    </w:p>
+    <w:p>
+      <w:pPr>
+        <w:pStyle w:val="Heading2"/>
+      </w:pPr>
+      <w:r>
+        <w:t>Personnel Knowledge</w:t>
+      </w:r>
+    </w:p>
+    <w:p>
+      <w:pPr>
+        <w:pStyle w:val="Heading2"/>
+      </w:pPr>
+      <w:r>
+        <w:t>Hindsight</w:t>
+      </w:r>
+    </w:p>
+    <w:p>
+      <w:pPr>
+        <w:pStyle w:val="Heading2"/>
+      </w:pPr>
+      <w:r>
+        <w:t>Splitting it in two</w:t>
+      </w:r>
+    </w:p>
+    <w:p>
+      <w:pPr>
+        <w:pStyle w:val="Heading1"/>
+      </w:pPr>
+      <w:bookmarkStart w:id="19" w:name="_Toc29389900"/>
+      <w:r>
+        <w:t xml:space="preserve">Chapter </w:t>
+      </w:r>
+      <w:r>
+        <w:t>7</w:t>
+      </w:r>
+      <w:r>
+        <w:t>: Conclusion</w:t>
+      </w:r>
+      <w:bookmarkEnd w:id="19"/>
     </w:p>
     <w:p/>
-    <w:p>
-      <w:pPr>
-        <w:pStyle w:val="Heading1"/>
-      </w:pPr>
-      <w:bookmarkStart w:id="29" w:name="_Toc29389899"/>
-      <w:r>
-        <w:lastRenderedPageBreak/>
-        <w:t>Chapter 7: Discussion</w:t>
-      </w:r>
-      <w:bookmarkEnd w:id="29"/>
-    </w:p>
-    <w:p>
-      <w:pPr>
-        <w:pStyle w:val="Heading1"/>
-      </w:pPr>
-      <w:bookmarkStart w:id="30" w:name="_Toc29389900"/>
-      <w:r>
-        <w:t>Chapter 8: Conclusion</w:t>
-      </w:r>
-      <w:bookmarkEnd w:id="30"/>
-    </w:p>
-    <w:bookmarkStart w:id="31" w:name="_Toc29389901" w:displacedByCustomXml="next"/>
+    <w:bookmarkStart w:id="20" w:name="_Toc29389901" w:displacedByCustomXml="next"/>
     <w:sdt>
       <w:sdtPr>
         <w:rPr>
@@ -4479,7 +4342,6 @@
           <w:docPartUnique/>
         </w:docPartObj>
       </w:sdtPr>
-      <w:sdtEndPr/>
       <w:sdtContent>
         <w:p>
           <w:pPr>
@@ -4488,14 +4350,13 @@
           <w:r>
             <w:t>References</w:t>
           </w:r>
-          <w:bookmarkEnd w:id="31"/>
+          <w:bookmarkEnd w:id="20"/>
         </w:p>
         <w:sdt>
           <w:sdtPr>
             <w:id w:val="-573587230"/>
             <w:bibliography/>
           </w:sdtPr>
-          <w:sdtEndPr/>
           <w:sdtContent>
             <w:p>
               <w:pPr>
@@ -4840,6 +4701,7 @@
                 <w:rPr>
                   <w:noProof/>
                 </w:rPr>
+                <w:lastRenderedPageBreak/>
                 <w:t xml:space="preserve">Haverford College. (2015). </w:t>
               </w:r>
               <w:r>
@@ -4898,7 +4760,6 @@
                 <w:rPr>
                   <w:noProof/>
                 </w:rPr>
-                <w:lastRenderedPageBreak/>
                 <w:t xml:space="preserve">Luo, J. J. (2019, May 22). </w:t>
               </w:r>
               <w:r>
@@ -5334,6 +5195,7 @@
                 <w:rPr>
                   <w:noProof/>
                 </w:rPr>
+                <w:lastRenderedPageBreak/>
                 <w:t xml:space="preserve">Unity. (2018). </w:t>
               </w:r>
               <w:r>
@@ -5392,7 +5254,6 @@
                 <w:rPr>
                   <w:noProof/>
                 </w:rPr>
-                <w:lastRenderedPageBreak/>
                 <w:t xml:space="preserve">Yannakakis, G. N., &amp; Togelius, J. (2018). </w:t>
               </w:r>
               <w:r>
@@ -5431,11 +5292,2402 @@
       <w:pPr>
         <w:pStyle w:val="Heading1"/>
       </w:pPr>
-      <w:bookmarkStart w:id="32" w:name="_Toc29389902"/>
+      <w:bookmarkStart w:id="21" w:name="_Toc29389902"/>
       <w:r>
         <w:t>Appendences</w:t>
       </w:r>
-      <w:bookmarkEnd w:id="32"/>
+      <w:bookmarkEnd w:id="21"/>
+    </w:p>
+    <w:p>
+      <w:pPr>
+        <w:pStyle w:val="Heading2"/>
+      </w:pPr>
+      <w:r>
+        <w:t xml:space="preserve">1 – Survive, Evade, </w:t>
+      </w:r>
+      <w:r>
+        <w:t>Resist,</w:t>
+      </w:r>
+      <w:r>
+        <w:t xml:space="preserve"> Extract Design idea </w:t>
+      </w:r>
+    </w:p>
+    <w:p>
+      <w:pPr>
+        <w:pStyle w:val="NormalWeb"/>
+        <w:spacing w:before="240" w:beforeAutospacing="0" w:after="240" w:afterAutospacing="0"/>
+        <w:ind w:hanging="360"/>
+        <w:jc w:val="center"/>
+      </w:pPr>
+      <w:r>
+        <w:rPr>
+          <w:color w:val="000000"/>
+          <w:sz w:val="52"/>
+          <w:szCs w:val="52"/>
+        </w:rPr>
+        <w:t>SERE</w:t>
+      </w:r>
+    </w:p>
+    <w:p>
+      <w:pPr>
+        <w:pStyle w:val="Heading3"/>
+      </w:pPr>
+      <w:r>
+        <w:t>Quick Fire</w:t>
+      </w:r>
+    </w:p>
+    <w:p>
+      <w:pPr>
+        <w:pStyle w:val="NormalWeb"/>
+        <w:numPr>
+          <w:ilvl w:val="0"/>
+          <w:numId w:val="13"/>
+        </w:numPr>
+        <w:spacing w:before="240" w:beforeAutospacing="0" w:after="0" w:afterAutospacing="0"/>
+        <w:textAlignment w:val="baseline"/>
+        <w:rPr>
+          <w:color w:val="000000"/>
+          <w:sz w:val="22"/>
+          <w:szCs w:val="22"/>
+        </w:rPr>
+      </w:pPr>
+      <w:r>
+        <w:rPr>
+          <w:color w:val="000000"/>
+          <w:sz w:val="22"/>
+          <w:szCs w:val="22"/>
+        </w:rPr>
+        <w:t>SERE is a game based on the United Kingdom Special Forces selection process, the game aims to simulate this process of evading a force hunting for you.</w:t>
+      </w:r>
+    </w:p>
+    <w:p>
+      <w:pPr>
+        <w:pStyle w:val="NormalWeb"/>
+        <w:numPr>
+          <w:ilvl w:val="0"/>
+          <w:numId w:val="13"/>
+        </w:numPr>
+        <w:spacing w:before="240" w:beforeAutospacing="0" w:after="240" w:afterAutospacing="0"/>
+        <w:textAlignment w:val="baseline"/>
+        <w:rPr>
+          <w:color w:val="000000"/>
+          <w:sz w:val="22"/>
+          <w:szCs w:val="22"/>
+        </w:rPr>
+      </w:pPr>
+      <w:r>
+        <w:rPr>
+          <w:color w:val="000000"/>
+          <w:sz w:val="22"/>
+          <w:szCs w:val="22"/>
+        </w:rPr>
+        <w:t>The game puts you in control of the hunted, with your fellow players you must escape to a point on your map.</w:t>
+      </w:r>
+    </w:p>
+    <w:p>
+      <w:pPr>
+        <w:pStyle w:val="NormalWeb"/>
+        <w:numPr>
+          <w:ilvl w:val="0"/>
+          <w:numId w:val="13"/>
+        </w:numPr>
+        <w:spacing w:before="240" w:beforeAutospacing="0" w:after="240" w:afterAutospacing="0"/>
+        <w:textAlignment w:val="baseline"/>
+        <w:rPr>
+          <w:color w:val="000000"/>
+          <w:sz w:val="22"/>
+          <w:szCs w:val="22"/>
+        </w:rPr>
+      </w:pPr>
+      <w:proofErr w:type="gramStart"/>
+      <w:r>
+        <w:rPr>
+          <w:color w:val="000000"/>
+          <w:sz w:val="22"/>
+          <w:szCs w:val="22"/>
+        </w:rPr>
+        <w:t>5 minute</w:t>
+      </w:r>
+      <w:proofErr w:type="gramEnd"/>
+      <w:r>
+        <w:rPr>
+          <w:color w:val="000000"/>
+          <w:sz w:val="22"/>
+          <w:szCs w:val="22"/>
+        </w:rPr>
+        <w:t xml:space="preserve"> head start.</w:t>
+      </w:r>
+    </w:p>
+    <w:p>
+      <w:pPr>
+        <w:pStyle w:val="NormalWeb"/>
+        <w:numPr>
+          <w:ilvl w:val="0"/>
+          <w:numId w:val="13"/>
+        </w:numPr>
+        <w:spacing w:before="240" w:beforeAutospacing="0" w:after="240" w:afterAutospacing="0"/>
+        <w:textAlignment w:val="baseline"/>
+        <w:rPr>
+          <w:color w:val="000000"/>
+          <w:sz w:val="22"/>
+          <w:szCs w:val="22"/>
+        </w:rPr>
+      </w:pPr>
+      <w:r>
+        <w:rPr>
+          <w:color w:val="000000"/>
+          <w:sz w:val="22"/>
+          <w:szCs w:val="22"/>
+        </w:rPr>
+        <w:t>Players leave behind scent smells for dog and thermal footprints as well as other methods of tracking them down including audio </w:t>
+      </w:r>
+    </w:p>
+    <w:p>
+      <w:pPr>
+        <w:pStyle w:val="NormalWeb"/>
+        <w:numPr>
+          <w:ilvl w:val="0"/>
+          <w:numId w:val="13"/>
+        </w:numPr>
+        <w:spacing w:before="240" w:beforeAutospacing="0" w:after="240" w:afterAutospacing="0"/>
+        <w:textAlignment w:val="baseline"/>
+        <w:rPr>
+          <w:color w:val="000000"/>
+          <w:sz w:val="22"/>
+          <w:szCs w:val="22"/>
+        </w:rPr>
+      </w:pPr>
+      <w:r>
+        <w:rPr>
+          <w:color w:val="000000"/>
+          <w:sz w:val="22"/>
+          <w:szCs w:val="22"/>
+        </w:rPr>
+        <w:t>SERE has two games as it is designed to be tested, the games are called game 1 and game 2 so not to give away which AI system is controlling them</w:t>
+      </w:r>
+    </w:p>
+    <w:p>
+      <w:pPr>
+        <w:pStyle w:val="NormalWeb"/>
+        <w:numPr>
+          <w:ilvl w:val="0"/>
+          <w:numId w:val="13"/>
+        </w:numPr>
+        <w:spacing w:before="240" w:beforeAutospacing="0" w:after="240" w:afterAutospacing="0"/>
+        <w:textAlignment w:val="baseline"/>
+        <w:rPr>
+          <w:color w:val="000000"/>
+          <w:sz w:val="22"/>
+          <w:szCs w:val="22"/>
+        </w:rPr>
+      </w:pPr>
+      <w:r>
+        <w:rPr>
+          <w:color w:val="000000"/>
+          <w:sz w:val="22"/>
+          <w:szCs w:val="22"/>
+        </w:rPr>
+        <w:t>The players will have 30 minutes with each game. </w:t>
+      </w:r>
+    </w:p>
+    <w:p>
+      <w:pPr>
+        <w:pStyle w:val="NormalWeb"/>
+        <w:numPr>
+          <w:ilvl w:val="0"/>
+          <w:numId w:val="13"/>
+        </w:numPr>
+        <w:spacing w:before="240" w:beforeAutospacing="0" w:after="240" w:afterAutospacing="0"/>
+        <w:textAlignment w:val="baseline"/>
+        <w:rPr>
+          <w:color w:val="000000"/>
+          <w:sz w:val="22"/>
+          <w:szCs w:val="22"/>
+        </w:rPr>
+      </w:pPr>
+      <w:r>
+        <w:rPr>
+          <w:color w:val="000000"/>
+          <w:sz w:val="22"/>
+          <w:szCs w:val="22"/>
+        </w:rPr>
+        <w:t>The players are given a weapon to defend themselves with, However the weapon is loud and will attract more attention.</w:t>
+      </w:r>
+    </w:p>
+    <w:p>
+      <w:pPr>
+        <w:pStyle w:val="NormalWeb"/>
+        <w:numPr>
+          <w:ilvl w:val="0"/>
+          <w:numId w:val="13"/>
+        </w:numPr>
+        <w:spacing w:before="240" w:beforeAutospacing="0" w:after="240" w:afterAutospacing="0"/>
+        <w:textAlignment w:val="baseline"/>
+        <w:rPr>
+          <w:color w:val="000000"/>
+          <w:sz w:val="22"/>
+          <w:szCs w:val="22"/>
+        </w:rPr>
+      </w:pPr>
+      <w:r>
+        <w:rPr>
+          <w:color w:val="000000"/>
+          <w:sz w:val="22"/>
+          <w:szCs w:val="22"/>
+        </w:rPr>
+        <w:t>The player can win in 2 ways, kill all the enemies or reach the extraction point. </w:t>
+      </w:r>
+    </w:p>
+    <w:p>
+      <w:pPr>
+        <w:pStyle w:val="Heading3"/>
+        <w:rPr>
+          <w:color w:val="auto"/>
+          <w:sz w:val="48"/>
+          <w:szCs w:val="48"/>
+        </w:rPr>
+      </w:pPr>
+      <w:r>
+        <w:t>Brief:</w:t>
+      </w:r>
+    </w:p>
+    <w:p>
+      <w:pPr>
+        <w:pStyle w:val="NormalWeb"/>
+        <w:spacing w:before="240" w:beforeAutospacing="0" w:after="240" w:afterAutospacing="0"/>
+        <w:ind w:hanging="360"/>
+      </w:pPr>
+      <w:r>
+        <w:rPr>
+          <w:color w:val="000000"/>
+          <w:sz w:val="22"/>
+          <w:szCs w:val="22"/>
+        </w:rPr>
+        <w:t>·</w:t>
+      </w:r>
+      <w:r>
+        <w:rPr>
+          <w:color w:val="000000"/>
+          <w:sz w:val="14"/>
+          <w:szCs w:val="14"/>
+        </w:rPr>
+        <w:t xml:space="preserve">        </w:t>
+      </w:r>
+      <w:r>
+        <w:rPr>
+          <w:color w:val="000000"/>
+          <w:sz w:val="22"/>
+          <w:szCs w:val="22"/>
+        </w:rPr>
+        <w:t>SERE is a game based on the United Kingdom Special Forces selection process, the game aims to simulate this process of evasion. The learning AI will be trained to be the people searching for the players. The AI will get input from dogs, helicopters, thermal cameras and more to help them in their search. The learning AI will learn and use searching patterns to find the players within an area and their objective is to capture the players. The players must reach an extraction point without being caught by the AI. The world is procedurally generated which adds challenge both to the AI and players, the world is roughly 10km squared and can have various biomes and areas in it including jungle, woodland, rivers, desert, urban, fields and more.</w:t>
+      </w:r>
+    </w:p>
+    <w:p>
+      <w:pPr>
+        <w:pStyle w:val="Heading3"/>
+      </w:pPr>
+      <w:r>
+        <w:t>Units</w:t>
+      </w:r>
+    </w:p>
+    <w:p>
+      <w:pPr>
+        <w:pStyle w:val="NormalWeb"/>
+        <w:numPr>
+          <w:ilvl w:val="0"/>
+          <w:numId w:val="14"/>
+        </w:numPr>
+        <w:spacing w:before="0" w:beforeAutospacing="0" w:after="0" w:afterAutospacing="0"/>
+        <w:textAlignment w:val="baseline"/>
+        <w:rPr>
+          <w:color w:val="000000"/>
+          <w:sz w:val="22"/>
+          <w:szCs w:val="22"/>
+        </w:rPr>
+      </w:pPr>
+      <w:r>
+        <w:rPr>
+          <w:color w:val="000000"/>
+          <w:sz w:val="22"/>
+          <w:szCs w:val="22"/>
+        </w:rPr>
+        <w:t>Rifleman </w:t>
+      </w:r>
+    </w:p>
+    <w:p>
+      <w:pPr>
+        <w:pStyle w:val="NormalWeb"/>
+        <w:numPr>
+          <w:ilvl w:val="0"/>
+          <w:numId w:val="14"/>
+        </w:numPr>
+        <w:spacing w:before="0" w:beforeAutospacing="0" w:after="0" w:afterAutospacing="0"/>
+        <w:textAlignment w:val="baseline"/>
+        <w:rPr>
+          <w:color w:val="000000"/>
+          <w:sz w:val="22"/>
+          <w:szCs w:val="22"/>
+        </w:rPr>
+      </w:pPr>
+      <w:r>
+        <w:rPr>
+          <w:color w:val="000000"/>
+          <w:sz w:val="22"/>
+          <w:szCs w:val="22"/>
+        </w:rPr>
+        <w:t>Tracker</w:t>
+      </w:r>
+    </w:p>
+    <w:p>
+      <w:pPr>
+        <w:pStyle w:val="NormalWeb"/>
+        <w:numPr>
+          <w:ilvl w:val="0"/>
+          <w:numId w:val="14"/>
+        </w:numPr>
+        <w:spacing w:before="0" w:beforeAutospacing="0" w:after="0" w:afterAutospacing="0"/>
+        <w:textAlignment w:val="baseline"/>
+        <w:rPr>
+          <w:color w:val="000000"/>
+          <w:sz w:val="22"/>
+          <w:szCs w:val="22"/>
+        </w:rPr>
+      </w:pPr>
+      <w:r>
+        <w:rPr>
+          <w:color w:val="000000"/>
+          <w:sz w:val="22"/>
+          <w:szCs w:val="22"/>
+        </w:rPr>
+        <w:lastRenderedPageBreak/>
+        <w:t>Dog</w:t>
+      </w:r>
+    </w:p>
+    <w:p>
+      <w:pPr>
+        <w:pStyle w:val="NormalWeb"/>
+        <w:numPr>
+          <w:ilvl w:val="0"/>
+          <w:numId w:val="14"/>
+        </w:numPr>
+        <w:spacing w:before="0" w:beforeAutospacing="0" w:after="0" w:afterAutospacing="0"/>
+        <w:textAlignment w:val="baseline"/>
+        <w:rPr>
+          <w:color w:val="000000"/>
+          <w:sz w:val="22"/>
+          <w:szCs w:val="22"/>
+        </w:rPr>
+      </w:pPr>
+      <w:r>
+        <w:rPr>
+          <w:color w:val="000000"/>
+          <w:sz w:val="22"/>
+          <w:szCs w:val="22"/>
+        </w:rPr>
+        <w:t>Helicopter</w:t>
+      </w:r>
+    </w:p>
+    <w:p>
+      <w:pPr>
+        <w:pStyle w:val="NormalWeb"/>
+        <w:numPr>
+          <w:ilvl w:val="0"/>
+          <w:numId w:val="14"/>
+        </w:numPr>
+        <w:spacing w:before="0" w:beforeAutospacing="0" w:after="0" w:afterAutospacing="0"/>
+        <w:textAlignment w:val="baseline"/>
+        <w:rPr>
+          <w:color w:val="000000"/>
+          <w:sz w:val="22"/>
+          <w:szCs w:val="22"/>
+        </w:rPr>
+      </w:pPr>
+      <w:r>
+        <w:rPr>
+          <w:color w:val="000000"/>
+          <w:sz w:val="22"/>
+          <w:szCs w:val="22"/>
+        </w:rPr>
+        <w:t>Drone</w:t>
+      </w:r>
+    </w:p>
+    <w:p>
+      <w:pPr>
+        <w:pStyle w:val="NormalWeb"/>
+        <w:numPr>
+          <w:ilvl w:val="0"/>
+          <w:numId w:val="14"/>
+        </w:numPr>
+        <w:spacing w:before="0" w:beforeAutospacing="0" w:after="0" w:afterAutospacing="0"/>
+        <w:textAlignment w:val="baseline"/>
+        <w:rPr>
+          <w:color w:val="000000"/>
+          <w:sz w:val="22"/>
+          <w:szCs w:val="22"/>
+        </w:rPr>
+      </w:pPr>
+      <w:r>
+        <w:rPr>
+          <w:color w:val="000000"/>
+          <w:sz w:val="22"/>
+          <w:szCs w:val="22"/>
+        </w:rPr>
+        <w:t>Team Leader</w:t>
+      </w:r>
+    </w:p>
+    <w:p>
+      <w:pPr>
+        <w:pStyle w:val="NormalWeb"/>
+        <w:numPr>
+          <w:ilvl w:val="0"/>
+          <w:numId w:val="14"/>
+        </w:numPr>
+        <w:spacing w:before="0" w:beforeAutospacing="0" w:after="0" w:afterAutospacing="0"/>
+        <w:textAlignment w:val="baseline"/>
+        <w:rPr>
+          <w:color w:val="000000"/>
+          <w:sz w:val="22"/>
+          <w:szCs w:val="22"/>
+        </w:rPr>
+      </w:pPr>
+      <w:r>
+        <w:rPr>
+          <w:color w:val="000000"/>
+          <w:sz w:val="22"/>
+          <w:szCs w:val="22"/>
+        </w:rPr>
+        <w:t>Thermal Camera Operator</w:t>
+      </w:r>
+    </w:p>
+    <w:p>
+      <w:pPr>
+        <w:pStyle w:val="NormalWeb"/>
+        <w:numPr>
+          <w:ilvl w:val="0"/>
+          <w:numId w:val="14"/>
+        </w:numPr>
+        <w:spacing w:before="0" w:beforeAutospacing="0" w:after="0" w:afterAutospacing="0"/>
+        <w:textAlignment w:val="baseline"/>
+        <w:rPr>
+          <w:color w:val="000000"/>
+          <w:sz w:val="22"/>
+          <w:szCs w:val="22"/>
+        </w:rPr>
+      </w:pPr>
+      <w:r>
+        <w:rPr>
+          <w:color w:val="000000"/>
+          <w:sz w:val="22"/>
+          <w:szCs w:val="22"/>
+        </w:rPr>
+        <w:t>Sniper</w:t>
+      </w:r>
+    </w:p>
+    <w:p>
+      <w:pPr>
+        <w:pStyle w:val="NormalWeb"/>
+        <w:numPr>
+          <w:ilvl w:val="0"/>
+          <w:numId w:val="14"/>
+        </w:numPr>
+        <w:spacing w:before="0" w:beforeAutospacing="0" w:after="0" w:afterAutospacing="0"/>
+        <w:textAlignment w:val="baseline"/>
+        <w:rPr>
+          <w:color w:val="000000"/>
+          <w:sz w:val="22"/>
+          <w:szCs w:val="22"/>
+        </w:rPr>
+      </w:pPr>
+      <w:r>
+        <w:rPr>
+          <w:color w:val="000000"/>
+          <w:sz w:val="22"/>
+          <w:szCs w:val="22"/>
+        </w:rPr>
+        <w:t>Squad Leader</w:t>
+      </w:r>
+    </w:p>
+    <w:p>
+      <w:pPr>
+        <w:pStyle w:val="NormalWeb"/>
+        <w:numPr>
+          <w:ilvl w:val="0"/>
+          <w:numId w:val="14"/>
+        </w:numPr>
+        <w:spacing w:before="0" w:beforeAutospacing="0" w:after="0" w:afterAutospacing="0"/>
+        <w:textAlignment w:val="baseline"/>
+        <w:rPr>
+          <w:color w:val="000000"/>
+          <w:sz w:val="22"/>
+          <w:szCs w:val="22"/>
+        </w:rPr>
+      </w:pPr>
+      <w:r>
+        <w:rPr>
+          <w:color w:val="000000"/>
+          <w:sz w:val="22"/>
+          <w:szCs w:val="22"/>
+        </w:rPr>
+        <w:t>Platoon Leader</w:t>
+      </w:r>
+    </w:p>
+    <w:p>
+      <w:pPr>
+        <w:pStyle w:val="NormalWeb"/>
+        <w:numPr>
+          <w:ilvl w:val="0"/>
+          <w:numId w:val="14"/>
+        </w:numPr>
+        <w:spacing w:before="0" w:beforeAutospacing="0" w:after="0" w:afterAutospacing="0"/>
+        <w:textAlignment w:val="baseline"/>
+        <w:rPr>
+          <w:color w:val="000000"/>
+          <w:sz w:val="22"/>
+          <w:szCs w:val="22"/>
+        </w:rPr>
+      </w:pPr>
+      <w:r>
+        <w:rPr>
+          <w:color w:val="000000"/>
+          <w:sz w:val="22"/>
+          <w:szCs w:val="22"/>
+        </w:rPr>
+        <w:t>Company Commander</w:t>
+      </w:r>
+    </w:p>
+    <w:p>
+      <w:pPr>
+        <w:rPr>
+          <w:sz w:val="24"/>
+          <w:szCs w:val="24"/>
+        </w:rPr>
+      </w:pPr>
+    </w:p>
+    <w:p>
+      <w:pPr>
+        <w:pStyle w:val="Heading3"/>
+      </w:pPr>
+      <w:r>
+        <w:t>AD-HOC AI (Game 1)</w:t>
+      </w:r>
+    </w:p>
+    <w:p>
+      <w:pPr>
+        <w:pStyle w:val="NormalWeb"/>
+        <w:spacing w:before="0" w:beforeAutospacing="0" w:after="0" w:afterAutospacing="0"/>
+      </w:pPr>
+      <w:r>
+        <w:rPr>
+          <w:color w:val="000000"/>
+          <w:sz w:val="22"/>
+          <w:szCs w:val="22"/>
+        </w:rPr>
+        <w:t xml:space="preserve">The AD-HOC AI has the same information given to them as the learning AI. The only difference between the two systems is the AD-HOC ai are using a goal driven </w:t>
+      </w:r>
+      <w:proofErr w:type="spellStart"/>
+      <w:r>
+        <w:rPr>
+          <w:color w:val="000000"/>
+          <w:sz w:val="22"/>
+          <w:szCs w:val="22"/>
+        </w:rPr>
+        <w:t>behavior</w:t>
+      </w:r>
+      <w:proofErr w:type="spellEnd"/>
+      <w:r>
+        <w:rPr>
+          <w:color w:val="000000"/>
+          <w:sz w:val="22"/>
+          <w:szCs w:val="22"/>
+        </w:rPr>
+        <w:t xml:space="preserve"> tree system to choose their actions. The AIS in this system always passes the information up the chain of command.</w:t>
+      </w:r>
+    </w:p>
+    <w:p>
+      <w:pPr>
+        <w:pStyle w:val="Heading3"/>
+      </w:pPr>
+      <w:r>
+        <w:t>Learning AI (Game 2)</w:t>
+      </w:r>
+    </w:p>
+    <w:p>
+      <w:pPr>
+        <w:pStyle w:val="NormalWeb"/>
+        <w:spacing w:before="240" w:beforeAutospacing="0" w:after="240" w:afterAutospacing="0"/>
+        <w:ind w:hanging="360"/>
+      </w:pPr>
+      <w:r>
+        <w:rPr>
+          <w:color w:val="000000"/>
+          <w:sz w:val="22"/>
+          <w:szCs w:val="22"/>
+        </w:rPr>
+        <w:t>·</w:t>
+      </w:r>
+      <w:r>
+        <w:rPr>
+          <w:color w:val="000000"/>
+          <w:sz w:val="14"/>
+          <w:szCs w:val="14"/>
+        </w:rPr>
+        <w:t xml:space="preserve">        </w:t>
+      </w:r>
+      <w:r>
+        <w:rPr>
+          <w:color w:val="000000"/>
+          <w:sz w:val="22"/>
+          <w:szCs w:val="22"/>
+        </w:rPr>
+        <w:t>The learning AIS information is received through a system called filter. The Agent knows what they see, and what their “senses” perceive, and they call out any important information to the person leading their team. This team leader through their learning decided if that information needs to be passed up the chain of command or not. If they call it out on the radio, every other team leader knows this information, team leaders then choose if they filter that information back down through their learning. This is a basic way of explaining it</w:t>
+      </w:r>
+    </w:p>
+    <w:p>
+      <w:pPr>
+        <w:pStyle w:val="NormalWeb"/>
+        <w:spacing w:before="240" w:beforeAutospacing="0" w:after="240" w:afterAutospacing="0"/>
+        <w:ind w:left="1440" w:hanging="360"/>
+      </w:pPr>
+      <w:r>
+        <w:rPr>
+          <w:rFonts w:ascii="Courier New" w:hAnsi="Courier New" w:cs="Courier New"/>
+          <w:color w:val="000000"/>
+          <w:sz w:val="22"/>
+          <w:szCs w:val="22"/>
+        </w:rPr>
+        <w:t>o</w:t>
+      </w:r>
+      <w:r>
+        <w:rPr>
+          <w:color w:val="000000"/>
+          <w:sz w:val="14"/>
+          <w:szCs w:val="14"/>
+        </w:rPr>
+        <w:t xml:space="preserve">   </w:t>
+      </w:r>
+      <w:r>
+        <w:rPr>
+          <w:color w:val="000000"/>
+          <w:sz w:val="22"/>
+          <w:szCs w:val="22"/>
+        </w:rPr>
+        <w:t>Ok so the teams are organised how the military would have them, as I am simulating this I have given the learning AI profiles based on their rank, the higher their rank the more leadership weighed their decisions are.</w:t>
+      </w:r>
+    </w:p>
+    <w:p>
+      <w:pPr>
+        <w:pStyle w:val="NormalWeb"/>
+        <w:spacing w:before="240" w:beforeAutospacing="0" w:after="240" w:afterAutospacing="0"/>
+        <w:ind w:left="1440" w:hanging="360"/>
+      </w:pPr>
+      <w:r>
+        <w:rPr>
+          <w:rFonts w:ascii="Courier New" w:hAnsi="Courier New" w:cs="Courier New"/>
+          <w:color w:val="000000"/>
+          <w:sz w:val="22"/>
+          <w:szCs w:val="22"/>
+        </w:rPr>
+        <w:t>o</w:t>
+      </w:r>
+      <w:r>
+        <w:rPr>
+          <w:color w:val="000000"/>
+          <w:sz w:val="14"/>
+          <w:szCs w:val="14"/>
+        </w:rPr>
+        <w:t xml:space="preserve">   </w:t>
+      </w:r>
+      <w:r>
+        <w:rPr>
+          <w:color w:val="000000"/>
+          <w:sz w:val="22"/>
+          <w:szCs w:val="22"/>
+        </w:rPr>
+        <w:t xml:space="preserve">So you have a team, squad, platoon. The company commander is the stop point of all commands. He is the most sophisticated learning AI as he is making the decisions of where the platoons are </w:t>
+      </w:r>
+      <w:proofErr w:type="gramStart"/>
+      <w:r>
+        <w:rPr>
+          <w:color w:val="000000"/>
+          <w:sz w:val="22"/>
+          <w:szCs w:val="22"/>
+        </w:rPr>
+        <w:t>actually going</w:t>
+      </w:r>
+      <w:proofErr w:type="gramEnd"/>
+      <w:r>
+        <w:rPr>
+          <w:color w:val="000000"/>
+          <w:sz w:val="22"/>
+          <w:szCs w:val="22"/>
+        </w:rPr>
+        <w:t xml:space="preserve"> and through game systems receives the most information.</w:t>
+      </w:r>
+    </w:p>
+    <w:p>
+      <w:pPr>
+        <w:pStyle w:val="NormalWeb"/>
+        <w:spacing w:before="240" w:beforeAutospacing="0" w:after="240" w:afterAutospacing="0"/>
+        <w:ind w:left="1440" w:hanging="360"/>
+      </w:pPr>
+      <w:r>
+        <w:rPr>
+          <w:rFonts w:ascii="Courier New" w:hAnsi="Courier New" w:cs="Courier New"/>
+          <w:color w:val="000000"/>
+          <w:sz w:val="22"/>
+          <w:szCs w:val="22"/>
+        </w:rPr>
+        <w:t>o</w:t>
+      </w:r>
+      <w:r>
+        <w:rPr>
+          <w:color w:val="000000"/>
+          <w:sz w:val="14"/>
+          <w:szCs w:val="14"/>
+        </w:rPr>
+        <w:t xml:space="preserve">   </w:t>
+      </w:r>
+      <w:r>
+        <w:rPr>
+          <w:color w:val="000000"/>
+          <w:sz w:val="22"/>
+          <w:szCs w:val="22"/>
+        </w:rPr>
+        <w:t>Each agent in this will be learning agents, this will test how effective the process is.</w:t>
+      </w:r>
+    </w:p>
+    <w:p>
+      <w:pPr>
+        <w:pStyle w:val="NormalWeb"/>
+        <w:spacing w:before="240" w:beforeAutospacing="0" w:after="240" w:afterAutospacing="0"/>
+        <w:ind w:hanging="360"/>
+      </w:pPr>
+      <w:r>
+        <w:rPr>
+          <w:color w:val="000000"/>
+          <w:sz w:val="22"/>
+          <w:szCs w:val="22"/>
+        </w:rPr>
+        <w:t>·</w:t>
+      </w:r>
+      <w:r>
+        <w:rPr>
+          <w:color w:val="000000"/>
+          <w:sz w:val="14"/>
+          <w:szCs w:val="14"/>
+        </w:rPr>
+        <w:t xml:space="preserve">        </w:t>
+      </w:r>
+      <w:r>
+        <w:rPr>
+          <w:color w:val="000000"/>
+          <w:sz w:val="22"/>
+          <w:szCs w:val="22"/>
+        </w:rPr>
+        <w:t>There is learning agent profiles, a method I created to simulate dynamic behaviour while still being predictable in the way I intend it to be</w:t>
+      </w:r>
+    </w:p>
+    <w:p>
+      <w:pPr>
+        <w:pStyle w:val="NormalWeb"/>
+        <w:spacing w:before="240" w:beforeAutospacing="0" w:after="240" w:afterAutospacing="0"/>
+        <w:ind w:left="1440" w:hanging="360"/>
+      </w:pPr>
+      <w:r>
+        <w:rPr>
+          <w:rFonts w:ascii="Courier New" w:hAnsi="Courier New" w:cs="Courier New"/>
+          <w:color w:val="000000"/>
+          <w:sz w:val="22"/>
+          <w:szCs w:val="22"/>
+        </w:rPr>
+        <w:t>o</w:t>
+      </w:r>
+      <w:r>
+        <w:rPr>
+          <w:color w:val="000000"/>
+          <w:sz w:val="14"/>
+          <w:szCs w:val="14"/>
+        </w:rPr>
+        <w:t xml:space="preserve">   </w:t>
+      </w:r>
+      <w:r>
+        <w:rPr>
+          <w:color w:val="000000"/>
+          <w:sz w:val="22"/>
+          <w:szCs w:val="22"/>
+        </w:rPr>
+        <w:t>Rifleman</w:t>
+      </w:r>
+    </w:p>
+    <w:p>
+      <w:pPr>
+        <w:pStyle w:val="NormalWeb"/>
+        <w:spacing w:before="240" w:beforeAutospacing="0" w:after="240" w:afterAutospacing="0"/>
+        <w:ind w:left="1440" w:hanging="360"/>
+      </w:pPr>
+      <w:r>
+        <w:rPr>
+          <w:rFonts w:ascii="Courier New" w:hAnsi="Courier New" w:cs="Courier New"/>
+          <w:color w:val="000000"/>
+          <w:sz w:val="22"/>
+          <w:szCs w:val="22"/>
+        </w:rPr>
+        <w:t>o</w:t>
+      </w:r>
+      <w:r>
+        <w:rPr>
+          <w:color w:val="000000"/>
+          <w:sz w:val="14"/>
+          <w:szCs w:val="14"/>
+        </w:rPr>
+        <w:t xml:space="preserve">   </w:t>
+      </w:r>
+      <w:r>
+        <w:rPr>
+          <w:color w:val="000000"/>
+          <w:sz w:val="22"/>
+          <w:szCs w:val="22"/>
+        </w:rPr>
+        <w:t>Dog</w:t>
+      </w:r>
+    </w:p>
+    <w:p>
+      <w:pPr>
+        <w:pStyle w:val="NormalWeb"/>
+        <w:spacing w:before="240" w:beforeAutospacing="0" w:after="240" w:afterAutospacing="0"/>
+        <w:ind w:left="1440" w:hanging="360"/>
+      </w:pPr>
+      <w:r>
+        <w:rPr>
+          <w:rFonts w:ascii="Courier New" w:hAnsi="Courier New" w:cs="Courier New"/>
+          <w:color w:val="000000"/>
+          <w:sz w:val="22"/>
+          <w:szCs w:val="22"/>
+        </w:rPr>
+        <w:t>o</w:t>
+      </w:r>
+      <w:r>
+        <w:rPr>
+          <w:color w:val="000000"/>
+          <w:sz w:val="14"/>
+          <w:szCs w:val="14"/>
+        </w:rPr>
+        <w:t xml:space="preserve">   </w:t>
+      </w:r>
+      <w:r>
+        <w:rPr>
+          <w:color w:val="000000"/>
+          <w:sz w:val="22"/>
+          <w:szCs w:val="22"/>
+        </w:rPr>
+        <w:t>Helicopter</w:t>
+      </w:r>
+    </w:p>
+    <w:p>
+      <w:pPr>
+        <w:pStyle w:val="NormalWeb"/>
+        <w:spacing w:before="240" w:beforeAutospacing="0" w:after="240" w:afterAutospacing="0"/>
+        <w:ind w:left="1440" w:hanging="360"/>
+      </w:pPr>
+      <w:r>
+        <w:rPr>
+          <w:rFonts w:ascii="Courier New" w:hAnsi="Courier New" w:cs="Courier New"/>
+          <w:color w:val="000000"/>
+          <w:sz w:val="22"/>
+          <w:szCs w:val="22"/>
+        </w:rPr>
+        <w:t>o</w:t>
+      </w:r>
+      <w:r>
+        <w:rPr>
+          <w:color w:val="000000"/>
+          <w:sz w:val="14"/>
+          <w:szCs w:val="14"/>
+        </w:rPr>
+        <w:t xml:space="preserve">   </w:t>
+      </w:r>
+      <w:r>
+        <w:rPr>
+          <w:color w:val="000000"/>
+          <w:sz w:val="22"/>
+          <w:szCs w:val="22"/>
+        </w:rPr>
+        <w:t>Thermal Camera Operator</w:t>
+      </w:r>
+    </w:p>
+    <w:p>
+      <w:pPr>
+        <w:pStyle w:val="NormalWeb"/>
+        <w:spacing w:before="240" w:beforeAutospacing="0" w:after="240" w:afterAutospacing="0"/>
+        <w:ind w:left="1440" w:hanging="360"/>
+      </w:pPr>
+      <w:r>
+        <w:rPr>
+          <w:rFonts w:ascii="Courier New" w:hAnsi="Courier New" w:cs="Courier New"/>
+          <w:color w:val="000000"/>
+          <w:sz w:val="22"/>
+          <w:szCs w:val="22"/>
+        </w:rPr>
+        <w:t>o</w:t>
+      </w:r>
+      <w:r>
+        <w:rPr>
+          <w:color w:val="000000"/>
+          <w:sz w:val="14"/>
+          <w:szCs w:val="14"/>
+        </w:rPr>
+        <w:t xml:space="preserve">   </w:t>
+      </w:r>
+      <w:r>
+        <w:rPr>
+          <w:color w:val="000000"/>
+          <w:sz w:val="22"/>
+          <w:szCs w:val="22"/>
+        </w:rPr>
+        <w:t>Sniper</w:t>
+      </w:r>
+    </w:p>
+    <w:p>
+      <w:pPr>
+        <w:pStyle w:val="NormalWeb"/>
+        <w:spacing w:before="240" w:beforeAutospacing="0" w:after="240" w:afterAutospacing="0"/>
+        <w:ind w:left="1440" w:hanging="360"/>
+      </w:pPr>
+      <w:r>
+        <w:rPr>
+          <w:rFonts w:ascii="Courier New" w:hAnsi="Courier New" w:cs="Courier New"/>
+          <w:color w:val="000000"/>
+          <w:sz w:val="22"/>
+          <w:szCs w:val="22"/>
+        </w:rPr>
+        <w:t>o</w:t>
+      </w:r>
+      <w:r>
+        <w:rPr>
+          <w:color w:val="000000"/>
+          <w:sz w:val="14"/>
+          <w:szCs w:val="14"/>
+        </w:rPr>
+        <w:t xml:space="preserve">   </w:t>
+      </w:r>
+      <w:r>
+        <w:rPr>
+          <w:color w:val="000000"/>
+          <w:sz w:val="22"/>
+          <w:szCs w:val="22"/>
+        </w:rPr>
+        <w:t>Team Leader</w:t>
+      </w:r>
+    </w:p>
+    <w:p>
+      <w:pPr>
+        <w:pStyle w:val="NormalWeb"/>
+        <w:spacing w:before="240" w:beforeAutospacing="0" w:after="240" w:afterAutospacing="0"/>
+        <w:ind w:left="1440" w:hanging="360"/>
+      </w:pPr>
+      <w:r>
+        <w:rPr>
+          <w:rFonts w:ascii="Courier New" w:hAnsi="Courier New" w:cs="Courier New"/>
+          <w:color w:val="000000"/>
+          <w:sz w:val="22"/>
+          <w:szCs w:val="22"/>
+        </w:rPr>
+        <w:t>o</w:t>
+      </w:r>
+      <w:r>
+        <w:rPr>
+          <w:color w:val="000000"/>
+          <w:sz w:val="14"/>
+          <w:szCs w:val="14"/>
+        </w:rPr>
+        <w:t xml:space="preserve">   </w:t>
+      </w:r>
+      <w:r>
+        <w:rPr>
+          <w:color w:val="000000"/>
+          <w:sz w:val="22"/>
+          <w:szCs w:val="22"/>
+        </w:rPr>
+        <w:t>Squad Leader</w:t>
+      </w:r>
+    </w:p>
+    <w:p>
+      <w:pPr>
+        <w:pStyle w:val="NormalWeb"/>
+        <w:spacing w:before="240" w:beforeAutospacing="0" w:after="240" w:afterAutospacing="0"/>
+        <w:ind w:left="1440" w:hanging="360"/>
+      </w:pPr>
+      <w:r>
+        <w:rPr>
+          <w:rFonts w:ascii="Courier New" w:hAnsi="Courier New" w:cs="Courier New"/>
+          <w:color w:val="000000"/>
+          <w:sz w:val="22"/>
+          <w:szCs w:val="22"/>
+        </w:rPr>
+        <w:t>o</w:t>
+      </w:r>
+      <w:r>
+        <w:rPr>
+          <w:color w:val="000000"/>
+          <w:sz w:val="14"/>
+          <w:szCs w:val="14"/>
+        </w:rPr>
+        <w:t xml:space="preserve">   </w:t>
+      </w:r>
+      <w:r>
+        <w:rPr>
+          <w:color w:val="000000"/>
+          <w:sz w:val="22"/>
+          <w:szCs w:val="22"/>
+        </w:rPr>
+        <w:t>Platoon Leader</w:t>
+      </w:r>
+    </w:p>
+    <w:p>
+      <w:pPr>
+        <w:pStyle w:val="NormalWeb"/>
+        <w:spacing w:before="240" w:beforeAutospacing="0" w:after="240" w:afterAutospacing="0"/>
+        <w:ind w:left="1440" w:hanging="360"/>
+      </w:pPr>
+      <w:r>
+        <w:rPr>
+          <w:rFonts w:ascii="Courier New" w:hAnsi="Courier New" w:cs="Courier New"/>
+          <w:color w:val="000000"/>
+          <w:sz w:val="22"/>
+          <w:szCs w:val="22"/>
+        </w:rPr>
+        <w:lastRenderedPageBreak/>
+        <w:t>o</w:t>
+      </w:r>
+      <w:r>
+        <w:rPr>
+          <w:color w:val="000000"/>
+          <w:sz w:val="14"/>
+          <w:szCs w:val="14"/>
+        </w:rPr>
+        <w:t xml:space="preserve">   </w:t>
+      </w:r>
+      <w:r>
+        <w:rPr>
+          <w:color w:val="000000"/>
+          <w:sz w:val="22"/>
+          <w:szCs w:val="22"/>
+        </w:rPr>
+        <w:t>Company Commander</w:t>
+      </w:r>
+    </w:p>
+    <w:p>
+      <w:pPr>
+        <w:pStyle w:val="Heading2"/>
+      </w:pPr>
+      <w:r>
+        <w:t>2</w:t>
+      </w:r>
+      <w:r>
+        <w:t xml:space="preserve"> -</w:t>
+      </w:r>
+      <w:r>
+        <w:t xml:space="preserve"> </w:t>
+      </w:r>
+      <w:r>
+        <w:t>SERE Pitch Document</w:t>
+      </w:r>
+    </w:p>
+    <w:p>
+      <w:pPr>
+        <w:pStyle w:val="NormalWeb"/>
+        <w:spacing w:before="0" w:beforeAutospacing="0" w:after="60" w:afterAutospacing="0"/>
+        <w:jc w:val="center"/>
+      </w:pPr>
+      <w:r>
+        <w:rPr>
+          <w:color w:val="000000"/>
+          <w:sz w:val="52"/>
+          <w:szCs w:val="52"/>
+        </w:rPr>
+        <w:t>SERE: Survive, Evade, Resist, Extract. Game Design Document</w:t>
+      </w:r>
+    </w:p>
+    <w:p>
+      <w:pPr>
+        <w:pStyle w:val="Heading3"/>
+      </w:pPr>
+      <w:r>
+        <w:t>High Concept</w:t>
+      </w:r>
+    </w:p>
+    <w:p>
+      <w:pPr>
+        <w:pStyle w:val="NormalWeb"/>
+        <w:spacing w:before="0" w:beforeAutospacing="0" w:after="0" w:afterAutospacing="0"/>
+      </w:pPr>
+      <w:r>
+        <w:rPr>
+          <w:color w:val="000000"/>
+          <w:sz w:val="22"/>
+          <w:szCs w:val="22"/>
+        </w:rPr>
+        <w:t>Players must escape from a hunter force and reach an extraction point, there are multiple ways to escape or be captured. Players can choose to fight and kill all the hunters or escape without a trace.</w:t>
+      </w:r>
+    </w:p>
+    <w:p>
+      <w:pPr>
+        <w:pStyle w:val="Heading3"/>
+      </w:pPr>
+      <w:r>
+        <w:t>Unique Selling Points</w:t>
+      </w:r>
+    </w:p>
+    <w:p>
+      <w:pPr>
+        <w:pStyle w:val="NormalWeb"/>
+        <w:numPr>
+          <w:ilvl w:val="0"/>
+          <w:numId w:val="16"/>
+        </w:numPr>
+        <w:spacing w:before="0" w:beforeAutospacing="0" w:after="0" w:afterAutospacing="0"/>
+        <w:textAlignment w:val="baseline"/>
+        <w:rPr>
+          <w:color w:val="000000"/>
+          <w:sz w:val="22"/>
+          <w:szCs w:val="22"/>
+        </w:rPr>
+      </w:pPr>
+      <w:r>
+        <w:rPr>
+          <w:color w:val="000000"/>
+          <w:sz w:val="22"/>
+          <w:szCs w:val="22"/>
+        </w:rPr>
+        <w:t>Learning AI </w:t>
+      </w:r>
+    </w:p>
+    <w:p>
+      <w:pPr>
+        <w:pStyle w:val="NormalWeb"/>
+        <w:numPr>
+          <w:ilvl w:val="0"/>
+          <w:numId w:val="16"/>
+        </w:numPr>
+        <w:spacing w:before="0" w:beforeAutospacing="0" w:after="0" w:afterAutospacing="0"/>
+        <w:textAlignment w:val="baseline"/>
+        <w:rPr>
+          <w:color w:val="000000"/>
+          <w:sz w:val="22"/>
+          <w:szCs w:val="22"/>
+        </w:rPr>
+      </w:pPr>
+      <w:r>
+        <w:rPr>
+          <w:color w:val="000000"/>
+          <w:sz w:val="22"/>
+          <w:szCs w:val="22"/>
+        </w:rPr>
+        <w:t>Slow Gun play</w:t>
+      </w:r>
+    </w:p>
+    <w:p>
+      <w:pPr>
+        <w:pStyle w:val="NormalWeb"/>
+        <w:numPr>
+          <w:ilvl w:val="0"/>
+          <w:numId w:val="16"/>
+        </w:numPr>
+        <w:spacing w:before="0" w:beforeAutospacing="0" w:after="0" w:afterAutospacing="0"/>
+        <w:textAlignment w:val="baseline"/>
+        <w:rPr>
+          <w:color w:val="000000"/>
+          <w:sz w:val="22"/>
+          <w:szCs w:val="22"/>
+        </w:rPr>
+      </w:pPr>
+      <w:r>
+        <w:rPr>
+          <w:color w:val="000000"/>
+          <w:sz w:val="22"/>
+          <w:szCs w:val="22"/>
+        </w:rPr>
+        <w:t>Changing level design</w:t>
+      </w:r>
+    </w:p>
+    <w:p>
+      <w:pPr>
+        <w:pStyle w:val="NormalWeb"/>
+        <w:numPr>
+          <w:ilvl w:val="0"/>
+          <w:numId w:val="16"/>
+        </w:numPr>
+        <w:spacing w:before="0" w:beforeAutospacing="0" w:after="0" w:afterAutospacing="0"/>
+        <w:textAlignment w:val="baseline"/>
+        <w:rPr>
+          <w:color w:val="000000"/>
+          <w:sz w:val="22"/>
+          <w:szCs w:val="22"/>
+        </w:rPr>
+      </w:pPr>
+      <w:r>
+        <w:rPr>
+          <w:color w:val="000000"/>
+          <w:sz w:val="22"/>
+          <w:szCs w:val="22"/>
+        </w:rPr>
+        <w:t>Focused game play</w:t>
+      </w:r>
+    </w:p>
+    <w:p>
+      <w:pPr>
+        <w:pStyle w:val="Heading3"/>
+        <w:rPr>
+          <w:color w:val="auto"/>
+          <w:sz w:val="48"/>
+          <w:szCs w:val="48"/>
+        </w:rPr>
+      </w:pPr>
+      <w:r>
+        <w:t>Game Overview</w:t>
+      </w:r>
+    </w:p>
+    <w:p>
+      <w:pPr>
+        <w:pStyle w:val="NormalWeb"/>
+        <w:spacing w:before="0" w:beforeAutospacing="0" w:after="0" w:afterAutospacing="0"/>
+      </w:pPr>
+      <w:r>
+        <w:rPr>
+          <w:color w:val="000000"/>
+          <w:sz w:val="22"/>
+          <w:szCs w:val="22"/>
+        </w:rPr>
+        <w:t xml:space="preserve">In SERE you play as an armed forces member trying to get into the United Kingdom Special Forces. You are at the final stage and are being challenged with the final SERE trial. Your objective is to escape the hunters and use any skills, equipment or terrain to your advantage and learn how to avoid an enemy force actively hunting you. The game is open world with a border at the edge of the world to stop the players and ai from accidently leaving the area. The game is primarily </w:t>
+      </w:r>
+      <w:proofErr w:type="gramStart"/>
+      <w:r>
+        <w:rPr>
+          <w:color w:val="000000"/>
+          <w:sz w:val="22"/>
+          <w:szCs w:val="22"/>
+        </w:rPr>
+        <w:t>stealth</w:t>
+      </w:r>
+      <w:proofErr w:type="gramEnd"/>
+      <w:r>
+        <w:rPr>
+          <w:color w:val="000000"/>
+          <w:sz w:val="22"/>
+          <w:szCs w:val="22"/>
+        </w:rPr>
+        <w:t xml:space="preserve"> but players can run and gun.</w:t>
+      </w:r>
+    </w:p>
+    <w:p>
+      <w:pPr>
+        <w:pStyle w:val="Heading3"/>
+      </w:pPr>
+      <w:r>
+        <w:t>Game Objective</w:t>
+      </w:r>
+    </w:p>
+    <w:p>
+      <w:pPr>
+        <w:pStyle w:val="NormalWeb"/>
+        <w:spacing w:before="0" w:beforeAutospacing="0" w:after="0" w:afterAutospacing="0"/>
+      </w:pPr>
+      <w:r>
+        <w:rPr>
+          <w:color w:val="000000"/>
+          <w:sz w:val="22"/>
+          <w:szCs w:val="22"/>
+        </w:rPr>
+        <w:t>The primary objective of the game is to survive and escape without the enemy force knowing you were there. The players must reach a given extraction point usually a reasonable distance away to add the challenge.</w:t>
+      </w:r>
+    </w:p>
+    <w:p>
+      <w:pPr>
+        <w:pStyle w:val="Heading3"/>
+      </w:pPr>
+      <w:r>
+        <w:t>Game Genre </w:t>
+      </w:r>
+    </w:p>
+    <w:p>
+      <w:pPr>
+        <w:pStyle w:val="NormalWeb"/>
+        <w:spacing w:before="0" w:beforeAutospacing="0" w:after="0" w:afterAutospacing="0"/>
+      </w:pPr>
+      <w:r>
+        <w:rPr>
+          <w:color w:val="000000"/>
+          <w:sz w:val="22"/>
+          <w:szCs w:val="22"/>
+        </w:rPr>
+        <w:t>Stealth Action</w:t>
+      </w:r>
+      <w:r>
+        <w:rPr>
+          <w:color w:val="000000"/>
+          <w:sz w:val="22"/>
+          <w:szCs w:val="22"/>
+        </w:rPr>
+        <w:t xml:space="preserve"> - Adventure with open world elements</w:t>
+      </w:r>
+    </w:p>
+    <w:p>
+      <w:pPr>
+        <w:pStyle w:val="Heading3"/>
+      </w:pPr>
+      <w:r>
+        <w:t>Target Audience</w:t>
+      </w:r>
+    </w:p>
+    <w:p>
+      <w:pPr>
+        <w:pStyle w:val="NormalWeb"/>
+        <w:spacing w:before="0" w:beforeAutospacing="0" w:after="0" w:afterAutospacing="0"/>
+      </w:pPr>
+      <w:r>
+        <w:rPr>
+          <w:color w:val="000000"/>
+          <w:sz w:val="22"/>
+          <w:szCs w:val="22"/>
+        </w:rPr>
+        <w:t>The target audience of SERE is 17+ with it aiming towards audiences who like stealth games and wish to be challenged. </w:t>
+      </w:r>
+    </w:p>
+    <w:p>
+      <w:pPr>
+        <w:pStyle w:val="Heading3"/>
+      </w:pPr>
+      <w:r>
+        <w:t>Controls</w:t>
+      </w:r>
+    </w:p>
+    <w:p>
+      <w:pPr>
+        <w:pStyle w:val="NormalWeb"/>
+        <w:spacing w:before="0" w:beforeAutospacing="0" w:after="0" w:afterAutospacing="0"/>
+      </w:pPr>
+      <w:r>
+        <w:rPr>
+          <w:color w:val="000000"/>
+          <w:sz w:val="22"/>
+          <w:szCs w:val="22"/>
+        </w:rPr>
+        <w:t>W: Go Forwards</w:t>
+      </w:r>
+    </w:p>
+    <w:p>
+      <w:pPr>
+        <w:pStyle w:val="NormalWeb"/>
+        <w:spacing w:before="0" w:beforeAutospacing="0" w:after="0" w:afterAutospacing="0"/>
+      </w:pPr>
+      <w:r>
+        <w:rPr>
+          <w:color w:val="000000"/>
+          <w:sz w:val="22"/>
+          <w:szCs w:val="22"/>
+        </w:rPr>
+        <w:t>A: Go Back</w:t>
+      </w:r>
+    </w:p>
+    <w:p>
+      <w:pPr>
+        <w:pStyle w:val="NormalWeb"/>
+        <w:spacing w:before="0" w:beforeAutospacing="0" w:after="0" w:afterAutospacing="0"/>
+      </w:pPr>
+      <w:r>
+        <w:rPr>
+          <w:color w:val="000000"/>
+          <w:sz w:val="22"/>
+          <w:szCs w:val="22"/>
+        </w:rPr>
+        <w:t>S: Go Left</w:t>
+      </w:r>
+    </w:p>
+    <w:p>
+      <w:pPr>
+        <w:pStyle w:val="NormalWeb"/>
+        <w:spacing w:before="0" w:beforeAutospacing="0" w:after="0" w:afterAutospacing="0"/>
+      </w:pPr>
+      <w:r>
+        <w:rPr>
+          <w:color w:val="000000"/>
+          <w:sz w:val="22"/>
+          <w:szCs w:val="22"/>
+        </w:rPr>
+        <w:t>D: Go Right </w:t>
+      </w:r>
+    </w:p>
+    <w:p>
+      <w:pPr>
+        <w:pStyle w:val="NormalWeb"/>
+        <w:spacing w:before="0" w:beforeAutospacing="0" w:after="0" w:afterAutospacing="0"/>
+      </w:pPr>
+      <w:r>
+        <w:rPr>
+          <w:color w:val="000000"/>
+          <w:sz w:val="22"/>
+          <w:szCs w:val="22"/>
+        </w:rPr>
+        <w:t>Mouse: Aim</w:t>
+      </w:r>
+    </w:p>
+    <w:p>
+      <w:pPr>
+        <w:pStyle w:val="NormalWeb"/>
+        <w:spacing w:before="0" w:beforeAutospacing="0" w:after="0" w:afterAutospacing="0"/>
+      </w:pPr>
+      <w:r>
+        <w:rPr>
+          <w:color w:val="000000"/>
+          <w:sz w:val="22"/>
+          <w:szCs w:val="22"/>
+        </w:rPr>
+        <w:t>Left Click: Shoot </w:t>
+      </w:r>
+    </w:p>
+    <w:p>
+      <w:pPr>
+        <w:pStyle w:val="NormalWeb"/>
+        <w:spacing w:before="0" w:beforeAutospacing="0" w:after="0" w:afterAutospacing="0"/>
+      </w:pPr>
+      <w:r>
+        <w:rPr>
+          <w:color w:val="000000"/>
+          <w:sz w:val="22"/>
+          <w:szCs w:val="22"/>
+        </w:rPr>
+        <w:t>Right click: Scope in/zoom</w:t>
+      </w:r>
+    </w:p>
+    <w:p>
+      <w:pPr>
+        <w:pStyle w:val="NormalWeb"/>
+        <w:spacing w:before="0" w:beforeAutospacing="0" w:after="0" w:afterAutospacing="0"/>
+      </w:pPr>
+      <w:r>
+        <w:rPr>
+          <w:color w:val="000000"/>
+          <w:sz w:val="22"/>
+          <w:szCs w:val="22"/>
+        </w:rPr>
+        <w:t>Space: Jump/climb</w:t>
+      </w:r>
+    </w:p>
+    <w:p>
+      <w:pPr>
+        <w:pStyle w:val="NormalWeb"/>
+        <w:spacing w:before="0" w:beforeAutospacing="0" w:after="0" w:afterAutospacing="0"/>
+      </w:pPr>
+      <w:r>
+        <w:rPr>
+          <w:color w:val="000000"/>
+          <w:sz w:val="22"/>
+          <w:szCs w:val="22"/>
+        </w:rPr>
+        <w:t>Shift: Sprint</w:t>
+      </w:r>
+    </w:p>
+    <w:p>
+      <w:pPr>
+        <w:pStyle w:val="NormalWeb"/>
+        <w:spacing w:before="0" w:beforeAutospacing="0" w:after="0" w:afterAutospacing="0"/>
+      </w:pPr>
+      <w:r>
+        <w:rPr>
+          <w:color w:val="000000"/>
+          <w:sz w:val="22"/>
+          <w:szCs w:val="22"/>
+        </w:rPr>
+        <w:t>Z Prone/</w:t>
+      </w:r>
+      <w:r>
+        <w:rPr>
+          <w:color w:val="000000"/>
+          <w:sz w:val="22"/>
+          <w:szCs w:val="22"/>
+        </w:rPr>
+        <w:t>Stand up</w:t>
+      </w:r>
+    </w:p>
+    <w:p>
+      <w:pPr>
+        <w:pStyle w:val="NormalWeb"/>
+        <w:spacing w:before="0" w:beforeAutospacing="0" w:after="0" w:afterAutospacing="0"/>
+      </w:pPr>
+      <w:r>
+        <w:rPr>
+          <w:color w:val="000000"/>
+          <w:sz w:val="22"/>
+          <w:szCs w:val="22"/>
+        </w:rPr>
+        <w:t>X Crouch/Stand up</w:t>
+      </w:r>
+    </w:p>
+    <w:p>
+      <w:pPr>
+        <w:pStyle w:val="NormalWeb"/>
+        <w:spacing w:before="0" w:beforeAutospacing="0" w:after="0" w:afterAutospacing="0"/>
+      </w:pPr>
+      <w:r>
+        <w:rPr>
+          <w:color w:val="000000"/>
+          <w:sz w:val="22"/>
+          <w:szCs w:val="22"/>
+        </w:rPr>
+        <w:t>Control: Ultra Slow Movement</w:t>
+      </w:r>
+    </w:p>
+    <w:p>
+      <w:pPr>
+        <w:pStyle w:val="NormalWeb"/>
+        <w:spacing w:before="0" w:beforeAutospacing="0" w:after="0" w:afterAutospacing="0"/>
+      </w:pPr>
+      <w:r>
+        <w:rPr>
+          <w:color w:val="000000"/>
+          <w:sz w:val="22"/>
+          <w:szCs w:val="22"/>
+        </w:rPr>
+        <w:t>M: Map</w:t>
+      </w:r>
+    </w:p>
+    <w:p>
+      <w:pPr>
+        <w:pStyle w:val="Heading3"/>
+      </w:pPr>
+      <w:r>
+        <w:t>Gameplay mechanics</w:t>
+      </w:r>
+    </w:p>
+    <w:p>
+      <w:pPr>
+        <w:pStyle w:val="Heading4"/>
+      </w:pPr>
+      <w:r>
+        <w:t>Learning AI</w:t>
+      </w:r>
+    </w:p>
+    <w:p>
+      <w:pPr>
+        <w:pStyle w:val="NormalWeb"/>
+        <w:spacing w:before="0" w:beforeAutospacing="0" w:after="0" w:afterAutospacing="0"/>
+      </w:pPr>
+      <w:r>
+        <w:rPr>
+          <w:color w:val="000000"/>
+          <w:sz w:val="22"/>
+          <w:szCs w:val="22"/>
+        </w:rPr>
+        <w:t xml:space="preserve">The learning AI system will be a hybrid system custom made for the game. AD-HOC will be the body and complete the actions that the learning AI brain chooses to do, this way the learning AI will not have to learn steering </w:t>
+      </w:r>
+      <w:r>
+        <w:rPr>
+          <w:color w:val="000000"/>
+          <w:sz w:val="22"/>
+          <w:szCs w:val="22"/>
+        </w:rPr>
+        <w:t>behaviours</w:t>
+      </w:r>
+      <w:r>
+        <w:rPr>
+          <w:color w:val="000000"/>
+          <w:sz w:val="22"/>
+          <w:szCs w:val="22"/>
+        </w:rPr>
+        <w:t xml:space="preserve">. The brain will have information stored with what it knows acting </w:t>
+      </w:r>
+      <w:r>
+        <w:rPr>
+          <w:color w:val="000000"/>
+          <w:sz w:val="22"/>
+          <w:szCs w:val="22"/>
+        </w:rPr>
+        <w:lastRenderedPageBreak/>
+        <w:t xml:space="preserve">like an active memory which includes details told to them by squad members and what they have seen. They take this information and choose an action based on the desired strategy. Each learning AI will be a profile assigned to a role that way it only trains and learns what it needs to know. Each AI will be slightly different in how it performs an </w:t>
+      </w:r>
+      <w:proofErr w:type="gramStart"/>
+      <w:r>
+        <w:rPr>
+          <w:color w:val="000000"/>
+          <w:sz w:val="22"/>
+          <w:szCs w:val="22"/>
+        </w:rPr>
+        <w:t>action</w:t>
+      </w:r>
+      <w:proofErr w:type="gramEnd"/>
+      <w:r>
+        <w:rPr>
+          <w:color w:val="000000"/>
+          <w:sz w:val="22"/>
+          <w:szCs w:val="22"/>
+        </w:rPr>
+        <w:t xml:space="preserve"> but they should all roughly perform in the same light. The learning AI will also learn what the players do and start to adapt against them. </w:t>
+      </w:r>
+    </w:p>
+    <w:p>
+      <w:pPr>
+        <w:pStyle w:val="Heading4"/>
+      </w:pPr>
+      <w:r>
+        <w:t>Senses</w:t>
+      </w:r>
+    </w:p>
+    <w:p>
+      <w:pPr>
+        <w:pStyle w:val="NormalWeb"/>
+        <w:spacing w:before="0" w:beforeAutospacing="0" w:after="0" w:afterAutospacing="0"/>
+      </w:pPr>
+      <w:r>
+        <w:rPr>
+          <w:color w:val="000000"/>
+          <w:sz w:val="22"/>
+          <w:szCs w:val="22"/>
+        </w:rPr>
+        <w:t xml:space="preserve">The AI will have simulated senses with being able to hear, see and smell. Some roles like dogs have a heightened sense of smell and can track the players using this sense. Each role has different sense which tell its brain </w:t>
+      </w:r>
+      <w:proofErr w:type="gramStart"/>
+      <w:r>
+        <w:rPr>
+          <w:color w:val="000000"/>
+          <w:sz w:val="22"/>
+          <w:szCs w:val="22"/>
+        </w:rPr>
+        <w:t>more or less information</w:t>
+      </w:r>
+      <w:proofErr w:type="gramEnd"/>
+      <w:r>
+        <w:rPr>
+          <w:color w:val="000000"/>
+          <w:sz w:val="22"/>
+          <w:szCs w:val="22"/>
+        </w:rPr>
+        <w:t xml:space="preserve"> in that area and then pass up that information.</w:t>
+      </w:r>
+    </w:p>
+    <w:p>
+      <w:pPr>
+        <w:pStyle w:val="Heading4"/>
+      </w:pPr>
+      <w:r>
+        <w:t>Filter (Communications)</w:t>
+      </w:r>
+    </w:p>
+    <w:p>
+      <w:pPr>
+        <w:pStyle w:val="NormalWeb"/>
+        <w:spacing w:before="0" w:beforeAutospacing="0" w:after="0" w:afterAutospacing="0"/>
+      </w:pPr>
+      <w:r>
+        <w:rPr>
+          <w:color w:val="000000"/>
+          <w:sz w:val="22"/>
+          <w:szCs w:val="22"/>
+        </w:rPr>
+        <w:t xml:space="preserve">The AI uses a system which I am calling filter, essentially the AI chooses to pass information up or down the chain of command. Each role has a radio they are on and can hear for example squad leaders are on their platoon radio and team radio and can hear and pass information on both. This system is used to allow the player to break up the radio communication and talking and also to make sure that the AIs are not always all knowing of </w:t>
+      </w:r>
+      <w:proofErr w:type="spellStart"/>
+      <w:r>
+        <w:rPr>
+          <w:color w:val="000000"/>
+          <w:sz w:val="22"/>
+          <w:szCs w:val="22"/>
+        </w:rPr>
+        <w:t>each others</w:t>
+      </w:r>
+      <w:proofErr w:type="spellEnd"/>
+      <w:r>
+        <w:rPr>
+          <w:color w:val="000000"/>
+          <w:sz w:val="22"/>
+          <w:szCs w:val="22"/>
+        </w:rPr>
+        <w:t xml:space="preserve"> action they have to choose to pass this information to each other. The short way it works is an AI senses something and then it triggers a response and if the brain believes it should communicate that up to its team leader they will. </w:t>
+      </w:r>
+    </w:p>
+    <w:p>
+      <w:pPr>
+        <w:pStyle w:val="NormalWeb"/>
+        <w:spacing w:before="0" w:beforeAutospacing="0" w:after="0" w:afterAutospacing="0"/>
+      </w:pPr>
+      <w:r>
+        <w:rPr>
+          <w:color w:val="000000"/>
+          <w:sz w:val="22"/>
+          <w:szCs w:val="22"/>
+        </w:rPr>
+        <w:t xml:space="preserve">Example of how this </w:t>
+      </w:r>
+      <w:proofErr w:type="gramStart"/>
+      <w:r>
+        <w:rPr>
+          <w:color w:val="000000"/>
+          <w:sz w:val="22"/>
+          <w:szCs w:val="22"/>
+        </w:rPr>
+        <w:t>works :</w:t>
+      </w:r>
+      <w:proofErr w:type="gramEnd"/>
+    </w:p>
+    <w:p>
+      <w:pPr>
+        <w:pStyle w:val="NormalWeb"/>
+        <w:numPr>
+          <w:ilvl w:val="0"/>
+          <w:numId w:val="17"/>
+        </w:numPr>
+        <w:spacing w:before="0" w:beforeAutospacing="0" w:after="0" w:afterAutospacing="0"/>
+        <w:textAlignment w:val="baseline"/>
+        <w:rPr>
+          <w:color w:val="000000"/>
+          <w:sz w:val="22"/>
+          <w:szCs w:val="22"/>
+        </w:rPr>
+      </w:pPr>
+      <w:r>
+        <w:rPr>
+          <w:color w:val="000000"/>
+          <w:sz w:val="22"/>
+          <w:szCs w:val="22"/>
+        </w:rPr>
+        <w:t>Dog smells a player more clearly and hears a branch break</w:t>
+      </w:r>
+    </w:p>
+    <w:p>
+      <w:pPr>
+        <w:pStyle w:val="NormalWeb"/>
+        <w:numPr>
+          <w:ilvl w:val="0"/>
+          <w:numId w:val="17"/>
+        </w:numPr>
+        <w:spacing w:before="0" w:beforeAutospacing="0" w:after="0" w:afterAutospacing="0"/>
+        <w:textAlignment w:val="baseline"/>
+        <w:rPr>
+          <w:color w:val="000000"/>
+          <w:sz w:val="22"/>
+          <w:szCs w:val="22"/>
+        </w:rPr>
+      </w:pPr>
+      <w:r>
+        <w:rPr>
+          <w:color w:val="000000"/>
+          <w:sz w:val="22"/>
+          <w:szCs w:val="22"/>
+        </w:rPr>
+        <w:t>Dog decides to bark as its brain thinks the player is close </w:t>
+      </w:r>
+    </w:p>
+    <w:p>
+      <w:pPr>
+        <w:pStyle w:val="NormalWeb"/>
+        <w:numPr>
+          <w:ilvl w:val="0"/>
+          <w:numId w:val="17"/>
+        </w:numPr>
+        <w:spacing w:before="0" w:beforeAutospacing="0" w:after="0" w:afterAutospacing="0"/>
+        <w:textAlignment w:val="baseline"/>
+        <w:rPr>
+          <w:color w:val="000000"/>
+          <w:sz w:val="22"/>
+          <w:szCs w:val="22"/>
+        </w:rPr>
+      </w:pPr>
+      <w:r>
+        <w:rPr>
+          <w:color w:val="000000"/>
+          <w:sz w:val="22"/>
+          <w:szCs w:val="22"/>
+        </w:rPr>
+        <w:t>Handler hears the dog bark and knows that this means a player is nearby </w:t>
+      </w:r>
+    </w:p>
+    <w:p>
+      <w:pPr>
+        <w:pStyle w:val="NormalWeb"/>
+        <w:numPr>
+          <w:ilvl w:val="0"/>
+          <w:numId w:val="17"/>
+        </w:numPr>
+        <w:spacing w:before="0" w:beforeAutospacing="0" w:after="0" w:afterAutospacing="0"/>
+        <w:textAlignment w:val="baseline"/>
+        <w:rPr>
+          <w:color w:val="000000"/>
+          <w:sz w:val="22"/>
+          <w:szCs w:val="22"/>
+        </w:rPr>
+      </w:pPr>
+      <w:r>
+        <w:rPr>
+          <w:color w:val="000000"/>
+          <w:sz w:val="22"/>
+          <w:szCs w:val="22"/>
+        </w:rPr>
+        <w:t xml:space="preserve">Handler tells their team leader that their dog may </w:t>
+      </w:r>
+      <w:proofErr w:type="gramStart"/>
+      <w:r>
+        <w:rPr>
+          <w:color w:val="000000"/>
+          <w:sz w:val="22"/>
+          <w:szCs w:val="22"/>
+        </w:rPr>
+        <w:t>of</w:t>
+      </w:r>
+      <w:proofErr w:type="gramEnd"/>
+      <w:r>
+        <w:rPr>
+          <w:color w:val="000000"/>
+          <w:sz w:val="22"/>
+          <w:szCs w:val="22"/>
+        </w:rPr>
+        <w:t xml:space="preserve"> found something</w:t>
+      </w:r>
+    </w:p>
+    <w:p>
+      <w:pPr>
+        <w:pStyle w:val="NormalWeb"/>
+        <w:numPr>
+          <w:ilvl w:val="0"/>
+          <w:numId w:val="17"/>
+        </w:numPr>
+        <w:spacing w:before="0" w:beforeAutospacing="0" w:after="0" w:afterAutospacing="0"/>
+        <w:textAlignment w:val="baseline"/>
+        <w:rPr>
+          <w:color w:val="000000"/>
+          <w:sz w:val="22"/>
+          <w:szCs w:val="22"/>
+        </w:rPr>
+      </w:pPr>
+      <w:r>
+        <w:rPr>
+          <w:color w:val="000000"/>
+          <w:sz w:val="22"/>
+          <w:szCs w:val="22"/>
+        </w:rPr>
+        <w:t>Team leader passes onto their squad leader </w:t>
+      </w:r>
+    </w:p>
+    <w:p>
+      <w:pPr>
+        <w:pStyle w:val="NormalWeb"/>
+        <w:numPr>
+          <w:ilvl w:val="0"/>
+          <w:numId w:val="17"/>
+        </w:numPr>
+        <w:spacing w:before="0" w:beforeAutospacing="0" w:after="0" w:afterAutospacing="0"/>
+        <w:textAlignment w:val="baseline"/>
+        <w:rPr>
+          <w:color w:val="000000"/>
+          <w:sz w:val="22"/>
+          <w:szCs w:val="22"/>
+        </w:rPr>
+      </w:pPr>
+      <w:r>
+        <w:rPr>
+          <w:color w:val="000000"/>
+          <w:sz w:val="22"/>
+          <w:szCs w:val="22"/>
+        </w:rPr>
+        <w:t xml:space="preserve">Squad leader calls for their squad to regroup on the </w:t>
+      </w:r>
+      <w:proofErr w:type="gramStart"/>
+      <w:r>
+        <w:rPr>
+          <w:color w:val="000000"/>
+          <w:sz w:val="22"/>
+          <w:szCs w:val="22"/>
+        </w:rPr>
+        <w:t>handlers</w:t>
+      </w:r>
+      <w:proofErr w:type="gramEnd"/>
+      <w:r>
+        <w:rPr>
+          <w:color w:val="000000"/>
+          <w:sz w:val="22"/>
+          <w:szCs w:val="22"/>
+        </w:rPr>
+        <w:t xml:space="preserve"> position and perform a sweep of the area.</w:t>
+      </w:r>
+    </w:p>
+    <w:p>
+      <w:pPr>
+        <w:pStyle w:val="NormalWeb"/>
+        <w:numPr>
+          <w:ilvl w:val="0"/>
+          <w:numId w:val="17"/>
+        </w:numPr>
+        <w:spacing w:before="0" w:beforeAutospacing="0" w:after="0" w:afterAutospacing="0"/>
+        <w:textAlignment w:val="baseline"/>
+        <w:rPr>
+          <w:color w:val="000000"/>
+          <w:sz w:val="22"/>
+          <w:szCs w:val="22"/>
+        </w:rPr>
+      </w:pPr>
+      <w:r>
+        <w:rPr>
+          <w:color w:val="000000"/>
+          <w:sz w:val="22"/>
+          <w:szCs w:val="22"/>
+        </w:rPr>
+        <w:t>Squad leader informs their platoon leader of this action. </w:t>
+      </w:r>
+    </w:p>
+    <w:p>
+      <w:pPr>
+        <w:pStyle w:val="NormalWeb"/>
+        <w:numPr>
+          <w:ilvl w:val="0"/>
+          <w:numId w:val="17"/>
+        </w:numPr>
+        <w:spacing w:before="0" w:beforeAutospacing="0" w:after="0" w:afterAutospacing="0"/>
+        <w:textAlignment w:val="baseline"/>
+        <w:rPr>
+          <w:color w:val="000000"/>
+          <w:sz w:val="22"/>
+          <w:szCs w:val="22"/>
+        </w:rPr>
+      </w:pPr>
+      <w:r>
+        <w:rPr>
+          <w:color w:val="000000"/>
+          <w:sz w:val="22"/>
+          <w:szCs w:val="22"/>
+        </w:rPr>
+        <w:t>Platoon leader calls for the other 2 squads to quickly move to this location and start sweeping in a pattern 500 meters away </w:t>
+      </w:r>
+    </w:p>
+    <w:p>
+      <w:pPr>
+        <w:pStyle w:val="NormalWeb"/>
+        <w:numPr>
+          <w:ilvl w:val="0"/>
+          <w:numId w:val="17"/>
+        </w:numPr>
+        <w:spacing w:before="0" w:beforeAutospacing="0" w:after="0" w:afterAutospacing="0"/>
+        <w:textAlignment w:val="baseline"/>
+        <w:rPr>
+          <w:color w:val="000000"/>
+          <w:sz w:val="22"/>
+          <w:szCs w:val="22"/>
+        </w:rPr>
+      </w:pPr>
+      <w:r>
+        <w:rPr>
+          <w:color w:val="000000"/>
+          <w:sz w:val="22"/>
+          <w:szCs w:val="22"/>
+        </w:rPr>
+        <w:t>Platoon leader tells their company commander of a player being near their platoon and tells the company commander the location</w:t>
+      </w:r>
+    </w:p>
+    <w:p>
+      <w:pPr>
+        <w:pStyle w:val="NormalWeb"/>
+        <w:numPr>
+          <w:ilvl w:val="0"/>
+          <w:numId w:val="17"/>
+        </w:numPr>
+        <w:spacing w:before="0" w:beforeAutospacing="0" w:after="0" w:afterAutospacing="0"/>
+        <w:textAlignment w:val="baseline"/>
+        <w:rPr>
+          <w:color w:val="000000"/>
+          <w:sz w:val="22"/>
+          <w:szCs w:val="22"/>
+        </w:rPr>
+      </w:pPr>
+      <w:r>
+        <w:rPr>
+          <w:color w:val="000000"/>
+          <w:sz w:val="22"/>
+          <w:szCs w:val="22"/>
+        </w:rPr>
+        <w:t>Company commander will inform all units of the possible location of the player and then their brains will make decisions on what to do </w:t>
+      </w:r>
+    </w:p>
+    <w:p>
+      <w:pPr>
+        <w:pStyle w:val="Heading4"/>
+        <w:rPr>
+          <w:color w:val="auto"/>
+          <w:sz w:val="36"/>
+          <w:szCs w:val="36"/>
+        </w:rPr>
+      </w:pPr>
+      <w:r>
+        <w:t>Sound </w:t>
+      </w:r>
+    </w:p>
+    <w:p>
+      <w:pPr>
+        <w:pStyle w:val="NormalWeb"/>
+        <w:spacing w:before="0" w:beforeAutospacing="0" w:after="0" w:afterAutospacing="0"/>
+      </w:pPr>
+      <w:r>
+        <w:rPr>
+          <w:color w:val="000000"/>
+          <w:sz w:val="22"/>
+          <w:szCs w:val="22"/>
+        </w:rPr>
+        <w:t>The game will have basic sounds like branch breaking, dogs barking, helicopter engines, radios and ai “talking” to each other and gunshots that way the player and AI can all hear these sounds. Sound quality does not need to be paramount and can be done by getting sample sounds.</w:t>
+      </w:r>
+    </w:p>
+    <w:p>
+      <w:pPr>
+        <w:pStyle w:val="Heading4"/>
+      </w:pPr>
+      <w:r>
+        <w:t>Basic Combat</w:t>
+      </w:r>
+    </w:p>
+    <w:p>
+      <w:pPr>
+        <w:pStyle w:val="NormalWeb"/>
+        <w:spacing w:before="0" w:beforeAutospacing="0" w:after="0" w:afterAutospacing="0"/>
+      </w:pPr>
+      <w:r>
+        <w:rPr>
+          <w:color w:val="000000"/>
+          <w:sz w:val="22"/>
+          <w:szCs w:val="22"/>
+        </w:rPr>
+        <w:t xml:space="preserve">The game will have basic projectile combat where shoot a small ball at the enemy and they shoot at you with the same the small ball deals 20 damage no matter where it hits. There are no “guns” or weapons in the inventory instead everyone </w:t>
+      </w:r>
+      <w:proofErr w:type="gramStart"/>
+      <w:r>
+        <w:rPr>
+          <w:color w:val="000000"/>
+          <w:sz w:val="22"/>
+          <w:szCs w:val="22"/>
+        </w:rPr>
+        <w:t>has the ability to</w:t>
+      </w:r>
+      <w:proofErr w:type="gramEnd"/>
+      <w:r>
+        <w:rPr>
+          <w:color w:val="000000"/>
+          <w:sz w:val="22"/>
+          <w:szCs w:val="22"/>
+        </w:rPr>
+        <w:t xml:space="preserve"> shoot at a set fire rate and all have the same weapon.</w:t>
+      </w:r>
+    </w:p>
+    <w:p>
+      <w:pPr>
+        <w:pStyle w:val="Heading4"/>
+      </w:pPr>
+      <w:r>
+        <w:t>Procedural map</w:t>
+      </w:r>
+    </w:p>
+    <w:p>
+      <w:pPr>
+        <w:pStyle w:val="NormalWeb"/>
+        <w:spacing w:before="0" w:beforeAutospacing="0" w:after="0" w:afterAutospacing="0"/>
+      </w:pPr>
+      <w:r>
+        <w:rPr>
+          <w:color w:val="000000"/>
+          <w:sz w:val="22"/>
+          <w:szCs w:val="22"/>
+        </w:rPr>
+        <w:t xml:space="preserve">The map will be procedural generated in a 10KM by 10KM system, first a map theme is chosen from Desert, Jungle, Forest or marshland. This choice gives the height map generator parameters to generate a random terrain for the players to walk across. Then the features like </w:t>
+      </w:r>
+      <w:proofErr w:type="gramStart"/>
+      <w:r>
+        <w:rPr>
+          <w:color w:val="000000"/>
+          <w:sz w:val="22"/>
+          <w:szCs w:val="22"/>
+        </w:rPr>
+        <w:t>rivers,  trees</w:t>
+      </w:r>
+      <w:proofErr w:type="gramEnd"/>
+      <w:r>
+        <w:rPr>
+          <w:color w:val="000000"/>
+          <w:sz w:val="22"/>
+          <w:szCs w:val="22"/>
+        </w:rPr>
+        <w:t>, rocks and more are placed. A rough texture and map are then created.</w:t>
+      </w:r>
+    </w:p>
+    <w:p>
+      <w:pPr>
+        <w:pStyle w:val="Heading4"/>
+      </w:pPr>
+      <w:r>
+        <w:t>AI Roles/Profiles</w:t>
+      </w:r>
+    </w:p>
+    <w:p>
+      <w:pPr>
+        <w:pStyle w:val="NormalWeb"/>
+        <w:spacing w:before="0" w:beforeAutospacing="0" w:after="0" w:afterAutospacing="0"/>
+      </w:pPr>
+      <w:r>
+        <w:rPr>
+          <w:color w:val="000000"/>
+          <w:sz w:val="22"/>
+          <w:szCs w:val="22"/>
+        </w:rPr>
+        <w:t xml:space="preserve">Each AI will have a role which then gives them their brain. The roles or profiles are just another name for the AIS brain which chooses actions based on their role, so a helicopter would only have actions and choices based on what a helicopter can do so they </w:t>
+      </w:r>
+      <w:proofErr w:type="spellStart"/>
+      <w:r>
+        <w:rPr>
+          <w:color w:val="000000"/>
+          <w:sz w:val="22"/>
+          <w:szCs w:val="22"/>
+        </w:rPr>
+        <w:t>wont</w:t>
+      </w:r>
+      <w:proofErr w:type="spellEnd"/>
+      <w:r>
+        <w:rPr>
+          <w:color w:val="000000"/>
+          <w:sz w:val="22"/>
+          <w:szCs w:val="22"/>
+        </w:rPr>
+        <w:t xml:space="preserve"> need to be able to fire or have any code for shooting at players . Roles will change what the AI is able to do. The current planned roles are</w:t>
+      </w:r>
+    </w:p>
+    <w:p>
+      <w:pPr>
+        <w:pStyle w:val="NormalWeb"/>
+        <w:numPr>
+          <w:ilvl w:val="0"/>
+          <w:numId w:val="18"/>
+        </w:numPr>
+        <w:spacing w:before="0" w:beforeAutospacing="0" w:after="0" w:afterAutospacing="0"/>
+        <w:textAlignment w:val="baseline"/>
+        <w:rPr>
+          <w:color w:val="000000"/>
+          <w:sz w:val="22"/>
+          <w:szCs w:val="22"/>
+        </w:rPr>
+      </w:pPr>
+      <w:r>
+        <w:rPr>
+          <w:color w:val="000000"/>
+          <w:sz w:val="22"/>
+          <w:szCs w:val="22"/>
+        </w:rPr>
+        <w:t>Helicopter </w:t>
+      </w:r>
+    </w:p>
+    <w:p>
+      <w:pPr>
+        <w:pStyle w:val="NormalWeb"/>
+        <w:numPr>
+          <w:ilvl w:val="0"/>
+          <w:numId w:val="18"/>
+        </w:numPr>
+        <w:spacing w:before="0" w:beforeAutospacing="0" w:after="0" w:afterAutospacing="0"/>
+        <w:textAlignment w:val="baseline"/>
+        <w:rPr>
+          <w:color w:val="000000"/>
+          <w:sz w:val="22"/>
+          <w:szCs w:val="22"/>
+        </w:rPr>
+      </w:pPr>
+      <w:r>
+        <w:rPr>
+          <w:color w:val="000000"/>
+          <w:sz w:val="22"/>
+          <w:szCs w:val="22"/>
+        </w:rPr>
+        <w:t>Dog</w:t>
+      </w:r>
+    </w:p>
+    <w:p>
+      <w:pPr>
+        <w:pStyle w:val="NormalWeb"/>
+        <w:numPr>
+          <w:ilvl w:val="0"/>
+          <w:numId w:val="18"/>
+        </w:numPr>
+        <w:spacing w:before="0" w:beforeAutospacing="0" w:after="0" w:afterAutospacing="0"/>
+        <w:textAlignment w:val="baseline"/>
+        <w:rPr>
+          <w:color w:val="000000"/>
+          <w:sz w:val="22"/>
+          <w:szCs w:val="22"/>
+        </w:rPr>
+      </w:pPr>
+      <w:r>
+        <w:rPr>
+          <w:color w:val="000000"/>
+          <w:sz w:val="22"/>
+          <w:szCs w:val="22"/>
+        </w:rPr>
+        <w:lastRenderedPageBreak/>
+        <w:t>Rifleman</w:t>
+      </w:r>
+    </w:p>
+    <w:p>
+      <w:pPr>
+        <w:pStyle w:val="NormalWeb"/>
+        <w:numPr>
+          <w:ilvl w:val="0"/>
+          <w:numId w:val="18"/>
+        </w:numPr>
+        <w:spacing w:before="0" w:beforeAutospacing="0" w:after="0" w:afterAutospacing="0"/>
+        <w:textAlignment w:val="baseline"/>
+        <w:rPr>
+          <w:color w:val="000000"/>
+          <w:sz w:val="22"/>
+          <w:szCs w:val="22"/>
+        </w:rPr>
+      </w:pPr>
+      <w:r>
+        <w:rPr>
+          <w:color w:val="000000"/>
+          <w:sz w:val="22"/>
+          <w:szCs w:val="22"/>
+        </w:rPr>
+        <w:t>Thermal Camera Operator</w:t>
+      </w:r>
+    </w:p>
+    <w:p>
+      <w:pPr>
+        <w:pStyle w:val="NormalWeb"/>
+        <w:numPr>
+          <w:ilvl w:val="0"/>
+          <w:numId w:val="18"/>
+        </w:numPr>
+        <w:spacing w:before="0" w:beforeAutospacing="0" w:after="0" w:afterAutospacing="0"/>
+        <w:textAlignment w:val="baseline"/>
+        <w:rPr>
+          <w:color w:val="000000"/>
+          <w:sz w:val="22"/>
+          <w:szCs w:val="22"/>
+        </w:rPr>
+      </w:pPr>
+      <w:r>
+        <w:rPr>
+          <w:color w:val="000000"/>
+          <w:sz w:val="22"/>
+          <w:szCs w:val="22"/>
+        </w:rPr>
+        <w:t>Team Leader / Squad Leader</w:t>
+      </w:r>
+    </w:p>
+    <w:p>
+      <w:pPr>
+        <w:pStyle w:val="NormalWeb"/>
+        <w:numPr>
+          <w:ilvl w:val="0"/>
+          <w:numId w:val="18"/>
+        </w:numPr>
+        <w:spacing w:before="0" w:beforeAutospacing="0" w:after="0" w:afterAutospacing="0"/>
+        <w:textAlignment w:val="baseline"/>
+        <w:rPr>
+          <w:color w:val="000000"/>
+          <w:sz w:val="22"/>
+          <w:szCs w:val="22"/>
+        </w:rPr>
+      </w:pPr>
+      <w:r>
+        <w:rPr>
+          <w:color w:val="000000"/>
+          <w:sz w:val="22"/>
+          <w:szCs w:val="22"/>
+        </w:rPr>
+        <w:t>Platoon Commander</w:t>
+      </w:r>
+    </w:p>
+    <w:p>
+      <w:pPr>
+        <w:pStyle w:val="NormalWeb"/>
+        <w:numPr>
+          <w:ilvl w:val="0"/>
+          <w:numId w:val="18"/>
+        </w:numPr>
+        <w:spacing w:before="0" w:beforeAutospacing="0" w:after="0" w:afterAutospacing="0"/>
+        <w:textAlignment w:val="baseline"/>
+        <w:rPr>
+          <w:color w:val="000000"/>
+          <w:sz w:val="22"/>
+          <w:szCs w:val="22"/>
+        </w:rPr>
+      </w:pPr>
+      <w:r>
+        <w:rPr>
+          <w:color w:val="000000"/>
+          <w:sz w:val="22"/>
+          <w:szCs w:val="22"/>
+        </w:rPr>
+        <w:t>Company Commander</w:t>
+      </w:r>
+    </w:p>
+    <w:p>
+      <w:pPr>
+        <w:pStyle w:val="Heading3"/>
+        <w:rPr>
+          <w:color w:val="auto"/>
+          <w:sz w:val="48"/>
+          <w:szCs w:val="48"/>
+        </w:rPr>
+      </w:pPr>
+      <w:proofErr w:type="spellStart"/>
+      <w:r>
+        <w:t>Gameflow</w:t>
+      </w:r>
+      <w:proofErr w:type="spellEnd"/>
+    </w:p>
+    <w:p>
+      <w:pPr>
+        <w:pStyle w:val="NormalWeb"/>
+        <w:spacing w:before="0" w:beforeAutospacing="0" w:after="0" w:afterAutospacing="0"/>
+      </w:pPr>
+      <w:r>
+        <w:rPr>
+          <w:color w:val="000000"/>
+          <w:sz w:val="22"/>
+          <w:szCs w:val="22"/>
+        </w:rPr>
+        <w:t xml:space="preserve">The game is fully </w:t>
+      </w:r>
+      <w:proofErr w:type="spellStart"/>
+      <w:r>
+        <w:rPr>
+          <w:color w:val="000000"/>
+          <w:sz w:val="22"/>
+          <w:szCs w:val="22"/>
+        </w:rPr>
+        <w:t>singleplayer</w:t>
+      </w:r>
+      <w:proofErr w:type="spellEnd"/>
+      <w:r>
+        <w:rPr>
+          <w:color w:val="000000"/>
+          <w:sz w:val="22"/>
+          <w:szCs w:val="22"/>
+        </w:rPr>
+        <w:t xml:space="preserve"> with the learning AI already being trained and having the necessary data for it to run, it can still learn from its actions and create new responses towards the players actions. The game is open world and has the ability for the players to hide from the hunting force and use the terrain to their advantage. The game's progress is linked to how competent the player is and in theory the player may never reach the extraction point but also never be found.</w:t>
+      </w:r>
+    </w:p>
+    <w:p>
+      <w:pPr>
+        <w:pStyle w:val="Heading3"/>
+      </w:pPr>
+      <w:r>
+        <w:t>Technology</w:t>
+      </w:r>
+    </w:p>
+    <w:p>
+      <w:pPr>
+        <w:pStyle w:val="NormalWeb"/>
+        <w:spacing w:before="0" w:beforeAutospacing="0" w:after="0" w:afterAutospacing="0"/>
+      </w:pPr>
+      <w:r>
+        <w:rPr>
+          <w:color w:val="000000"/>
+          <w:sz w:val="22"/>
+          <w:szCs w:val="22"/>
+        </w:rPr>
+        <w:t>The game will use unity due to how quick and easy it is to create a prototype game and the ease of systems in unity, with the added benefit of unity already has open source machine learning agents I can learn and adapt for the project. Other technology includes any AD-HOC system I need for the game to work.</w:t>
+      </w:r>
     </w:p>
     <w:p/>
     <w:sectPr>
@@ -5688,6 +7940,232 @@
     </w:lvl>
   </w:abstractNum>
   <w:abstractNum w:abstractNumId="1" w15:restartNumberingAfterBreak="0">
+    <w:nsid w:val="0DFF0EF3"/>
+    <w:multiLevelType w:val="hybridMultilevel"/>
+    <w:tmpl w:val="47AAC162"/>
+    <w:lvl w:ilvl="0" w:tplc="08090001">
+      <w:start w:val="1"/>
+      <w:numFmt w:val="bullet"/>
+      <w:lvlText w:val=""/>
+      <w:lvlJc w:val="left"/>
+      <w:pPr>
+        <w:ind w:left="720" w:hanging="360"/>
+      </w:pPr>
+      <w:rPr>
+        <w:rFonts w:ascii="Symbol" w:hAnsi="Symbol" w:cs="Symbol" w:hint="default"/>
+      </w:rPr>
+    </w:lvl>
+    <w:lvl w:ilvl="1" w:tplc="08090003" w:tentative="1">
+      <w:start w:val="1"/>
+      <w:numFmt w:val="bullet"/>
+      <w:lvlText w:val="o"/>
+      <w:lvlJc w:val="left"/>
+      <w:pPr>
+        <w:ind w:left="1440" w:hanging="360"/>
+      </w:pPr>
+      <w:rPr>
+        <w:rFonts w:ascii="Courier New" w:hAnsi="Courier New" w:cs="Courier New" w:hint="default"/>
+      </w:rPr>
+    </w:lvl>
+    <w:lvl w:ilvl="2" w:tplc="08090005" w:tentative="1">
+      <w:start w:val="1"/>
+      <w:numFmt w:val="bullet"/>
+      <w:lvlText w:val=""/>
+      <w:lvlJc w:val="left"/>
+      <w:pPr>
+        <w:ind w:left="2160" w:hanging="360"/>
+      </w:pPr>
+      <w:rPr>
+        <w:rFonts w:ascii="Wingdings" w:hAnsi="Wingdings" w:cs="Wingdings" w:hint="default"/>
+      </w:rPr>
+    </w:lvl>
+    <w:lvl w:ilvl="3" w:tplc="08090001" w:tentative="1">
+      <w:start w:val="1"/>
+      <w:numFmt w:val="bullet"/>
+      <w:lvlText w:val=""/>
+      <w:lvlJc w:val="left"/>
+      <w:pPr>
+        <w:ind w:left="2880" w:hanging="360"/>
+      </w:pPr>
+      <w:rPr>
+        <w:rFonts w:ascii="Symbol" w:hAnsi="Symbol" w:cs="Symbol" w:hint="default"/>
+      </w:rPr>
+    </w:lvl>
+    <w:lvl w:ilvl="4" w:tplc="08090003" w:tentative="1">
+      <w:start w:val="1"/>
+      <w:numFmt w:val="bullet"/>
+      <w:lvlText w:val="o"/>
+      <w:lvlJc w:val="left"/>
+      <w:pPr>
+        <w:ind w:left="3600" w:hanging="360"/>
+      </w:pPr>
+      <w:rPr>
+        <w:rFonts w:ascii="Courier New" w:hAnsi="Courier New" w:cs="Courier New" w:hint="default"/>
+      </w:rPr>
+    </w:lvl>
+    <w:lvl w:ilvl="5" w:tplc="08090005" w:tentative="1">
+      <w:start w:val="1"/>
+      <w:numFmt w:val="bullet"/>
+      <w:lvlText w:val=""/>
+      <w:lvlJc w:val="left"/>
+      <w:pPr>
+        <w:ind w:left="4320" w:hanging="360"/>
+      </w:pPr>
+      <w:rPr>
+        <w:rFonts w:ascii="Wingdings" w:hAnsi="Wingdings" w:cs="Wingdings" w:hint="default"/>
+      </w:rPr>
+    </w:lvl>
+    <w:lvl w:ilvl="6" w:tplc="08090001" w:tentative="1">
+      <w:start w:val="1"/>
+      <w:numFmt w:val="bullet"/>
+      <w:lvlText w:val=""/>
+      <w:lvlJc w:val="left"/>
+      <w:pPr>
+        <w:ind w:left="5040" w:hanging="360"/>
+      </w:pPr>
+      <w:rPr>
+        <w:rFonts w:ascii="Symbol" w:hAnsi="Symbol" w:cs="Symbol" w:hint="default"/>
+      </w:rPr>
+    </w:lvl>
+    <w:lvl w:ilvl="7" w:tplc="08090003" w:tentative="1">
+      <w:start w:val="1"/>
+      <w:numFmt w:val="bullet"/>
+      <w:lvlText w:val="o"/>
+      <w:lvlJc w:val="left"/>
+      <w:pPr>
+        <w:ind w:left="5760" w:hanging="360"/>
+      </w:pPr>
+      <w:rPr>
+        <w:rFonts w:ascii="Courier New" w:hAnsi="Courier New" w:cs="Courier New" w:hint="default"/>
+      </w:rPr>
+    </w:lvl>
+    <w:lvl w:ilvl="8" w:tplc="08090005" w:tentative="1">
+      <w:start w:val="1"/>
+      <w:numFmt w:val="bullet"/>
+      <w:lvlText w:val=""/>
+      <w:lvlJc w:val="left"/>
+      <w:pPr>
+        <w:ind w:left="6480" w:hanging="360"/>
+      </w:pPr>
+      <w:rPr>
+        <w:rFonts w:ascii="Wingdings" w:hAnsi="Wingdings" w:cs="Wingdings" w:hint="default"/>
+      </w:rPr>
+    </w:lvl>
+  </w:abstractNum>
+  <w:abstractNum w:abstractNumId="2" w15:restartNumberingAfterBreak="0">
+    <w:nsid w:val="13805B95"/>
+    <w:multiLevelType w:val="hybridMultilevel"/>
+    <w:tmpl w:val="3ED4DB7E"/>
+    <w:lvl w:ilvl="0" w:tplc="08090001">
+      <w:start w:val="1"/>
+      <w:numFmt w:val="bullet"/>
+      <w:lvlText w:val=""/>
+      <w:lvlJc w:val="left"/>
+      <w:pPr>
+        <w:ind w:left="720" w:hanging="360"/>
+      </w:pPr>
+      <w:rPr>
+        <w:rFonts w:ascii="Symbol" w:hAnsi="Symbol" w:cs="Symbol" w:hint="default"/>
+      </w:rPr>
+    </w:lvl>
+    <w:lvl w:ilvl="1" w:tplc="08090003" w:tentative="1">
+      <w:start w:val="1"/>
+      <w:numFmt w:val="bullet"/>
+      <w:lvlText w:val="o"/>
+      <w:lvlJc w:val="left"/>
+      <w:pPr>
+        <w:ind w:left="1440" w:hanging="360"/>
+      </w:pPr>
+      <w:rPr>
+        <w:rFonts w:ascii="Courier New" w:hAnsi="Courier New" w:cs="Courier New" w:hint="default"/>
+      </w:rPr>
+    </w:lvl>
+    <w:lvl w:ilvl="2" w:tplc="08090005" w:tentative="1">
+      <w:start w:val="1"/>
+      <w:numFmt w:val="bullet"/>
+      <w:lvlText w:val=""/>
+      <w:lvlJc w:val="left"/>
+      <w:pPr>
+        <w:ind w:left="2160" w:hanging="360"/>
+      </w:pPr>
+      <w:rPr>
+        <w:rFonts w:ascii="Wingdings" w:hAnsi="Wingdings" w:cs="Wingdings" w:hint="default"/>
+      </w:rPr>
+    </w:lvl>
+    <w:lvl w:ilvl="3" w:tplc="08090001" w:tentative="1">
+      <w:start w:val="1"/>
+      <w:numFmt w:val="bullet"/>
+      <w:lvlText w:val=""/>
+      <w:lvlJc w:val="left"/>
+      <w:pPr>
+        <w:ind w:left="2880" w:hanging="360"/>
+      </w:pPr>
+      <w:rPr>
+        <w:rFonts w:ascii="Symbol" w:hAnsi="Symbol" w:cs="Symbol" w:hint="default"/>
+      </w:rPr>
+    </w:lvl>
+    <w:lvl w:ilvl="4" w:tplc="08090003" w:tentative="1">
+      <w:start w:val="1"/>
+      <w:numFmt w:val="bullet"/>
+      <w:lvlText w:val="o"/>
+      <w:lvlJc w:val="left"/>
+      <w:pPr>
+        <w:ind w:left="3600" w:hanging="360"/>
+      </w:pPr>
+      <w:rPr>
+        <w:rFonts w:ascii="Courier New" w:hAnsi="Courier New" w:cs="Courier New" w:hint="default"/>
+      </w:rPr>
+    </w:lvl>
+    <w:lvl w:ilvl="5" w:tplc="08090005" w:tentative="1">
+      <w:start w:val="1"/>
+      <w:numFmt w:val="bullet"/>
+      <w:lvlText w:val=""/>
+      <w:lvlJc w:val="left"/>
+      <w:pPr>
+        <w:ind w:left="4320" w:hanging="360"/>
+      </w:pPr>
+      <w:rPr>
+        <w:rFonts w:ascii="Wingdings" w:hAnsi="Wingdings" w:cs="Wingdings" w:hint="default"/>
+      </w:rPr>
+    </w:lvl>
+    <w:lvl w:ilvl="6" w:tplc="08090001" w:tentative="1">
+      <w:start w:val="1"/>
+      <w:numFmt w:val="bullet"/>
+      <w:lvlText w:val=""/>
+      <w:lvlJc w:val="left"/>
+      <w:pPr>
+        <w:ind w:left="5040" w:hanging="360"/>
+      </w:pPr>
+      <w:rPr>
+        <w:rFonts w:ascii="Symbol" w:hAnsi="Symbol" w:cs="Symbol" w:hint="default"/>
+      </w:rPr>
+    </w:lvl>
+    <w:lvl w:ilvl="7" w:tplc="08090003" w:tentative="1">
+      <w:start w:val="1"/>
+      <w:numFmt w:val="bullet"/>
+      <w:lvlText w:val="o"/>
+      <w:lvlJc w:val="left"/>
+      <w:pPr>
+        <w:ind w:left="5760" w:hanging="360"/>
+      </w:pPr>
+      <w:rPr>
+        <w:rFonts w:ascii="Courier New" w:hAnsi="Courier New" w:cs="Courier New" w:hint="default"/>
+      </w:rPr>
+    </w:lvl>
+    <w:lvl w:ilvl="8" w:tplc="08090005" w:tentative="1">
+      <w:start w:val="1"/>
+      <w:numFmt w:val="bullet"/>
+      <w:lvlText w:val=""/>
+      <w:lvlJc w:val="left"/>
+      <w:pPr>
+        <w:ind w:left="6480" w:hanging="360"/>
+      </w:pPr>
+      <w:rPr>
+        <w:rFonts w:ascii="Wingdings" w:hAnsi="Wingdings" w:cs="Wingdings" w:hint="default"/>
+      </w:rPr>
+    </w:lvl>
+  </w:abstractNum>
+  <w:abstractNum w:abstractNumId="3" w15:restartNumberingAfterBreak="0">
     <w:nsid w:val="1BD16777"/>
     <w:multiLevelType w:val="hybridMultilevel"/>
     <w:tmpl w:val="343AFD6C"/>
@@ -5800,7 +8278,233 @@
       </w:rPr>
     </w:lvl>
   </w:abstractNum>
-  <w:abstractNum w:abstractNumId="2" w15:restartNumberingAfterBreak="0">
+  <w:abstractNum w:abstractNumId="4" w15:restartNumberingAfterBreak="0">
+    <w:nsid w:val="1C85520B"/>
+    <w:multiLevelType w:val="multilevel"/>
+    <w:tmpl w:val="8182E7B0"/>
+    <w:lvl w:ilvl="0">
+      <w:start w:val="1"/>
+      <w:numFmt w:val="decimal"/>
+      <w:lvlText w:val="%1."/>
+      <w:lvlJc w:val="left"/>
+      <w:pPr>
+        <w:tabs>
+          <w:tab w:val="num" w:pos="720"/>
+        </w:tabs>
+        <w:ind w:left="720" w:hanging="360"/>
+      </w:pPr>
+    </w:lvl>
+    <w:lvl w:ilvl="1" w:tentative="1">
+      <w:start w:val="1"/>
+      <w:numFmt w:val="decimal"/>
+      <w:lvlText w:val="%2."/>
+      <w:lvlJc w:val="left"/>
+      <w:pPr>
+        <w:tabs>
+          <w:tab w:val="num" w:pos="1440"/>
+        </w:tabs>
+        <w:ind w:left="1440" w:hanging="360"/>
+      </w:pPr>
+    </w:lvl>
+    <w:lvl w:ilvl="2" w:tentative="1">
+      <w:start w:val="1"/>
+      <w:numFmt w:val="decimal"/>
+      <w:lvlText w:val="%3."/>
+      <w:lvlJc w:val="left"/>
+      <w:pPr>
+        <w:tabs>
+          <w:tab w:val="num" w:pos="2160"/>
+        </w:tabs>
+        <w:ind w:left="2160" w:hanging="360"/>
+      </w:pPr>
+    </w:lvl>
+    <w:lvl w:ilvl="3" w:tentative="1">
+      <w:start w:val="1"/>
+      <w:numFmt w:val="decimal"/>
+      <w:lvlText w:val="%4."/>
+      <w:lvlJc w:val="left"/>
+      <w:pPr>
+        <w:tabs>
+          <w:tab w:val="num" w:pos="2880"/>
+        </w:tabs>
+        <w:ind w:left="2880" w:hanging="360"/>
+      </w:pPr>
+    </w:lvl>
+    <w:lvl w:ilvl="4" w:tentative="1">
+      <w:start w:val="1"/>
+      <w:numFmt w:val="decimal"/>
+      <w:lvlText w:val="%5."/>
+      <w:lvlJc w:val="left"/>
+      <w:pPr>
+        <w:tabs>
+          <w:tab w:val="num" w:pos="3600"/>
+        </w:tabs>
+        <w:ind w:left="3600" w:hanging="360"/>
+      </w:pPr>
+    </w:lvl>
+    <w:lvl w:ilvl="5" w:tentative="1">
+      <w:start w:val="1"/>
+      <w:numFmt w:val="decimal"/>
+      <w:lvlText w:val="%6."/>
+      <w:lvlJc w:val="left"/>
+      <w:pPr>
+        <w:tabs>
+          <w:tab w:val="num" w:pos="4320"/>
+        </w:tabs>
+        <w:ind w:left="4320" w:hanging="360"/>
+      </w:pPr>
+    </w:lvl>
+    <w:lvl w:ilvl="6" w:tentative="1">
+      <w:start w:val="1"/>
+      <w:numFmt w:val="decimal"/>
+      <w:lvlText w:val="%7."/>
+      <w:lvlJc w:val="left"/>
+      <w:pPr>
+        <w:tabs>
+          <w:tab w:val="num" w:pos="5040"/>
+        </w:tabs>
+        <w:ind w:left="5040" w:hanging="360"/>
+      </w:pPr>
+    </w:lvl>
+    <w:lvl w:ilvl="7" w:tentative="1">
+      <w:start w:val="1"/>
+      <w:numFmt w:val="decimal"/>
+      <w:lvlText w:val="%8."/>
+      <w:lvlJc w:val="left"/>
+      <w:pPr>
+        <w:tabs>
+          <w:tab w:val="num" w:pos="5760"/>
+        </w:tabs>
+        <w:ind w:left="5760" w:hanging="360"/>
+      </w:pPr>
+    </w:lvl>
+    <w:lvl w:ilvl="8" w:tentative="1">
+      <w:start w:val="1"/>
+      <w:numFmt w:val="decimal"/>
+      <w:lvlText w:val="%9."/>
+      <w:lvlJc w:val="left"/>
+      <w:pPr>
+        <w:tabs>
+          <w:tab w:val="num" w:pos="6480"/>
+        </w:tabs>
+        <w:ind w:left="6480" w:hanging="360"/>
+      </w:pPr>
+    </w:lvl>
+  </w:abstractNum>
+  <w:abstractNum w:abstractNumId="5" w15:restartNumberingAfterBreak="0">
+    <w:nsid w:val="1F8322AB"/>
+    <w:multiLevelType w:val="hybridMultilevel"/>
+    <w:tmpl w:val="61628C28"/>
+    <w:lvl w:ilvl="0" w:tplc="08090001">
+      <w:start w:val="1"/>
+      <w:numFmt w:val="bullet"/>
+      <w:lvlText w:val=""/>
+      <w:lvlJc w:val="left"/>
+      <w:pPr>
+        <w:ind w:left="720" w:hanging="360"/>
+      </w:pPr>
+      <w:rPr>
+        <w:rFonts w:ascii="Symbol" w:hAnsi="Symbol" w:cs="Symbol" w:hint="default"/>
+      </w:rPr>
+    </w:lvl>
+    <w:lvl w:ilvl="1" w:tplc="08090003" w:tentative="1">
+      <w:start w:val="1"/>
+      <w:numFmt w:val="bullet"/>
+      <w:lvlText w:val="o"/>
+      <w:lvlJc w:val="left"/>
+      <w:pPr>
+        <w:ind w:left="1440" w:hanging="360"/>
+      </w:pPr>
+      <w:rPr>
+        <w:rFonts w:ascii="Courier New" w:hAnsi="Courier New" w:cs="Courier New" w:hint="default"/>
+      </w:rPr>
+    </w:lvl>
+    <w:lvl w:ilvl="2" w:tplc="08090005" w:tentative="1">
+      <w:start w:val="1"/>
+      <w:numFmt w:val="bullet"/>
+      <w:lvlText w:val=""/>
+      <w:lvlJc w:val="left"/>
+      <w:pPr>
+        <w:ind w:left="2160" w:hanging="360"/>
+      </w:pPr>
+      <w:rPr>
+        <w:rFonts w:ascii="Wingdings" w:hAnsi="Wingdings" w:cs="Wingdings" w:hint="default"/>
+      </w:rPr>
+    </w:lvl>
+    <w:lvl w:ilvl="3" w:tplc="08090001" w:tentative="1">
+      <w:start w:val="1"/>
+      <w:numFmt w:val="bullet"/>
+      <w:lvlText w:val=""/>
+      <w:lvlJc w:val="left"/>
+      <w:pPr>
+        <w:ind w:left="2880" w:hanging="360"/>
+      </w:pPr>
+      <w:rPr>
+        <w:rFonts w:ascii="Symbol" w:hAnsi="Symbol" w:cs="Symbol" w:hint="default"/>
+      </w:rPr>
+    </w:lvl>
+    <w:lvl w:ilvl="4" w:tplc="08090003" w:tentative="1">
+      <w:start w:val="1"/>
+      <w:numFmt w:val="bullet"/>
+      <w:lvlText w:val="o"/>
+      <w:lvlJc w:val="left"/>
+      <w:pPr>
+        <w:ind w:left="3600" w:hanging="360"/>
+      </w:pPr>
+      <w:rPr>
+        <w:rFonts w:ascii="Courier New" w:hAnsi="Courier New" w:cs="Courier New" w:hint="default"/>
+      </w:rPr>
+    </w:lvl>
+    <w:lvl w:ilvl="5" w:tplc="08090005" w:tentative="1">
+      <w:start w:val="1"/>
+      <w:numFmt w:val="bullet"/>
+      <w:lvlText w:val=""/>
+      <w:lvlJc w:val="left"/>
+      <w:pPr>
+        <w:ind w:left="4320" w:hanging="360"/>
+      </w:pPr>
+      <w:rPr>
+        <w:rFonts w:ascii="Wingdings" w:hAnsi="Wingdings" w:cs="Wingdings" w:hint="default"/>
+      </w:rPr>
+    </w:lvl>
+    <w:lvl w:ilvl="6" w:tplc="08090001" w:tentative="1">
+      <w:start w:val="1"/>
+      <w:numFmt w:val="bullet"/>
+      <w:lvlText w:val=""/>
+      <w:lvlJc w:val="left"/>
+      <w:pPr>
+        <w:ind w:left="5040" w:hanging="360"/>
+      </w:pPr>
+      <w:rPr>
+        <w:rFonts w:ascii="Symbol" w:hAnsi="Symbol" w:cs="Symbol" w:hint="default"/>
+      </w:rPr>
+    </w:lvl>
+    <w:lvl w:ilvl="7" w:tplc="08090003" w:tentative="1">
+      <w:start w:val="1"/>
+      <w:numFmt w:val="bullet"/>
+      <w:lvlText w:val="o"/>
+      <w:lvlJc w:val="left"/>
+      <w:pPr>
+        <w:ind w:left="5760" w:hanging="360"/>
+      </w:pPr>
+      <w:rPr>
+        <w:rFonts w:ascii="Courier New" w:hAnsi="Courier New" w:cs="Courier New" w:hint="default"/>
+      </w:rPr>
+    </w:lvl>
+    <w:lvl w:ilvl="8" w:tplc="08090005" w:tentative="1">
+      <w:start w:val="1"/>
+      <w:numFmt w:val="bullet"/>
+      <w:lvlText w:val=""/>
+      <w:lvlJc w:val="left"/>
+      <w:pPr>
+        <w:ind w:left="6480" w:hanging="360"/>
+      </w:pPr>
+      <w:rPr>
+        <w:rFonts w:ascii="Wingdings" w:hAnsi="Wingdings" w:cs="Wingdings" w:hint="default"/>
+      </w:rPr>
+    </w:lvl>
+  </w:abstractNum>
+  <w:abstractNum w:abstractNumId="6" w15:restartNumberingAfterBreak="0">
     <w:nsid w:val="274661DB"/>
     <w:multiLevelType w:val="hybridMultilevel"/>
     <w:tmpl w:val="B51C71DA"/>
@@ -5913,7 +8617,156 @@
       </w:rPr>
     </w:lvl>
   </w:abstractNum>
-  <w:abstractNum w:abstractNumId="3" w15:restartNumberingAfterBreak="0">
+  <w:abstractNum w:abstractNumId="7" w15:restartNumberingAfterBreak="0">
+    <w:nsid w:val="369C2EFA"/>
+    <w:multiLevelType w:val="multilevel"/>
+    <w:tmpl w:val="F8349574"/>
+    <w:lvl w:ilvl="0">
+      <w:start w:val="1"/>
+      <w:numFmt w:val="bullet"/>
+      <w:lvlText w:val=""/>
+      <w:lvlJc w:val="left"/>
+      <w:pPr>
+        <w:tabs>
+          <w:tab w:val="num" w:pos="720"/>
+        </w:tabs>
+        <w:ind w:left="720" w:hanging="360"/>
+      </w:pPr>
+      <w:rPr>
+        <w:rFonts w:ascii="Symbol" w:hAnsi="Symbol" w:hint="default"/>
+        <w:sz w:val="20"/>
+      </w:rPr>
+    </w:lvl>
+    <w:lvl w:ilvl="1" w:tentative="1">
+      <w:start w:val="1"/>
+      <w:numFmt w:val="bullet"/>
+      <w:lvlText w:val="o"/>
+      <w:lvlJc w:val="left"/>
+      <w:pPr>
+        <w:tabs>
+          <w:tab w:val="num" w:pos="1440"/>
+        </w:tabs>
+        <w:ind w:left="1440" w:hanging="360"/>
+      </w:pPr>
+      <w:rPr>
+        <w:rFonts w:ascii="Courier New" w:hAnsi="Courier New" w:hint="default"/>
+        <w:sz w:val="20"/>
+      </w:rPr>
+    </w:lvl>
+    <w:lvl w:ilvl="2" w:tentative="1">
+      <w:start w:val="1"/>
+      <w:numFmt w:val="bullet"/>
+      <w:lvlText w:val=""/>
+      <w:lvlJc w:val="left"/>
+      <w:pPr>
+        <w:tabs>
+          <w:tab w:val="num" w:pos="2160"/>
+        </w:tabs>
+        <w:ind w:left="2160" w:hanging="360"/>
+      </w:pPr>
+      <w:rPr>
+        <w:rFonts w:ascii="Wingdings" w:hAnsi="Wingdings" w:hint="default"/>
+        <w:sz w:val="20"/>
+      </w:rPr>
+    </w:lvl>
+    <w:lvl w:ilvl="3" w:tentative="1">
+      <w:start w:val="1"/>
+      <w:numFmt w:val="bullet"/>
+      <w:lvlText w:val=""/>
+      <w:lvlJc w:val="left"/>
+      <w:pPr>
+        <w:tabs>
+          <w:tab w:val="num" w:pos="2880"/>
+        </w:tabs>
+        <w:ind w:left="2880" w:hanging="360"/>
+      </w:pPr>
+      <w:rPr>
+        <w:rFonts w:ascii="Wingdings" w:hAnsi="Wingdings" w:hint="default"/>
+        <w:sz w:val="20"/>
+      </w:rPr>
+    </w:lvl>
+    <w:lvl w:ilvl="4" w:tentative="1">
+      <w:start w:val="1"/>
+      <w:numFmt w:val="bullet"/>
+      <w:lvlText w:val=""/>
+      <w:lvlJc w:val="left"/>
+      <w:pPr>
+        <w:tabs>
+          <w:tab w:val="num" w:pos="3600"/>
+        </w:tabs>
+        <w:ind w:left="3600" w:hanging="360"/>
+      </w:pPr>
+      <w:rPr>
+        <w:rFonts w:ascii="Wingdings" w:hAnsi="Wingdings" w:hint="default"/>
+        <w:sz w:val="20"/>
+      </w:rPr>
+    </w:lvl>
+    <w:lvl w:ilvl="5" w:tentative="1">
+      <w:start w:val="1"/>
+      <w:numFmt w:val="bullet"/>
+      <w:lvlText w:val=""/>
+      <w:lvlJc w:val="left"/>
+      <w:pPr>
+        <w:tabs>
+          <w:tab w:val="num" w:pos="4320"/>
+        </w:tabs>
+        <w:ind w:left="4320" w:hanging="360"/>
+      </w:pPr>
+      <w:rPr>
+        <w:rFonts w:ascii="Wingdings" w:hAnsi="Wingdings" w:hint="default"/>
+        <w:sz w:val="20"/>
+      </w:rPr>
+    </w:lvl>
+    <w:lvl w:ilvl="6" w:tentative="1">
+      <w:start w:val="1"/>
+      <w:numFmt w:val="bullet"/>
+      <w:lvlText w:val=""/>
+      <w:lvlJc w:val="left"/>
+      <w:pPr>
+        <w:tabs>
+          <w:tab w:val="num" w:pos="5040"/>
+        </w:tabs>
+        <w:ind w:left="5040" w:hanging="360"/>
+      </w:pPr>
+      <w:rPr>
+        <w:rFonts w:ascii="Wingdings" w:hAnsi="Wingdings" w:hint="default"/>
+        <w:sz w:val="20"/>
+      </w:rPr>
+    </w:lvl>
+    <w:lvl w:ilvl="7" w:tentative="1">
+      <w:start w:val="1"/>
+      <w:numFmt w:val="bullet"/>
+      <w:lvlText w:val=""/>
+      <w:lvlJc w:val="left"/>
+      <w:pPr>
+        <w:tabs>
+          <w:tab w:val="num" w:pos="5760"/>
+        </w:tabs>
+        <w:ind w:left="5760" w:hanging="360"/>
+      </w:pPr>
+      <w:rPr>
+        <w:rFonts w:ascii="Wingdings" w:hAnsi="Wingdings" w:hint="default"/>
+        <w:sz w:val="20"/>
+      </w:rPr>
+    </w:lvl>
+    <w:lvl w:ilvl="8" w:tentative="1">
+      <w:start w:val="1"/>
+      <w:numFmt w:val="bullet"/>
+      <w:lvlText w:val=""/>
+      <w:lvlJc w:val="left"/>
+      <w:pPr>
+        <w:tabs>
+          <w:tab w:val="num" w:pos="6480"/>
+        </w:tabs>
+        <w:ind w:left="6480" w:hanging="360"/>
+      </w:pPr>
+      <w:rPr>
+        <w:rFonts w:ascii="Wingdings" w:hAnsi="Wingdings" w:hint="default"/>
+        <w:sz w:val="20"/>
+      </w:rPr>
+    </w:lvl>
+  </w:abstractNum>
+  <w:abstractNum w:abstractNumId="8" w15:restartNumberingAfterBreak="0">
     <w:nsid w:val="3B963194"/>
     <w:multiLevelType w:val="multilevel"/>
     <w:tmpl w:val="6F0C9FF8"/>
@@ -6026,7 +8879,7 @@
       </w:rPr>
     </w:lvl>
   </w:abstractNum>
-  <w:abstractNum w:abstractNumId="4" w15:restartNumberingAfterBreak="0">
+  <w:abstractNum w:abstractNumId="9" w15:restartNumberingAfterBreak="0">
     <w:nsid w:val="44595100"/>
     <w:multiLevelType w:val="multilevel"/>
     <w:tmpl w:val="7178A504"/>
@@ -6112,7 +8965,7 @@
       </w:pPr>
     </w:lvl>
   </w:abstractNum>
-  <w:abstractNum w:abstractNumId="5" w15:restartNumberingAfterBreak="0">
+  <w:abstractNum w:abstractNumId="10" w15:restartNumberingAfterBreak="0">
     <w:nsid w:val="484C4649"/>
     <w:multiLevelType w:val="hybridMultilevel"/>
     <w:tmpl w:val="20547B0E"/>
@@ -6225,7 +9078,7 @@
       </w:rPr>
     </w:lvl>
   </w:abstractNum>
-  <w:abstractNum w:abstractNumId="6" w15:restartNumberingAfterBreak="0">
+  <w:abstractNum w:abstractNumId="11" w15:restartNumberingAfterBreak="0">
     <w:nsid w:val="4F5B1E58"/>
     <w:multiLevelType w:val="hybridMultilevel"/>
     <w:tmpl w:val="9B72EABA"/>
@@ -6311,7 +9164,7 @@
       </w:pPr>
     </w:lvl>
   </w:abstractNum>
-  <w:abstractNum w:abstractNumId="7" w15:restartNumberingAfterBreak="0">
+  <w:abstractNum w:abstractNumId="12" w15:restartNumberingAfterBreak="0">
     <w:nsid w:val="505F02A7"/>
     <w:multiLevelType w:val="hybridMultilevel"/>
     <w:tmpl w:val="CBA032D4"/>
@@ -6424,7 +9277,206 @@
       </w:rPr>
     </w:lvl>
   </w:abstractNum>
-  <w:abstractNum w:abstractNumId="8" w15:restartNumberingAfterBreak="0">
+  <w:abstractNum w:abstractNumId="13" w15:restartNumberingAfterBreak="0">
+    <w:nsid w:val="64195E05"/>
+    <w:multiLevelType w:val="hybridMultilevel"/>
+    <w:tmpl w:val="4BD0EB0E"/>
+    <w:lvl w:ilvl="0" w:tplc="0809000F">
+      <w:start w:val="1"/>
+      <w:numFmt w:val="decimal"/>
+      <w:lvlText w:val="%1."/>
+      <w:lvlJc w:val="left"/>
+      <w:pPr>
+        <w:ind w:left="720" w:hanging="360"/>
+      </w:pPr>
+    </w:lvl>
+    <w:lvl w:ilvl="1" w:tplc="08090019" w:tentative="1">
+      <w:start w:val="1"/>
+      <w:numFmt w:val="lowerLetter"/>
+      <w:lvlText w:val="%2."/>
+      <w:lvlJc w:val="left"/>
+      <w:pPr>
+        <w:ind w:left="1440" w:hanging="360"/>
+      </w:pPr>
+    </w:lvl>
+    <w:lvl w:ilvl="2" w:tplc="0809001B" w:tentative="1">
+      <w:start w:val="1"/>
+      <w:numFmt w:val="lowerRoman"/>
+      <w:lvlText w:val="%3."/>
+      <w:lvlJc w:val="right"/>
+      <w:pPr>
+        <w:ind w:left="2160" w:hanging="180"/>
+      </w:pPr>
+    </w:lvl>
+    <w:lvl w:ilvl="3" w:tplc="0809000F" w:tentative="1">
+      <w:start w:val="1"/>
+      <w:numFmt w:val="decimal"/>
+      <w:lvlText w:val="%4."/>
+      <w:lvlJc w:val="left"/>
+      <w:pPr>
+        <w:ind w:left="2880" w:hanging="360"/>
+      </w:pPr>
+    </w:lvl>
+    <w:lvl w:ilvl="4" w:tplc="08090019" w:tentative="1">
+      <w:start w:val="1"/>
+      <w:numFmt w:val="lowerLetter"/>
+      <w:lvlText w:val="%5."/>
+      <w:lvlJc w:val="left"/>
+      <w:pPr>
+        <w:ind w:left="3600" w:hanging="360"/>
+      </w:pPr>
+    </w:lvl>
+    <w:lvl w:ilvl="5" w:tplc="0809001B" w:tentative="1">
+      <w:start w:val="1"/>
+      <w:numFmt w:val="lowerRoman"/>
+      <w:lvlText w:val="%6."/>
+      <w:lvlJc w:val="right"/>
+      <w:pPr>
+        <w:ind w:left="4320" w:hanging="180"/>
+      </w:pPr>
+    </w:lvl>
+    <w:lvl w:ilvl="6" w:tplc="0809000F" w:tentative="1">
+      <w:start w:val="1"/>
+      <w:numFmt w:val="decimal"/>
+      <w:lvlText w:val="%7."/>
+      <w:lvlJc w:val="left"/>
+      <w:pPr>
+        <w:ind w:left="5040" w:hanging="360"/>
+      </w:pPr>
+    </w:lvl>
+    <w:lvl w:ilvl="7" w:tplc="08090019" w:tentative="1">
+      <w:start w:val="1"/>
+      <w:numFmt w:val="lowerLetter"/>
+      <w:lvlText w:val="%8."/>
+      <w:lvlJc w:val="left"/>
+      <w:pPr>
+        <w:ind w:left="5760" w:hanging="360"/>
+      </w:pPr>
+    </w:lvl>
+    <w:lvl w:ilvl="8" w:tplc="0809001B" w:tentative="1">
+      <w:start w:val="1"/>
+      <w:numFmt w:val="lowerRoman"/>
+      <w:lvlText w:val="%9."/>
+      <w:lvlJc w:val="right"/>
+      <w:pPr>
+        <w:ind w:left="6480" w:hanging="180"/>
+      </w:pPr>
+    </w:lvl>
+  </w:abstractNum>
+  <w:abstractNum w:abstractNumId="14" w15:restartNumberingAfterBreak="0">
+    <w:nsid w:val="67916DAA"/>
+    <w:multiLevelType w:val="multilevel"/>
+    <w:tmpl w:val="C84EF384"/>
+    <w:lvl w:ilvl="0">
+      <w:start w:val="1"/>
+      <w:numFmt w:val="decimal"/>
+      <w:lvlText w:val="%1."/>
+      <w:lvlJc w:val="left"/>
+      <w:pPr>
+        <w:tabs>
+          <w:tab w:val="num" w:pos="720"/>
+        </w:tabs>
+        <w:ind w:left="720" w:hanging="360"/>
+      </w:pPr>
+    </w:lvl>
+    <w:lvl w:ilvl="1" w:tentative="1">
+      <w:start w:val="1"/>
+      <w:numFmt w:val="decimal"/>
+      <w:lvlText w:val="%2."/>
+      <w:lvlJc w:val="left"/>
+      <w:pPr>
+        <w:tabs>
+          <w:tab w:val="num" w:pos="1440"/>
+        </w:tabs>
+        <w:ind w:left="1440" w:hanging="360"/>
+      </w:pPr>
+    </w:lvl>
+    <w:lvl w:ilvl="2" w:tentative="1">
+      <w:start w:val="1"/>
+      <w:numFmt w:val="decimal"/>
+      <w:lvlText w:val="%3."/>
+      <w:lvlJc w:val="left"/>
+      <w:pPr>
+        <w:tabs>
+          <w:tab w:val="num" w:pos="2160"/>
+        </w:tabs>
+        <w:ind w:left="2160" w:hanging="360"/>
+      </w:pPr>
+    </w:lvl>
+    <w:lvl w:ilvl="3" w:tentative="1">
+      <w:start w:val="1"/>
+      <w:numFmt w:val="decimal"/>
+      <w:lvlText w:val="%4."/>
+      <w:lvlJc w:val="left"/>
+      <w:pPr>
+        <w:tabs>
+          <w:tab w:val="num" w:pos="2880"/>
+        </w:tabs>
+        <w:ind w:left="2880" w:hanging="360"/>
+      </w:pPr>
+    </w:lvl>
+    <w:lvl w:ilvl="4" w:tentative="1">
+      <w:start w:val="1"/>
+      <w:numFmt w:val="decimal"/>
+      <w:lvlText w:val="%5."/>
+      <w:lvlJc w:val="left"/>
+      <w:pPr>
+        <w:tabs>
+          <w:tab w:val="num" w:pos="3600"/>
+        </w:tabs>
+        <w:ind w:left="3600" w:hanging="360"/>
+      </w:pPr>
+    </w:lvl>
+    <w:lvl w:ilvl="5" w:tentative="1">
+      <w:start w:val="1"/>
+      <w:numFmt w:val="decimal"/>
+      <w:lvlText w:val="%6."/>
+      <w:lvlJc w:val="left"/>
+      <w:pPr>
+        <w:tabs>
+          <w:tab w:val="num" w:pos="4320"/>
+        </w:tabs>
+        <w:ind w:left="4320" w:hanging="360"/>
+      </w:pPr>
+    </w:lvl>
+    <w:lvl w:ilvl="6" w:tentative="1">
+      <w:start w:val="1"/>
+      <w:numFmt w:val="decimal"/>
+      <w:lvlText w:val="%7."/>
+      <w:lvlJc w:val="left"/>
+      <w:pPr>
+        <w:tabs>
+          <w:tab w:val="num" w:pos="5040"/>
+        </w:tabs>
+        <w:ind w:left="5040" w:hanging="360"/>
+      </w:pPr>
+    </w:lvl>
+    <w:lvl w:ilvl="7" w:tentative="1">
+      <w:start w:val="1"/>
+      <w:numFmt w:val="decimal"/>
+      <w:lvlText w:val="%8."/>
+      <w:lvlJc w:val="left"/>
+      <w:pPr>
+        <w:tabs>
+          <w:tab w:val="num" w:pos="5760"/>
+        </w:tabs>
+        <w:ind w:left="5760" w:hanging="360"/>
+      </w:pPr>
+    </w:lvl>
+    <w:lvl w:ilvl="8" w:tentative="1">
+      <w:start w:val="1"/>
+      <w:numFmt w:val="decimal"/>
+      <w:lvlText w:val="%9."/>
+      <w:lvlJc w:val="left"/>
+      <w:pPr>
+        <w:tabs>
+          <w:tab w:val="num" w:pos="6480"/>
+        </w:tabs>
+        <w:ind w:left="6480" w:hanging="360"/>
+      </w:pPr>
+    </w:lvl>
+  </w:abstractNum>
+  <w:abstractNum w:abstractNumId="15" w15:restartNumberingAfterBreak="0">
     <w:nsid w:val="6AAB72F6"/>
     <w:multiLevelType w:val="hybridMultilevel"/>
     <w:tmpl w:val="12A48FAC"/>
@@ -6537,7 +9589,156 @@
       </w:rPr>
     </w:lvl>
   </w:abstractNum>
-  <w:abstractNum w:abstractNumId="9" w15:restartNumberingAfterBreak="0">
+  <w:abstractNum w:abstractNumId="16" w15:restartNumberingAfterBreak="0">
+    <w:nsid w:val="6C1644A4"/>
+    <w:multiLevelType w:val="multilevel"/>
+    <w:tmpl w:val="12AA66D2"/>
+    <w:lvl w:ilvl="0">
+      <w:start w:val="1"/>
+      <w:numFmt w:val="bullet"/>
+      <w:lvlText w:val=""/>
+      <w:lvlJc w:val="left"/>
+      <w:pPr>
+        <w:tabs>
+          <w:tab w:val="num" w:pos="720"/>
+        </w:tabs>
+        <w:ind w:left="720" w:hanging="360"/>
+      </w:pPr>
+      <w:rPr>
+        <w:rFonts w:ascii="Symbol" w:hAnsi="Symbol" w:hint="default"/>
+        <w:sz w:val="20"/>
+      </w:rPr>
+    </w:lvl>
+    <w:lvl w:ilvl="1" w:tentative="1">
+      <w:start w:val="1"/>
+      <w:numFmt w:val="bullet"/>
+      <w:lvlText w:val="o"/>
+      <w:lvlJc w:val="left"/>
+      <w:pPr>
+        <w:tabs>
+          <w:tab w:val="num" w:pos="1440"/>
+        </w:tabs>
+        <w:ind w:left="1440" w:hanging="360"/>
+      </w:pPr>
+      <w:rPr>
+        <w:rFonts w:ascii="Courier New" w:hAnsi="Courier New" w:hint="default"/>
+        <w:sz w:val="20"/>
+      </w:rPr>
+    </w:lvl>
+    <w:lvl w:ilvl="2" w:tentative="1">
+      <w:start w:val="1"/>
+      <w:numFmt w:val="bullet"/>
+      <w:lvlText w:val=""/>
+      <w:lvlJc w:val="left"/>
+      <w:pPr>
+        <w:tabs>
+          <w:tab w:val="num" w:pos="2160"/>
+        </w:tabs>
+        <w:ind w:left="2160" w:hanging="360"/>
+      </w:pPr>
+      <w:rPr>
+        <w:rFonts w:ascii="Wingdings" w:hAnsi="Wingdings" w:hint="default"/>
+        <w:sz w:val="20"/>
+      </w:rPr>
+    </w:lvl>
+    <w:lvl w:ilvl="3" w:tentative="1">
+      <w:start w:val="1"/>
+      <w:numFmt w:val="bullet"/>
+      <w:lvlText w:val=""/>
+      <w:lvlJc w:val="left"/>
+      <w:pPr>
+        <w:tabs>
+          <w:tab w:val="num" w:pos="2880"/>
+        </w:tabs>
+        <w:ind w:left="2880" w:hanging="360"/>
+      </w:pPr>
+      <w:rPr>
+        <w:rFonts w:ascii="Wingdings" w:hAnsi="Wingdings" w:hint="default"/>
+        <w:sz w:val="20"/>
+      </w:rPr>
+    </w:lvl>
+    <w:lvl w:ilvl="4" w:tentative="1">
+      <w:start w:val="1"/>
+      <w:numFmt w:val="bullet"/>
+      <w:lvlText w:val=""/>
+      <w:lvlJc w:val="left"/>
+      <w:pPr>
+        <w:tabs>
+          <w:tab w:val="num" w:pos="3600"/>
+        </w:tabs>
+        <w:ind w:left="3600" w:hanging="360"/>
+      </w:pPr>
+      <w:rPr>
+        <w:rFonts w:ascii="Wingdings" w:hAnsi="Wingdings" w:hint="default"/>
+        <w:sz w:val="20"/>
+      </w:rPr>
+    </w:lvl>
+    <w:lvl w:ilvl="5" w:tentative="1">
+      <w:start w:val="1"/>
+      <w:numFmt w:val="bullet"/>
+      <w:lvlText w:val=""/>
+      <w:lvlJc w:val="left"/>
+      <w:pPr>
+        <w:tabs>
+          <w:tab w:val="num" w:pos="4320"/>
+        </w:tabs>
+        <w:ind w:left="4320" w:hanging="360"/>
+      </w:pPr>
+      <w:rPr>
+        <w:rFonts w:ascii="Wingdings" w:hAnsi="Wingdings" w:hint="default"/>
+        <w:sz w:val="20"/>
+      </w:rPr>
+    </w:lvl>
+    <w:lvl w:ilvl="6" w:tentative="1">
+      <w:start w:val="1"/>
+      <w:numFmt w:val="bullet"/>
+      <w:lvlText w:val=""/>
+      <w:lvlJc w:val="left"/>
+      <w:pPr>
+        <w:tabs>
+          <w:tab w:val="num" w:pos="5040"/>
+        </w:tabs>
+        <w:ind w:left="5040" w:hanging="360"/>
+      </w:pPr>
+      <w:rPr>
+        <w:rFonts w:ascii="Wingdings" w:hAnsi="Wingdings" w:hint="default"/>
+        <w:sz w:val="20"/>
+      </w:rPr>
+    </w:lvl>
+    <w:lvl w:ilvl="7" w:tentative="1">
+      <w:start w:val="1"/>
+      <w:numFmt w:val="bullet"/>
+      <w:lvlText w:val=""/>
+      <w:lvlJc w:val="left"/>
+      <w:pPr>
+        <w:tabs>
+          <w:tab w:val="num" w:pos="5760"/>
+        </w:tabs>
+        <w:ind w:left="5760" w:hanging="360"/>
+      </w:pPr>
+      <w:rPr>
+        <w:rFonts w:ascii="Wingdings" w:hAnsi="Wingdings" w:hint="default"/>
+        <w:sz w:val="20"/>
+      </w:rPr>
+    </w:lvl>
+    <w:lvl w:ilvl="8" w:tentative="1">
+      <w:start w:val="1"/>
+      <w:numFmt w:val="bullet"/>
+      <w:lvlText w:val=""/>
+      <w:lvlJc w:val="left"/>
+      <w:pPr>
+        <w:tabs>
+          <w:tab w:val="num" w:pos="6480"/>
+        </w:tabs>
+        <w:ind w:left="6480" w:hanging="360"/>
+      </w:pPr>
+      <w:rPr>
+        <w:rFonts w:ascii="Wingdings" w:hAnsi="Wingdings" w:hint="default"/>
+        <w:sz w:val="20"/>
+      </w:rPr>
+    </w:lvl>
+  </w:abstractNum>
+  <w:abstractNum w:abstractNumId="17" w15:restartNumberingAfterBreak="0">
     <w:nsid w:val="6DFF317A"/>
     <w:multiLevelType w:val="multilevel"/>
     <w:tmpl w:val="C0A06A88"/>
@@ -6650,7 +9851,120 @@
       </w:rPr>
     </w:lvl>
   </w:abstractNum>
-  <w:abstractNum w:abstractNumId="10" w15:restartNumberingAfterBreak="0">
+  <w:abstractNum w:abstractNumId="18" w15:restartNumberingAfterBreak="0">
+    <w:nsid w:val="75BA4495"/>
+    <w:multiLevelType w:val="multilevel"/>
+    <w:tmpl w:val="9B627C68"/>
+    <w:lvl w:ilvl="0">
+      <w:start w:val="1"/>
+      <w:numFmt w:val="decimal"/>
+      <w:lvlText w:val="%1."/>
+      <w:lvlJc w:val="left"/>
+      <w:pPr>
+        <w:tabs>
+          <w:tab w:val="num" w:pos="720"/>
+        </w:tabs>
+        <w:ind w:left="720" w:hanging="360"/>
+      </w:pPr>
+    </w:lvl>
+    <w:lvl w:ilvl="1" w:tentative="1">
+      <w:start w:val="1"/>
+      <w:numFmt w:val="decimal"/>
+      <w:lvlText w:val="%2."/>
+      <w:lvlJc w:val="left"/>
+      <w:pPr>
+        <w:tabs>
+          <w:tab w:val="num" w:pos="1440"/>
+        </w:tabs>
+        <w:ind w:left="1440" w:hanging="360"/>
+      </w:pPr>
+    </w:lvl>
+    <w:lvl w:ilvl="2" w:tentative="1">
+      <w:start w:val="1"/>
+      <w:numFmt w:val="decimal"/>
+      <w:lvlText w:val="%3."/>
+      <w:lvlJc w:val="left"/>
+      <w:pPr>
+        <w:tabs>
+          <w:tab w:val="num" w:pos="2160"/>
+        </w:tabs>
+        <w:ind w:left="2160" w:hanging="360"/>
+      </w:pPr>
+    </w:lvl>
+    <w:lvl w:ilvl="3" w:tentative="1">
+      <w:start w:val="1"/>
+      <w:numFmt w:val="decimal"/>
+      <w:lvlText w:val="%4."/>
+      <w:lvlJc w:val="left"/>
+      <w:pPr>
+        <w:tabs>
+          <w:tab w:val="num" w:pos="2880"/>
+        </w:tabs>
+        <w:ind w:left="2880" w:hanging="360"/>
+      </w:pPr>
+    </w:lvl>
+    <w:lvl w:ilvl="4" w:tentative="1">
+      <w:start w:val="1"/>
+      <w:numFmt w:val="decimal"/>
+      <w:lvlText w:val="%5."/>
+      <w:lvlJc w:val="left"/>
+      <w:pPr>
+        <w:tabs>
+          <w:tab w:val="num" w:pos="3600"/>
+        </w:tabs>
+        <w:ind w:left="3600" w:hanging="360"/>
+      </w:pPr>
+    </w:lvl>
+    <w:lvl w:ilvl="5" w:tentative="1">
+      <w:start w:val="1"/>
+      <w:numFmt w:val="decimal"/>
+      <w:lvlText w:val="%6."/>
+      <w:lvlJc w:val="left"/>
+      <w:pPr>
+        <w:tabs>
+          <w:tab w:val="num" w:pos="4320"/>
+        </w:tabs>
+        <w:ind w:left="4320" w:hanging="360"/>
+      </w:pPr>
+    </w:lvl>
+    <w:lvl w:ilvl="6" w:tentative="1">
+      <w:start w:val="1"/>
+      <w:numFmt w:val="decimal"/>
+      <w:lvlText w:val="%7."/>
+      <w:lvlJc w:val="left"/>
+      <w:pPr>
+        <w:tabs>
+          <w:tab w:val="num" w:pos="5040"/>
+        </w:tabs>
+        <w:ind w:left="5040" w:hanging="360"/>
+      </w:pPr>
+    </w:lvl>
+    <w:lvl w:ilvl="7" w:tentative="1">
+      <w:start w:val="1"/>
+      <w:numFmt w:val="decimal"/>
+      <w:lvlText w:val="%8."/>
+      <w:lvlJc w:val="left"/>
+      <w:pPr>
+        <w:tabs>
+          <w:tab w:val="num" w:pos="5760"/>
+        </w:tabs>
+        <w:ind w:left="5760" w:hanging="360"/>
+      </w:pPr>
+    </w:lvl>
+    <w:lvl w:ilvl="8" w:tentative="1">
+      <w:start w:val="1"/>
+      <w:numFmt w:val="decimal"/>
+      <w:lvlText w:val="%9."/>
+      <w:lvlJc w:val="left"/>
+      <w:pPr>
+        <w:tabs>
+          <w:tab w:val="num" w:pos="6480"/>
+        </w:tabs>
+        <w:ind w:left="6480" w:hanging="360"/>
+      </w:pPr>
+    </w:lvl>
+  </w:abstractNum>
+  <w:abstractNum w:abstractNumId="19" w15:restartNumberingAfterBreak="0">
     <w:nsid w:val="7C550EB2"/>
     <w:multiLevelType w:val="multilevel"/>
     <w:tmpl w:val="FBE41D2A"/>
@@ -6763,7 +10077,7 @@
       </w:rPr>
     </w:lvl>
   </w:abstractNum>
-  <w:abstractNum w:abstractNumId="11" w15:restartNumberingAfterBreak="0">
+  <w:abstractNum w:abstractNumId="20" w15:restartNumberingAfterBreak="0">
     <w:nsid w:val="7ECD48FF"/>
     <w:multiLevelType w:val="hybridMultilevel"/>
     <w:tmpl w:val="4920B996"/>
@@ -6877,40 +10191,67 @@
     </w:lvl>
   </w:abstractNum>
   <w:num w:numId="1">
-    <w:abstractNumId w:val="8"/>
+    <w:abstractNumId w:val="15"/>
   </w:num>
   <w:num w:numId="2">
-    <w:abstractNumId w:val="5"/>
+    <w:abstractNumId w:val="10"/>
   </w:num>
   <w:num w:numId="3">
-    <w:abstractNumId w:val="1"/>
+    <w:abstractNumId w:val="3"/>
   </w:num>
   <w:num w:numId="4">
-    <w:abstractNumId w:val="7"/>
+    <w:abstractNumId w:val="12"/>
   </w:num>
   <w:num w:numId="5">
-    <w:abstractNumId w:val="11"/>
+    <w:abstractNumId w:val="20"/>
   </w:num>
   <w:num w:numId="6">
     <w:abstractNumId w:val="0"/>
   </w:num>
   <w:num w:numId="7">
+    <w:abstractNumId w:val="6"/>
+  </w:num>
+  <w:num w:numId="8">
+    <w:abstractNumId w:val="11"/>
+  </w:num>
+  <w:num w:numId="9">
+    <w:abstractNumId w:val="17"/>
+  </w:num>
+  <w:num w:numId="10">
+    <w:abstractNumId w:val="8"/>
+  </w:num>
+  <w:num w:numId="11">
+    <w:abstractNumId w:val="9"/>
+  </w:num>
+  <w:num w:numId="12">
+    <w:abstractNumId w:val="19"/>
+  </w:num>
+  <w:num w:numId="13">
+    <w:abstractNumId w:val="7"/>
+  </w:num>
+  <w:num w:numId="14">
+    <w:abstractNumId w:val="18"/>
+  </w:num>
+  <w:num w:numId="15">
     <w:abstractNumId w:val="2"/>
   </w:num>
-  <w:num w:numId="8">
-    <w:abstractNumId w:val="6"/>
-  </w:num>
-  <w:num w:numId="9">
-    <w:abstractNumId w:val="9"/>
-  </w:num>
-  <w:num w:numId="10">
-    <w:abstractNumId w:val="3"/>
-  </w:num>
-  <w:num w:numId="11">
+  <w:num w:numId="16">
     <w:abstractNumId w:val="4"/>
   </w:num>
-  <w:num w:numId="12">
-    <w:abstractNumId w:val="10"/>
+  <w:num w:numId="17">
+    <w:abstractNumId w:val="14"/>
+  </w:num>
+  <w:num w:numId="18">
+    <w:abstractNumId w:val="16"/>
+  </w:num>
+  <w:num w:numId="19">
+    <w:abstractNumId w:val="13"/>
+  </w:num>
+  <w:num w:numId="20">
+    <w:abstractNumId w:val="5"/>
+  </w:num>
+  <w:num w:numId="21">
+    <w:abstractNumId w:val="1"/>
   </w:num>
 </w:numbering>
 </file>
@@ -7384,6 +10725,28 @@
       <w:szCs w:val="24"/>
     </w:rPr>
   </w:style>
+  <w:style w:type="paragraph" w:styleId="Heading4">
+    <w:name w:val="heading 4"/>
+    <w:basedOn w:val="Normal"/>
+    <w:next w:val="Normal"/>
+    <w:link w:val="Heading4Char"/>
+    <w:uiPriority w:val="9"/>
+    <w:unhideWhenUsed/>
+    <w:qFormat/>
+    <w:rsid w:val="00347304"/>
+    <w:pPr>
+      <w:keepNext/>
+      <w:keepLines/>
+      <w:spacing w:before="40" w:after="0"/>
+      <w:outlineLvl w:val="3"/>
+    </w:pPr>
+    <w:rPr>
+      <w:rFonts w:asciiTheme="majorHAnsi" w:eastAsiaTheme="majorEastAsia" w:hAnsiTheme="majorHAnsi" w:cstheme="majorBidi"/>
+      <w:i/>
+      <w:iCs/>
+      <w:color w:val="2F5496" w:themeColor="accent1" w:themeShade="BF"/>
+    </w:rPr>
+  </w:style>
   <w:style w:type="character" w:default="1" w:styleId="DefaultParagraphFont">
     <w:name w:val="Default Paragraph Font"/>
     <w:uiPriority w:val="1"/>
@@ -7729,6 +11092,36 @@
         <w:insideV w:val="single" w:sz="4" w:space="0" w:color="auto"/>
       </w:tblBorders>
     </w:tblPr>
+  </w:style>
+  <w:style w:type="paragraph" w:styleId="NormalWeb">
+    <w:name w:val="Normal (Web)"/>
+    <w:basedOn w:val="Normal"/>
+    <w:uiPriority w:val="99"/>
+    <w:semiHidden/>
+    <w:unhideWhenUsed/>
+    <w:rsid w:val="000978C2"/>
+    <w:pPr>
+      <w:spacing w:before="100" w:beforeAutospacing="1" w:after="100" w:afterAutospacing="1" w:line="240" w:lineRule="auto"/>
+    </w:pPr>
+    <w:rPr>
+      <w:rFonts w:ascii="Times New Roman" w:eastAsia="Times New Roman" w:hAnsi="Times New Roman" w:cs="Times New Roman"/>
+      <w:sz w:val="24"/>
+      <w:szCs w:val="24"/>
+    </w:rPr>
+  </w:style>
+  <w:style w:type="character" w:customStyle="1" w:styleId="Heading4Char">
+    <w:name w:val="Heading 4 Char"/>
+    <w:basedOn w:val="DefaultParagraphFont"/>
+    <w:link w:val="Heading4"/>
+    <w:uiPriority w:val="9"/>
+    <w:rsid w:val="00347304"/>
+    <w:rPr>
+      <w:rFonts w:asciiTheme="majorHAnsi" w:eastAsiaTheme="majorEastAsia" w:hAnsiTheme="majorHAnsi" w:cstheme="majorBidi"/>
+      <w:i/>
+      <w:iCs/>
+      <w:color w:val="2F5496" w:themeColor="accent1" w:themeShade="BF"/>
+      <w:lang w:eastAsia="en-GB"/>
+    </w:rPr>
   </w:style>
 </w:styles>
 </file>
@@ -8692,7 +12085,7 @@
 </file>
 
 <file path=customXml/itemProps1.xml><?xml version="1.0" encoding="utf-8"?>
-<ds:datastoreItem xmlns:ds="http://schemas.openxmlformats.org/officeDocument/2006/customXml" ds:itemID="{37CCE5B0-8B0F-4DD0-A94A-969A25E60BC5}">
+<ds:datastoreItem xmlns:ds="http://schemas.openxmlformats.org/officeDocument/2006/customXml" ds:itemID="{34986F3E-43A8-4A52-B4EA-9AB9DB3DE62E}">
   <ds:schemaRefs>
     <ds:schemaRef ds:uri="http://schemas.openxmlformats.org/officeDocument/2006/bibliography"/>
   </ds:schemaRefs>

</xml_diff>

<commit_message>
Implemented Brain 1 and 2 For Learning agents
</commit_message>
<xml_diff>
--- a/Report/The_Effectiveness_Of_Learning_Artificial_Intelligence_In_Videogames.docx
+++ b/Report/The_Effectiveness_Of_Learning_Artificial_Intelligence_In_Videogames.docx
@@ -146,6 +146,7 @@
           <w:docPartUnique/>
         </w:docPartObj>
       </w:sdtPr>
+      <w:sdtEndPr/>
       <w:sdtContent>
         <w:p>
           <w:pPr>
@@ -2853,6 +2854,7 @@
           <w:id w:val="-501345301"/>
           <w:citation/>
         </w:sdtPr>
+        <w:sdtEndPr/>
         <w:sdtContent>
           <w:r>
             <w:rPr>
@@ -2939,6 +2941,7 @@
           <w:id w:val="-711260833"/>
           <w:citation/>
         </w:sdtPr>
+        <w:sdtEndPr/>
         <w:sdtContent>
           <w:r>
             <w:rPr>
@@ -3002,6 +3005,7 @@
           <w:id w:val="-16472993"/>
           <w:citation/>
         </w:sdtPr>
+        <w:sdtEndPr/>
         <w:sdtContent>
           <w:r>
             <w:fldChar w:fldCharType="begin"/>
@@ -3045,6 +3049,7 @@
           <w:id w:val="-1080756305"/>
           <w:citation/>
         </w:sdtPr>
+        <w:sdtEndPr/>
         <w:sdtContent>
           <w:r>
             <w:fldChar w:fldCharType="begin"/>
@@ -3080,6 +3085,7 @@
           <w:id w:val="1895927172"/>
           <w:citation/>
         </w:sdtPr>
+        <w:sdtEndPr/>
         <w:sdtContent>
           <w:r>
             <w:fldChar w:fldCharType="begin"/>
@@ -3145,6 +3151,7 @@
           <w:id w:val="-595863827"/>
           <w:citation/>
         </w:sdtPr>
+        <w:sdtEndPr/>
         <w:sdtContent>
           <w:r>
             <w:fldChar w:fldCharType="begin"/>
@@ -3177,6 +3184,7 @@
           <w:id w:val="-1077824815"/>
           <w:citation/>
         </w:sdtPr>
+        <w:sdtEndPr/>
         <w:sdtContent>
           <w:r>
             <w:fldChar w:fldCharType="begin"/>
@@ -3214,6 +3222,7 @@
           <w:id w:val="-424730376"/>
           <w:citation/>
         </w:sdtPr>
+        <w:sdtEndPr/>
         <w:sdtContent>
           <w:r>
             <w:fldChar w:fldCharType="begin"/>
@@ -3243,6 +3252,7 @@
           <w:id w:val="864325798"/>
           <w:citation/>
         </w:sdtPr>
+        <w:sdtEndPr/>
         <w:sdtContent>
           <w:r>
             <w:fldChar w:fldCharType="begin"/>
@@ -3280,6 +3290,7 @@
           <w:id w:val="-43676592"/>
           <w:citation/>
         </w:sdtPr>
+        <w:sdtEndPr/>
         <w:sdtContent>
           <w:r>
             <w:fldChar w:fldCharType="begin"/>
@@ -3309,6 +3320,7 @@
           <w:id w:val="1384678529"/>
           <w:citation/>
         </w:sdtPr>
+        <w:sdtEndPr/>
         <w:sdtContent>
           <w:r>
             <w:fldChar w:fldCharType="begin"/>
@@ -3338,6 +3350,7 @@
           <w:id w:val="2015187571"/>
           <w:citation/>
         </w:sdtPr>
+        <w:sdtEndPr/>
         <w:sdtContent>
           <w:r>
             <w:fldChar w:fldCharType="begin"/>
@@ -3375,6 +3388,7 @@
           <w:id w:val="-198783974"/>
           <w:citation/>
         </w:sdtPr>
+        <w:sdtEndPr/>
         <w:sdtContent>
           <w:r>
             <w:fldChar w:fldCharType="begin"/>
@@ -3425,6 +3439,7 @@
           <w:id w:val="677161020"/>
           <w:citation/>
         </w:sdtPr>
+        <w:sdtEndPr/>
         <w:sdtContent>
           <w:r>
             <w:fldChar w:fldCharType="begin"/>
@@ -3456,6 +3471,7 @@
           <w:id w:val="-412551573"/>
           <w:citation/>
         </w:sdtPr>
+        <w:sdtEndPr/>
         <w:sdtContent>
           <w:r>
             <w:fldChar w:fldCharType="begin"/>
@@ -3536,6 +3552,7 @@
           <w:id w:val="370122009"/>
           <w:citation/>
         </w:sdtPr>
+        <w:sdtEndPr/>
         <w:sdtContent>
           <w:r>
             <w:fldChar w:fldCharType="begin"/>
@@ -3594,6 +3611,7 @@
           <w:id w:val="-1255585888"/>
           <w:citation/>
         </w:sdtPr>
+        <w:sdtEndPr/>
         <w:sdtContent>
           <w:r>
             <w:fldChar w:fldCharType="begin"/>
@@ -3623,6 +3641,7 @@
           <w:id w:val="599685838"/>
           <w:citation/>
         </w:sdtPr>
+        <w:sdtEndPr/>
         <w:sdtContent>
           <w:r>
             <w:fldChar w:fldCharType="begin"/>
@@ -3657,6 +3676,7 @@
           <w:id w:val="-476609780"/>
           <w:citation/>
         </w:sdtPr>
+        <w:sdtEndPr/>
         <w:sdtContent>
           <w:r>
             <w:fldChar w:fldCharType="begin"/>
@@ -3686,6 +3706,7 @@
           <w:id w:val="-380163003"/>
           <w:citation/>
         </w:sdtPr>
+        <w:sdtEndPr/>
         <w:sdtContent>
           <w:r>
             <w:fldChar w:fldCharType="begin"/>
@@ -3817,6 +3838,7 @@
           <w:id w:val="-180290202"/>
           <w:citation/>
         </w:sdtPr>
+        <w:sdtEndPr/>
         <w:sdtContent>
           <w:r>
             <w:fldChar w:fldCharType="begin"/>
@@ -3881,6 +3903,7 @@
           <w:id w:val="1482728471"/>
           <w:citation/>
         </w:sdtPr>
+        <w:sdtEndPr/>
         <w:sdtContent>
           <w:r>
             <w:fldChar w:fldCharType="begin"/>
@@ -3910,6 +3933,7 @@
           <w:id w:val="-1280335477"/>
           <w:citation/>
         </w:sdtPr>
+        <w:sdtEndPr/>
         <w:sdtContent>
           <w:r>
             <w:fldChar w:fldCharType="begin"/>
@@ -3942,6 +3966,7 @@
           <w:id w:val="798958762"/>
           <w:citation/>
         </w:sdtPr>
+        <w:sdtEndPr/>
         <w:sdtContent>
           <w:r>
             <w:fldChar w:fldCharType="begin"/>
@@ -3966,117 +3991,47 @@
       <w:r>
         <w:t xml:space="preserve"> is effective at creating the systems I need due to the nature of the component system it allows me to easily create the world and systems I want for the artefact and also allows me to create more dynamic gameplay in a quicker nature then unreal. It is also easier to develop for and to debug in making ideal for a project of 3 months. </w:t>
       </w:r>
-    </w:p>
+      <w:bookmarkStart w:id="14" w:name="_Toc29389880"/>
+    </w:p>
+    <w:bookmarkEnd w:id="14"/>
     <w:p>
       <w:pPr>
         <w:pStyle w:val="Heading1"/>
       </w:pPr>
-      <w:bookmarkStart w:id="14" w:name="_Toc29389880"/>
       <w:r>
         <w:lastRenderedPageBreak/>
-        <w:t>Chapter 4: Coronavirus update</w:t>
-      </w:r>
-    </w:p>
-    <w:p>
-      <w:r>
-        <w:t>Due to the ongoing covid-19 crisis I have had to change my project from its initial inception, unfortunately I can not do the group testing</w:t>
-      </w:r>
-      <w:r>
-        <w:t xml:space="preserve">. With this the focus of the project changed when I started to investigate the resources needed for creating the learning AI system, I realised I would need a bigger team and better equipment and more time then was available to me. So instead I am going to talk about how I created the </w:t>
-      </w:r>
-      <w:r>
-        <w:t xml:space="preserve">Behaviour tree systems and what I have learnt from the artefact I have made. </w:t>
-      </w:r>
-    </w:p>
-    <w:p>
-      <w:r>
-        <w:t xml:space="preserve">The artefact I have made is the framework for the SERE game it contains most of the software I would need to fully create the project when I have more time to teach the learning AI. </w:t>
-      </w:r>
-    </w:p>
-    <w:p>
+        <w:t>Chapter 5: Creating the Learning AI</w:t>
+      </w:r>
+    </w:p>
+    <w:p>
+      <w:pPr>
+        <w:pStyle w:val="Heading2"/>
+      </w:pPr>
+      <w:bookmarkStart w:id="15" w:name="_Toc29389881"/>
+      <w:r>
+        <w:t>5.1 SERE</w:t>
+      </w:r>
+      <w:bookmarkEnd w:id="15"/>
+    </w:p>
+    <w:p>
+      <w:r>
+        <w:rPr>
+          <w:color w:val="000000"/>
+        </w:rPr>
+        <w:t>SERE is a game based on the United Kingdom Special Forces selection process, the game aims to simulate this process of evasion. The learning AI will be trained to be the people searching for the players. The AI will get input from dogs, helicopters, thermal cameras and more to help them in their search. The learning AI will learn and use searching patterns to find the players within an area and their objective is to capture the players. The players must reach an extraction point without being caught by the AI. The world is procedurally generated which adds challenge both to the AI and players, the world is roughly 10km squared and can have various biomes and areas in it including jungle, woodland, rivers, desert, urban, fields and more.</w:t>
+      </w:r>
+    </w:p>
+    <w:p>
+      <w:pPr>
+        <w:pStyle w:val="Heading2"/>
+      </w:pPr>
+      <w:bookmarkStart w:id="16" w:name="_Toc29389882"/>
+      <w:r>
+        <w:t>5.2 Designing a game for an AI that learns</w:t>
+      </w:r>
+      <w:bookmarkEnd w:id="16"/>
       <w:r>
         <w:t xml:space="preserve"> </w:t>
-      </w:r>
-      <w:r>
-        <w:t>In general I learnt that the project was too big and ambitious, a further and more detailed discussion of this will be in the reflection however as at a base level the project could never of been completed within 4 – 5 months without more teams and the removal of the behaviour tree</w:t>
-      </w:r>
-      <w:r>
-        <w:t xml:space="preserve"> AI</w:t>
-      </w:r>
-      <w:r>
-        <w:t>.</w:t>
-      </w:r>
-    </w:p>
-    <w:p>
-      <w:pPr>
-        <w:pStyle w:val="Heading1"/>
-      </w:pPr>
-      <w:r>
-        <w:t xml:space="preserve">Chapter </w:t>
-      </w:r>
-      <w:r>
-        <w:t>5</w:t>
-      </w:r>
-      <w:r>
-        <w:t xml:space="preserve">: Creating the </w:t>
-      </w:r>
-      <w:bookmarkEnd w:id="14"/>
-      <w:r>
-        <w:t>Framework</w:t>
-      </w:r>
-    </w:p>
-    <w:p>
-      <w:pPr>
-        <w:pStyle w:val="Heading2"/>
-      </w:pPr>
-      <w:bookmarkStart w:id="15" w:name="_Toc29389881"/>
-      <w:r>
-        <w:t>5</w:t>
-      </w:r>
-      <w:r>
-        <w:t>.1 SERE</w:t>
-      </w:r>
-      <w:bookmarkEnd w:id="15"/>
-    </w:p>
-    <w:p>
-      <w:r>
-        <w:rPr>
-          <w:color w:val="000000"/>
-        </w:rPr>
-        <w:t>SERE is a game based on the United Kingdom Special Forces selection process, the game aims to simulate this process of evasion. The learning AI will be trained to be the people searching for the players. The AI will get input from dogs, helicopters, thermal cameras and more to help them in their search. The learning AI will learn and use searching patterns to find the players within an area and their objective is to capture the players. The players must reach an extraction point without being caught by the AI. The world is procedurally generated which adds challenge both to the AI and players, the world is roughly 10km squared and can have various biomes and areas in it including jungle, woodland, rivers, desert, urban, fields and more.</w:t>
-      </w:r>
-    </w:p>
-    <w:p>
-      <w:pPr>
-        <w:pStyle w:val="Heading2"/>
-      </w:pPr>
-      <w:bookmarkStart w:id="16" w:name="_Toc29389882"/>
-      <w:r>
-        <w:t>5</w:t>
-      </w:r>
-      <w:r>
-        <w:t>.</w:t>
-      </w:r>
-      <w:r>
-        <w:t>2</w:t>
-      </w:r>
-      <w:r>
-        <w:t xml:space="preserve"> Designing a game for an AI that l</w:t>
-      </w:r>
-      <w:r>
-        <w:t xml:space="preserve"> </w:t>
-      </w:r>
-      <w:r>
-        <w:t>earns</w:t>
-      </w:r>
-      <w:bookmarkEnd w:id="16"/>
-      <w:r>
-        <w:t xml:space="preserve"> </w:t>
-      </w:r>
-    </w:p>
-    <w:p>
-      <w:r>
-        <w:t xml:space="preserve">Designing a game for an AI that learns </w:t>
       </w:r>
     </w:p>
     <w:p>
@@ -4084,11 +4039,11 @@
         <w:pStyle w:val="ListParagraph"/>
         <w:numPr>
           <w:ilvl w:val="0"/>
-          <w:numId w:val="15"/>
+          <w:numId w:val="22"/>
         </w:numPr>
       </w:pPr>
       <w:r>
-        <w:t>The same process as standard games</w:t>
+        <w:t xml:space="preserve">AI needs stimulus to learn from </w:t>
       </w:r>
     </w:p>
     <w:p>
@@ -4096,11 +4051,11 @@
         <w:pStyle w:val="ListParagraph"/>
         <w:numPr>
           <w:ilvl w:val="0"/>
-          <w:numId w:val="15"/>
+          <w:numId w:val="22"/>
         </w:numPr>
       </w:pPr>
       <w:r>
-        <w:t>Developers just need to factor in the Learning AI</w:t>
+        <w:t>More things the ai can do the more time it can take to learn</w:t>
       </w:r>
     </w:p>
     <w:p>
@@ -4108,22 +4063,11 @@
         <w:pStyle w:val="ListParagraph"/>
         <w:numPr>
           <w:ilvl w:val="0"/>
-          <w:numId w:val="15"/>
+          <w:numId w:val="22"/>
         </w:numPr>
       </w:pPr>
       <w:r>
-        <w:t xml:space="preserve">Any game that has </w:t>
-      </w:r>
-      <w:r>
-        <w:t xml:space="preserve">AI systems can use a learning </w:t>
-      </w:r>
-      <w:proofErr w:type="gramStart"/>
-      <w:r>
-        <w:t>AI</w:t>
-      </w:r>
-      <w:proofErr w:type="gramEnd"/>
-      <w:r>
-        <w:t xml:space="preserve"> so the process does not change.</w:t>
+        <w:t>The AI Needs sensors, tags and actions for it to complete tasks</w:t>
       </w:r>
     </w:p>
     <w:p>
@@ -4131,11 +4075,33 @@
         <w:pStyle w:val="ListParagraph"/>
         <w:numPr>
           <w:ilvl w:val="0"/>
-          <w:numId w:val="15"/>
+          <w:numId w:val="22"/>
         </w:numPr>
       </w:pPr>
       <w:r>
-        <w:t xml:space="preserve">Instead the developers just need to factor in the time it takes to learn </w:t>
+        <w:t>The learning system you are using</w:t>
+      </w:r>
+    </w:p>
+    <w:p>
+      <w:pPr>
+        <w:pStyle w:val="Heading2"/>
+        <w:tabs>
+          <w:tab w:val="left" w:pos="3218"/>
+        </w:tabs>
+      </w:pPr>
+      <w:bookmarkStart w:id="17" w:name="_Toc29389883"/>
+      <w:r>
+        <w:t xml:space="preserve">5.3 Building the </w:t>
+      </w:r>
+      <w:r>
+        <w:t xml:space="preserve">AD HOC </w:t>
+      </w:r>
+      <w:r>
+        <w:t>AI</w:t>
+      </w:r>
+      <w:bookmarkEnd w:id="17"/>
+      <w:r>
+        <w:tab/>
       </w:r>
     </w:p>
     <w:p>
@@ -4143,30 +4109,11 @@
         <w:pStyle w:val="ListParagraph"/>
         <w:numPr>
           <w:ilvl w:val="0"/>
-          <w:numId w:val="15"/>
+          <w:numId w:val="23"/>
         </w:numPr>
       </w:pPr>
-    </w:p>
-    <w:p>
-      <w:pPr>
-        <w:pStyle w:val="Heading2"/>
-      </w:pPr>
-      <w:bookmarkStart w:id="17" w:name="_Toc29389883"/>
-      <w:r>
-        <w:t>5</w:t>
-      </w:r>
-      <w:r>
-        <w:t>.</w:t>
-      </w:r>
-      <w:r>
-        <w:t>3</w:t>
-      </w:r>
-      <w:r>
-        <w:t xml:space="preserve"> Building the AI</w:t>
-      </w:r>
-      <w:bookmarkEnd w:id="17"/>
-      <w:r>
-        <w:t xml:space="preserve"> Framework</w:t>
+      <w:r>
+        <w:t>Basic Behaviour tree</w:t>
       </w:r>
     </w:p>
     <w:p>
@@ -4174,11 +4121,11 @@
         <w:pStyle w:val="ListParagraph"/>
         <w:numPr>
           <w:ilvl w:val="0"/>
-          <w:numId w:val="20"/>
+          <w:numId w:val="23"/>
         </w:numPr>
       </w:pPr>
       <w:r>
-        <w:t>Behaviour tree</w:t>
+        <w:t>3 states Searching, Hunting, Combat</w:t>
       </w:r>
     </w:p>
     <w:p>
@@ -4186,11 +4133,11 @@
         <w:pStyle w:val="ListParagraph"/>
         <w:numPr>
           <w:ilvl w:val="0"/>
-          <w:numId w:val="20"/>
+          <w:numId w:val="23"/>
         </w:numPr>
       </w:pPr>
       <w:r>
-        <w:t>Dog</w:t>
+        <w:t xml:space="preserve">Finds and kills anything in the enemy layer. </w:t>
       </w:r>
     </w:p>
     <w:p>
@@ -4198,11 +4145,20 @@
         <w:pStyle w:val="ListParagraph"/>
         <w:numPr>
           <w:ilvl w:val="0"/>
-          <w:numId w:val="20"/>
+          <w:numId w:val="23"/>
         </w:numPr>
       </w:pPr>
       <w:r>
-        <w:t>Soldier</w:t>
+        <w:t>Using basic steering behaviours to wander around.</w:t>
+      </w:r>
+    </w:p>
+    <w:p>
+      <w:pPr>
+        <w:pStyle w:val="Heading2"/>
+      </w:pPr>
+      <w:bookmarkStart w:id="18" w:name="_Toc29389884"/>
+      <w:r>
+        <w:t>5.4 Building the Learning AI</w:t>
       </w:r>
     </w:p>
     <w:p>
@@ -4210,52 +4166,368 @@
         <w:pStyle w:val="ListParagraph"/>
         <w:numPr>
           <w:ilvl w:val="0"/>
-          <w:numId w:val="20"/>
+          <w:numId w:val="24"/>
         </w:numPr>
       </w:pPr>
       <w:r>
-        <w:t xml:space="preserve">Commander </w:t>
-      </w:r>
+        <w:t>What the learning AI needed to learn</w:t>
+      </w:r>
+    </w:p>
+    <w:p>
+      <w:pPr>
+        <w:pStyle w:val="ListParagraph"/>
+        <w:numPr>
+          <w:ilvl w:val="0"/>
+          <w:numId w:val="24"/>
+        </w:numPr>
+      </w:pPr>
+      <w:r>
+        <w:t>The vector actions</w:t>
+      </w:r>
+    </w:p>
+    <w:p>
+      <w:pPr>
+        <w:pStyle w:val="ListParagraph"/>
+        <w:numPr>
+          <w:ilvl w:val="0"/>
+          <w:numId w:val="24"/>
+        </w:numPr>
+      </w:pPr>
+    </w:p>
+    <w:p>
+      <w:pPr>
+        <w:pStyle w:val="Heading2"/>
+      </w:pPr>
+      <w:r>
+        <w:t>5.4 Training the AI</w:t>
+      </w:r>
+      <w:bookmarkEnd w:id="18"/>
+      <w:r>
+        <w:t xml:space="preserve"> </w:t>
+      </w:r>
+    </w:p>
+    <w:p>
+      <w:pPr>
+        <w:pStyle w:val="Heading2"/>
+      </w:pPr>
+      <w:bookmarkStart w:id="19" w:name="_Toc29389885"/>
+      <w:r>
+        <w:t>5.5 Testing the AI</w:t>
+      </w:r>
+      <w:bookmarkEnd w:id="19"/>
+      <w:r>
+        <w:t xml:space="preserve"> </w:t>
+      </w:r>
+    </w:p>
+    <w:p>
+      <w:pPr>
+        <w:pStyle w:val="Heading2"/>
+      </w:pPr>
+      <w:bookmarkStart w:id="20" w:name="_Toc29389886"/>
+      <w:r>
+        <w:t>5.6 Initial analysis of the effectiveness</w:t>
+      </w:r>
+      <w:bookmarkEnd w:id="20"/>
+      <w:r>
+        <w:t xml:space="preserve"> </w:t>
+      </w:r>
+    </w:p>
+    <w:p>
+      <w:pPr>
+        <w:pStyle w:val="Heading2"/>
+      </w:pPr>
+      <w:bookmarkStart w:id="21" w:name="_Toc29389887"/>
+      <w:r>
+        <w:t>5.7 Performance</w:t>
+      </w:r>
+      <w:bookmarkEnd w:id="21"/>
     </w:p>
     <w:p>
       <w:pPr>
         <w:pStyle w:val="Heading1"/>
       </w:pPr>
-      <w:bookmarkStart w:id="18" w:name="_Toc29389899"/>
-      <w:r>
-        <w:t xml:space="preserve">Chapter 6:  </w:t>
-      </w:r>
-      <w:r>
-        <w:t>What I would have done</w:t>
-      </w:r>
+      <w:bookmarkStart w:id="22" w:name="_Toc29389892"/>
+      <w:r>
+        <w:t>Chapter 6: Results &amp; Findings</w:t>
+      </w:r>
+      <w:bookmarkEnd w:id="22"/>
     </w:p>
     <w:p>
       <w:pPr>
         <w:pStyle w:val="Heading2"/>
       </w:pPr>
-      <w:r>
-        <w:t>Learning AI</w:t>
-      </w:r>
-    </w:p>
-    <w:p>
-      <w:pPr>
-        <w:pStyle w:val="Heading3"/>
-      </w:pPr>
-      <w:r>
-        <w:t>Dog</w:t>
-      </w:r>
-    </w:p>
-    <w:p>
-      <w:pPr>
-        <w:pStyle w:val="Heading3"/>
-      </w:pPr>
-      <w:r>
-        <w:t>Soldier</w:t>
-      </w:r>
-    </w:p>
-    <w:p>
-      <w:pPr>
-        <w:pStyle w:val="Heading3"/>
+      <w:bookmarkStart w:id="23" w:name="_Toc29389893"/>
+      <w:r>
+        <w:t xml:space="preserve">6.1 </w:t>
+      </w:r>
+      <w:bookmarkEnd w:id="23"/>
+      <w:r>
+        <w:t>Ad-hoc AI</w:t>
+      </w:r>
+    </w:p>
+    <w:p>
+      <w:pPr>
+        <w:pStyle w:val="Heading2"/>
+      </w:pPr>
+      <w:bookmarkStart w:id="24" w:name="_Toc29389894"/>
+      <w:r>
+        <w:t xml:space="preserve">6.2 </w:t>
+      </w:r>
+      <w:bookmarkEnd w:id="24"/>
+      <w:r>
+        <w:t>Learning agent</w:t>
+      </w:r>
+    </w:p>
+    <w:p>
+      <w:pPr>
+        <w:pStyle w:val="Heading2"/>
+      </w:pPr>
+      <w:bookmarkStart w:id="25" w:name="_Toc29389895"/>
+      <w:r>
+        <w:t>6.</w:t>
+      </w:r>
+      <w:r>
+        <w:t>3</w:t>
+      </w:r>
+      <w:r>
+        <w:t xml:space="preserve"> Comparing the two AI</w:t>
+      </w:r>
+    </w:p>
+    <w:p>
+      <w:pPr>
+        <w:pStyle w:val="Heading2"/>
+      </w:pPr>
+      <w:r>
+        <w:t>6.</w:t>
+      </w:r>
+      <w:r>
+        <w:t>4</w:t>
+      </w:r>
+      <w:r>
+        <w:t xml:space="preserve"> Performance Results</w:t>
+      </w:r>
+      <w:bookmarkEnd w:id="25"/>
+    </w:p>
+    <w:p>
+      <w:pPr>
+        <w:pStyle w:val="Heading2"/>
+      </w:pPr>
+      <w:bookmarkStart w:id="26" w:name="_Toc29389896"/>
+      <w:r>
+        <w:t>6.</w:t>
+      </w:r>
+      <w:r>
+        <w:t>5</w:t>
+      </w:r>
+      <w:r>
+        <w:t xml:space="preserve"> How much did the AI learn</w:t>
+      </w:r>
+      <w:bookmarkEnd w:id="26"/>
+      <w:r>
+        <w:t xml:space="preserve"> </w:t>
+      </w:r>
+    </w:p>
+    <w:p>
+      <w:pPr>
+        <w:pStyle w:val="Heading2"/>
+      </w:pPr>
+      <w:bookmarkStart w:id="27" w:name="_Toc29389897"/>
+      <w:r>
+        <w:t>6.</w:t>
+      </w:r>
+      <w:r>
+        <w:t>6</w:t>
+      </w:r>
+      <w:r>
+        <w:t xml:space="preserve"> Application of Learning AI in video games</w:t>
+      </w:r>
+      <w:bookmarkEnd w:id="27"/>
+    </w:p>
+    <w:p>
+      <w:pPr>
+        <w:numPr>
+          <w:ilvl w:val="0"/>
+          <w:numId w:val="10"/>
+        </w:numPr>
+        <w:pBdr>
+          <w:top w:val="nil"/>
+          <w:left w:val="nil"/>
+          <w:bottom w:val="nil"/>
+          <w:right w:val="nil"/>
+          <w:between w:val="nil"/>
+        </w:pBdr>
+        <w:spacing w:after="0"/>
+      </w:pPr>
+      <w:r>
+        <w:rPr>
+          <w:color w:val="000000"/>
+        </w:rPr>
+        <w:t>Hive mind and strategy games / Commanders</w:t>
+      </w:r>
+    </w:p>
+    <w:p>
+      <w:pPr>
+        <w:numPr>
+          <w:ilvl w:val="0"/>
+          <w:numId w:val="10"/>
+        </w:numPr>
+        <w:pBdr>
+          <w:top w:val="nil"/>
+          <w:left w:val="nil"/>
+          <w:bottom w:val="nil"/>
+          <w:right w:val="nil"/>
+          <w:between w:val="nil"/>
+        </w:pBdr>
+        <w:spacing w:after="0"/>
+      </w:pPr>
+      <w:r>
+        <w:rPr>
+          <w:color w:val="000000"/>
+        </w:rPr>
+        <w:t xml:space="preserve">Standard AI agents that learn </w:t>
+      </w:r>
+    </w:p>
+    <w:p>
+      <w:pPr>
+        <w:numPr>
+          <w:ilvl w:val="0"/>
+          <w:numId w:val="10"/>
+        </w:numPr>
+        <w:pBdr>
+          <w:top w:val="nil"/>
+          <w:left w:val="nil"/>
+          <w:bottom w:val="nil"/>
+          <w:right w:val="nil"/>
+          <w:between w:val="nil"/>
+        </w:pBdr>
+        <w:spacing w:after="0"/>
+      </w:pPr>
+      <w:r>
+        <w:rPr>
+          <w:color w:val="000000"/>
+        </w:rPr>
+        <w:t>NPCS</w:t>
+      </w:r>
+    </w:p>
+    <w:p>
+      <w:pPr>
+        <w:numPr>
+          <w:ilvl w:val="0"/>
+          <w:numId w:val="10"/>
+        </w:numPr>
+        <w:pBdr>
+          <w:top w:val="nil"/>
+          <w:left w:val="nil"/>
+          <w:bottom w:val="nil"/>
+          <w:right w:val="nil"/>
+          <w:between w:val="nil"/>
+        </w:pBdr>
+        <w:spacing w:after="0"/>
+      </w:pPr>
+      <w:r>
+        <w:rPr>
+          <w:color w:val="000000"/>
+        </w:rPr>
+        <w:t xml:space="preserve">Puzzle making </w:t>
+      </w:r>
+    </w:p>
+    <w:p>
+      <w:pPr>
+        <w:numPr>
+          <w:ilvl w:val="0"/>
+          <w:numId w:val="10"/>
+        </w:numPr>
+        <w:pBdr>
+          <w:top w:val="nil"/>
+          <w:left w:val="nil"/>
+          <w:bottom w:val="nil"/>
+          <w:right w:val="nil"/>
+          <w:between w:val="nil"/>
+        </w:pBdr>
+        <w:spacing w:after="0"/>
+      </w:pPr>
+      <w:r>
+        <w:rPr>
+          <w:color w:val="000000"/>
+        </w:rPr>
+        <w:t xml:space="preserve">Other </w:t>
+      </w:r>
+    </w:p>
+    <w:p>
+      <w:pPr>
+        <w:numPr>
+          <w:ilvl w:val="1"/>
+          <w:numId w:val="10"/>
+        </w:numPr>
+        <w:pBdr>
+          <w:top w:val="nil"/>
+          <w:left w:val="nil"/>
+          <w:bottom w:val="nil"/>
+          <w:right w:val="nil"/>
+          <w:between w:val="nil"/>
+        </w:pBdr>
+        <w:spacing w:after="0"/>
+      </w:pPr>
+      <w:r>
+        <w:rPr>
+          <w:color w:val="000000"/>
+        </w:rPr>
+        <w:lastRenderedPageBreak/>
+        <w:t xml:space="preserve">Asset creation </w:t>
+      </w:r>
+    </w:p>
+    <w:p>
+      <w:pPr>
+        <w:numPr>
+          <w:ilvl w:val="1"/>
+          <w:numId w:val="10"/>
+        </w:numPr>
+        <w:pBdr>
+          <w:top w:val="nil"/>
+          <w:left w:val="nil"/>
+          <w:bottom w:val="nil"/>
+          <w:right w:val="nil"/>
+          <w:between w:val="nil"/>
+        </w:pBdr>
+        <w:spacing w:after="0"/>
+      </w:pPr>
+      <w:r>
+        <w:rPr>
+          <w:color w:val="000000"/>
+        </w:rPr>
+        <w:t xml:space="preserve">Level generation </w:t>
+      </w:r>
+    </w:p>
+    <w:p>
+      <w:pPr>
+        <w:numPr>
+          <w:ilvl w:val="1"/>
+          <w:numId w:val="10"/>
+        </w:numPr>
+        <w:pBdr>
+          <w:top w:val="nil"/>
+          <w:left w:val="nil"/>
+          <w:bottom w:val="nil"/>
+          <w:right w:val="nil"/>
+          <w:between w:val="nil"/>
+        </w:pBdr>
+      </w:pPr>
+      <w:r>
+        <w:rPr>
+          <w:color w:val="000000"/>
+        </w:rPr>
+        <w:t>Auto translating voices and text for multiplayer games</w:t>
+      </w:r>
+    </w:p>
+    <w:p>
+      <w:pPr>
+        <w:pBdr>
+          <w:top w:val="nil"/>
+          <w:left w:val="nil"/>
+          <w:bottom w:val="nil"/>
+          <w:right w:val="nil"/>
+          <w:between w:val="nil"/>
+        </w:pBdr>
       </w:pPr>
     </w:p>
     <w:p/>
@@ -4263,71 +4535,44 @@
       <w:pPr>
         <w:pStyle w:val="Heading1"/>
       </w:pPr>
-      <w:r>
-        <w:lastRenderedPageBreak/>
+      <w:bookmarkStart w:id="28" w:name="_Toc29389899"/>
+      <w:r>
+        <w:t>Chapter 7: Discussion</w:t>
+      </w:r>
+      <w:bookmarkEnd w:id="28"/>
+    </w:p>
+    <w:p>
+      <w:pPr>
+        <w:pStyle w:val="Heading1"/>
+      </w:pPr>
+      <w:bookmarkStart w:id="29" w:name="_Toc29389900"/>
+      <w:r>
         <w:t xml:space="preserve">Chapter </w:t>
       </w:r>
       <w:r>
-        <w:t>6</w:t>
-      </w:r>
-      <w:r>
-        <w:t xml:space="preserve">: </w:t>
-      </w:r>
-      <w:bookmarkEnd w:id="18"/>
-      <w:r>
-        <w:t>Reflection</w:t>
-      </w:r>
-    </w:p>
-    <w:p>
-      <w:pPr>
-        <w:pStyle w:val="Heading2"/>
-      </w:pPr>
-      <w:r>
-        <w:t>Time</w:t>
-      </w:r>
-    </w:p>
-    <w:p>
-      <w:pPr>
-        <w:pStyle w:val="Heading2"/>
-      </w:pPr>
-      <w:r>
-        <w:t>Personnel Knowledge</w:t>
-      </w:r>
-    </w:p>
-    <w:p>
-      <w:pPr>
-        <w:pStyle w:val="Heading2"/>
-      </w:pPr>
-      <w:r>
-        <w:t>Hindsight</w:t>
-      </w:r>
-    </w:p>
-    <w:p>
-      <w:pPr>
-        <w:pStyle w:val="Heading2"/>
-      </w:pPr>
-      <w:r>
-        <w:t>Splitting it in two</w:t>
+        <w:t>8</w:t>
+      </w:r>
+      <w:r>
+        <w:t>: Reflection</w:t>
       </w:r>
     </w:p>
     <w:p>
       <w:pPr>
         <w:pStyle w:val="Heading1"/>
       </w:pPr>
-      <w:bookmarkStart w:id="19" w:name="_Toc29389900"/>
       <w:r>
         <w:t xml:space="preserve">Chapter </w:t>
       </w:r>
       <w:r>
-        <w:t>7</w:t>
+        <w:t>9</w:t>
       </w:r>
       <w:r>
         <w:t>: Conclusion</w:t>
       </w:r>
-      <w:bookmarkEnd w:id="19"/>
+      <w:bookmarkEnd w:id="29"/>
     </w:p>
     <w:p/>
-    <w:bookmarkStart w:id="20" w:name="_Toc29389901" w:displacedByCustomXml="next"/>
+    <w:bookmarkStart w:id="30" w:name="_Toc29389901" w:displacedByCustomXml="next"/>
     <w:sdt>
       <w:sdtPr>
         <w:rPr>
@@ -4342,6 +4587,7 @@
           <w:docPartUnique/>
         </w:docPartObj>
       </w:sdtPr>
+      <w:sdtEndPr/>
       <w:sdtContent>
         <w:p>
           <w:pPr>
@@ -4350,13 +4596,14 @@
           <w:r>
             <w:t>References</w:t>
           </w:r>
-          <w:bookmarkEnd w:id="20"/>
+          <w:bookmarkEnd w:id="30"/>
         </w:p>
         <w:sdt>
           <w:sdtPr>
             <w:id w:val="-573587230"/>
             <w:bibliography/>
           </w:sdtPr>
+          <w:sdtEndPr/>
           <w:sdtContent>
             <w:p>
               <w:pPr>
@@ -4657,6 +4904,7 @@
                 <w:rPr>
                   <w:noProof/>
                 </w:rPr>
+                <w:lastRenderedPageBreak/>
                 <w:t xml:space="preserve">Gordon, B. M. (2011). </w:t>
               </w:r>
               <w:r>
@@ -4701,7 +4949,6 @@
                 <w:rPr>
                   <w:noProof/>
                 </w:rPr>
-                <w:lastRenderedPageBreak/>
                 <w:t xml:space="preserve">Haverford College. (2015). </w:t>
               </w:r>
               <w:r>
@@ -5151,7 +5398,14 @@
                 <w:rPr>
                   <w:noProof/>
                 </w:rPr>
-                <w:t>. Retrieved from Deep Mind: https://www.deepmind.com/blog/article/AlphaStar-Grandmaster-level-in-StarCraft-II-using-multi-agent-reinforcement-learning</w:t>
+                <w:t xml:space="preserve">. Retrieved from Deep Mind: </w:t>
+              </w:r>
+              <w:r>
+                <w:rPr>
+                  <w:noProof/>
+                </w:rPr>
+                <w:lastRenderedPageBreak/>
+                <w:t>https://www.deepmind.com/blog/article/AlphaStar-Grandmaster-level-in-StarCraft-II-using-multi-agent-reinforcement-learning</w:t>
               </w:r>
             </w:p>
             <w:p>
@@ -5195,7 +5449,6 @@
                 <w:rPr>
                   <w:noProof/>
                 </w:rPr>
-                <w:lastRenderedPageBreak/>
                 <w:t xml:space="preserve">Unity. (2018). </w:t>
               </w:r>
               <w:r>
@@ -5292,11 +5545,11 @@
       <w:pPr>
         <w:pStyle w:val="Heading1"/>
       </w:pPr>
-      <w:bookmarkStart w:id="21" w:name="_Toc29389902"/>
+      <w:bookmarkStart w:id="31" w:name="_Toc29389902"/>
       <w:r>
         <w:t>Appendences</w:t>
       </w:r>
-      <w:bookmarkEnd w:id="21"/>
+      <w:bookmarkEnd w:id="31"/>
     </w:p>
     <w:p>
       <w:pPr>
@@ -5579,7 +5832,16 @@
           <w:sz w:val="22"/>
           <w:szCs w:val="22"/>
         </w:rPr>
-        <w:t>SERE is a game based on the United Kingdom Special Forces selection process, the game aims to simulate this process of evasion. The learning AI will be trained to be the people searching for the players. The AI will get input from dogs, helicopters, thermal cameras and more to help them in their search. The learning AI will learn and use searching patterns to find the players within an area and their objective is to capture the players. The players must reach an extraction point without being caught by the AI. The world is procedurally generated which adds challenge both to the AI and players, the world is roughly 10km squared and can have various biomes and areas in it including jungle, woodland, rivers, desert, urban, fields and more.</w:t>
+        <w:t xml:space="preserve">SERE is a game based on the United Kingdom Special Forces selection process, the game aims to simulate this process of evasion. The learning AI will be trained to be the people searching for the players. The AI will get input from dogs, helicopters, thermal cameras and more to help them in their search. The learning AI will learn and use searching patterns to find the players within an area and their objective is to capture the players. The players must reach an extraction point without being caught by the AI. The world is procedurally generated which adds challenge both to the AI and </w:t>
+      </w:r>
+      <w:r>
+        <w:rPr>
+          <w:color w:val="000000"/>
+          <w:sz w:val="22"/>
+          <w:szCs w:val="22"/>
+        </w:rPr>
+        <w:lastRenderedPageBreak/>
+        <w:t>players, the world is roughly 10km squared and can have various biomes and areas in it including jungle, woodland, rivers, desert, urban, fields and more.</w:t>
       </w:r>
     </w:p>
     <w:p>
@@ -5659,7 +5921,6 @@
           <w:sz w:val="22"/>
           <w:szCs w:val="22"/>
         </w:rPr>
-        <w:lastRenderedPageBreak/>
         <w:t>Dog</w:t>
       </w:r>
     </w:p>
@@ -6260,6 +6521,7 @@
           <w:sz w:val="22"/>
           <w:szCs w:val="22"/>
         </w:rPr>
+        <w:lastRenderedPageBreak/>
         <w:t>o</w:t>
       </w:r>
       <w:r>
@@ -6356,7 +6618,6 @@
           <w:sz w:val="22"/>
           <w:szCs w:val="22"/>
         </w:rPr>
-        <w:lastRenderedPageBreak/>
         <w:t>o</w:t>
       </w:r>
       <w:r>
@@ -6856,6 +7117,7 @@
         <w:pStyle w:val="Heading3"/>
       </w:pPr>
       <w:r>
+        <w:lastRenderedPageBreak/>
         <w:t>Gameplay mechanics</w:t>
       </w:r>
     </w:p>
@@ -6894,16 +7156,7 @@
           <w:sz w:val="22"/>
           <w:szCs w:val="22"/>
         </w:rPr>
-        <w:t xml:space="preserve">. The brain will have information stored with what it knows acting </w:t>
-      </w:r>
-      <w:r>
-        <w:rPr>
-          <w:color w:val="000000"/>
-          <w:sz w:val="22"/>
-          <w:szCs w:val="22"/>
-        </w:rPr>
-        <w:lastRenderedPageBreak/>
-        <w:t xml:space="preserve">like an active memory which includes details told to them by squad members and what they have seen. They take this information and choose an action based on the desired strategy. Each learning AI will be a profile assigned to a role that way it only trains and learns what it needs to know. Each AI will be slightly different in how it performs an </w:t>
+        <w:t xml:space="preserve">. The brain will have information stored with what it knows acting like an active memory which includes details told to them by squad members and what they have seen. They take this information and choose an action based on the desired strategy. Each learning AI will be a profile assigned to a role that way it only trains and learns what it needs to know. Each AI will be slightly different in how it performs an </w:t>
       </w:r>
       <w:proofErr w:type="gramStart"/>
       <w:r>
@@ -7187,25 +7440,7 @@
           <w:sz w:val="22"/>
           <w:szCs w:val="22"/>
         </w:rPr>
-        <w:t xml:space="preserve">Squad leader calls for their squad to regroup on the </w:t>
-      </w:r>
-      <w:proofErr w:type="gramStart"/>
-      <w:r>
-        <w:rPr>
-          <w:color w:val="000000"/>
-          <w:sz w:val="22"/>
-          <w:szCs w:val="22"/>
-        </w:rPr>
-        <w:t>handlers</w:t>
-      </w:r>
-      <w:proofErr w:type="gramEnd"/>
-      <w:r>
-        <w:rPr>
-          <w:color w:val="000000"/>
-          <w:sz w:val="22"/>
-          <w:szCs w:val="22"/>
-        </w:rPr>
-        <w:t xml:space="preserve"> position and perform a sweep of the area.</w:t>
+        <w:t>Squad leader calls for their squad to regroup on the handlers position and perform a sweep of the area.</w:t>
       </w:r>
     </w:p>
     <w:p>
@@ -7416,6 +7651,7 @@
         <w:pStyle w:val="Heading4"/>
       </w:pPr>
       <w:r>
+        <w:lastRenderedPageBreak/>
         <w:t>AI Roles/Profiles</w:t>
       </w:r>
     </w:p>
@@ -7520,7 +7756,6 @@
           <w:sz w:val="22"/>
           <w:szCs w:val="22"/>
         </w:rPr>
-        <w:lastRenderedPageBreak/>
         <w:t>Rifleman</w:t>
       </w:r>
     </w:p>
@@ -8392,6 +8627,92 @@
     </w:lvl>
   </w:abstractNum>
   <w:abstractNum w:abstractNumId="5" w15:restartNumberingAfterBreak="0">
+    <w:nsid w:val="1D502E62"/>
+    <w:multiLevelType w:val="hybridMultilevel"/>
+    <w:tmpl w:val="4AB8D1B4"/>
+    <w:lvl w:ilvl="0" w:tplc="0809000F">
+      <w:start w:val="1"/>
+      <w:numFmt w:val="decimal"/>
+      <w:lvlText w:val="%1."/>
+      <w:lvlJc w:val="left"/>
+      <w:pPr>
+        <w:ind w:left="720" w:hanging="360"/>
+      </w:pPr>
+    </w:lvl>
+    <w:lvl w:ilvl="1" w:tplc="08090019" w:tentative="1">
+      <w:start w:val="1"/>
+      <w:numFmt w:val="lowerLetter"/>
+      <w:lvlText w:val="%2."/>
+      <w:lvlJc w:val="left"/>
+      <w:pPr>
+        <w:ind w:left="1440" w:hanging="360"/>
+      </w:pPr>
+    </w:lvl>
+    <w:lvl w:ilvl="2" w:tplc="0809001B" w:tentative="1">
+      <w:start w:val="1"/>
+      <w:numFmt w:val="lowerRoman"/>
+      <w:lvlText w:val="%3."/>
+      <w:lvlJc w:val="right"/>
+      <w:pPr>
+        <w:ind w:left="2160" w:hanging="180"/>
+      </w:pPr>
+    </w:lvl>
+    <w:lvl w:ilvl="3" w:tplc="0809000F" w:tentative="1">
+      <w:start w:val="1"/>
+      <w:numFmt w:val="decimal"/>
+      <w:lvlText w:val="%4."/>
+      <w:lvlJc w:val="left"/>
+      <w:pPr>
+        <w:ind w:left="2880" w:hanging="360"/>
+      </w:pPr>
+    </w:lvl>
+    <w:lvl w:ilvl="4" w:tplc="08090019" w:tentative="1">
+      <w:start w:val="1"/>
+      <w:numFmt w:val="lowerLetter"/>
+      <w:lvlText w:val="%5."/>
+      <w:lvlJc w:val="left"/>
+      <w:pPr>
+        <w:ind w:left="3600" w:hanging="360"/>
+      </w:pPr>
+    </w:lvl>
+    <w:lvl w:ilvl="5" w:tplc="0809001B" w:tentative="1">
+      <w:start w:val="1"/>
+      <w:numFmt w:val="lowerRoman"/>
+      <w:lvlText w:val="%6."/>
+      <w:lvlJc w:val="right"/>
+      <w:pPr>
+        <w:ind w:left="4320" w:hanging="180"/>
+      </w:pPr>
+    </w:lvl>
+    <w:lvl w:ilvl="6" w:tplc="0809000F" w:tentative="1">
+      <w:start w:val="1"/>
+      <w:numFmt w:val="decimal"/>
+      <w:lvlText w:val="%7."/>
+      <w:lvlJc w:val="left"/>
+      <w:pPr>
+        <w:ind w:left="5040" w:hanging="360"/>
+      </w:pPr>
+    </w:lvl>
+    <w:lvl w:ilvl="7" w:tplc="08090019" w:tentative="1">
+      <w:start w:val="1"/>
+      <w:numFmt w:val="lowerLetter"/>
+      <w:lvlText w:val="%8."/>
+      <w:lvlJc w:val="left"/>
+      <w:pPr>
+        <w:ind w:left="5760" w:hanging="360"/>
+      </w:pPr>
+    </w:lvl>
+    <w:lvl w:ilvl="8" w:tplc="0809001B" w:tentative="1">
+      <w:start w:val="1"/>
+      <w:numFmt w:val="lowerRoman"/>
+      <w:lvlText w:val="%9."/>
+      <w:lvlJc w:val="right"/>
+      <w:pPr>
+        <w:ind w:left="6480" w:hanging="180"/>
+      </w:pPr>
+    </w:lvl>
+  </w:abstractNum>
+  <w:abstractNum w:abstractNumId="6" w15:restartNumberingAfterBreak="0">
     <w:nsid w:val="1F8322AB"/>
     <w:multiLevelType w:val="hybridMultilevel"/>
     <w:tmpl w:val="61628C28"/>
@@ -8504,7 +8825,7 @@
       </w:rPr>
     </w:lvl>
   </w:abstractNum>
-  <w:abstractNum w:abstractNumId="6" w15:restartNumberingAfterBreak="0">
+  <w:abstractNum w:abstractNumId="7" w15:restartNumberingAfterBreak="0">
     <w:nsid w:val="274661DB"/>
     <w:multiLevelType w:val="hybridMultilevel"/>
     <w:tmpl w:val="B51C71DA"/>
@@ -8617,7 +8938,7 @@
       </w:rPr>
     </w:lvl>
   </w:abstractNum>
-  <w:abstractNum w:abstractNumId="7" w15:restartNumberingAfterBreak="0">
+  <w:abstractNum w:abstractNumId="8" w15:restartNumberingAfterBreak="0">
     <w:nsid w:val="369C2EFA"/>
     <w:multiLevelType w:val="multilevel"/>
     <w:tmpl w:val="F8349574"/>
@@ -8766,7 +9087,7 @@
       </w:rPr>
     </w:lvl>
   </w:abstractNum>
-  <w:abstractNum w:abstractNumId="8" w15:restartNumberingAfterBreak="0">
+  <w:abstractNum w:abstractNumId="9" w15:restartNumberingAfterBreak="0">
     <w:nsid w:val="3B963194"/>
     <w:multiLevelType w:val="multilevel"/>
     <w:tmpl w:val="6F0C9FF8"/>
@@ -8879,7 +9200,7 @@
       </w:rPr>
     </w:lvl>
   </w:abstractNum>
-  <w:abstractNum w:abstractNumId="9" w15:restartNumberingAfterBreak="0">
+  <w:abstractNum w:abstractNumId="10" w15:restartNumberingAfterBreak="0">
     <w:nsid w:val="44595100"/>
     <w:multiLevelType w:val="multilevel"/>
     <w:tmpl w:val="7178A504"/>
@@ -8965,7 +9286,7 @@
       </w:pPr>
     </w:lvl>
   </w:abstractNum>
-  <w:abstractNum w:abstractNumId="10" w15:restartNumberingAfterBreak="0">
+  <w:abstractNum w:abstractNumId="11" w15:restartNumberingAfterBreak="0">
     <w:nsid w:val="484C4649"/>
     <w:multiLevelType w:val="hybridMultilevel"/>
     <w:tmpl w:val="20547B0E"/>
@@ -9078,7 +9399,7 @@
       </w:rPr>
     </w:lvl>
   </w:abstractNum>
-  <w:abstractNum w:abstractNumId="11" w15:restartNumberingAfterBreak="0">
+  <w:abstractNum w:abstractNumId="12" w15:restartNumberingAfterBreak="0">
     <w:nsid w:val="4F5B1E58"/>
     <w:multiLevelType w:val="hybridMultilevel"/>
     <w:tmpl w:val="9B72EABA"/>
@@ -9164,7 +9485,7 @@
       </w:pPr>
     </w:lvl>
   </w:abstractNum>
-  <w:abstractNum w:abstractNumId="12" w15:restartNumberingAfterBreak="0">
+  <w:abstractNum w:abstractNumId="13" w15:restartNumberingAfterBreak="0">
     <w:nsid w:val="505F02A7"/>
     <w:multiLevelType w:val="hybridMultilevel"/>
     <w:tmpl w:val="CBA032D4"/>
@@ -9277,7 +9598,7 @@
       </w:rPr>
     </w:lvl>
   </w:abstractNum>
-  <w:abstractNum w:abstractNumId="13" w15:restartNumberingAfterBreak="0">
+  <w:abstractNum w:abstractNumId="14" w15:restartNumberingAfterBreak="0">
     <w:nsid w:val="64195E05"/>
     <w:multiLevelType w:val="hybridMultilevel"/>
     <w:tmpl w:val="4BD0EB0E"/>
@@ -9363,7 +9684,179 @@
       </w:pPr>
     </w:lvl>
   </w:abstractNum>
-  <w:abstractNum w:abstractNumId="14" w15:restartNumberingAfterBreak="0">
+  <w:abstractNum w:abstractNumId="15" w15:restartNumberingAfterBreak="0">
+    <w:nsid w:val="65D55620"/>
+    <w:multiLevelType w:val="hybridMultilevel"/>
+    <w:tmpl w:val="B574B422"/>
+    <w:lvl w:ilvl="0" w:tplc="0809000F">
+      <w:start w:val="1"/>
+      <w:numFmt w:val="decimal"/>
+      <w:lvlText w:val="%1."/>
+      <w:lvlJc w:val="left"/>
+      <w:pPr>
+        <w:ind w:left="720" w:hanging="360"/>
+      </w:pPr>
+    </w:lvl>
+    <w:lvl w:ilvl="1" w:tplc="08090019" w:tentative="1">
+      <w:start w:val="1"/>
+      <w:numFmt w:val="lowerLetter"/>
+      <w:lvlText w:val="%2."/>
+      <w:lvlJc w:val="left"/>
+      <w:pPr>
+        <w:ind w:left="1440" w:hanging="360"/>
+      </w:pPr>
+    </w:lvl>
+    <w:lvl w:ilvl="2" w:tplc="0809001B" w:tentative="1">
+      <w:start w:val="1"/>
+      <w:numFmt w:val="lowerRoman"/>
+      <w:lvlText w:val="%3."/>
+      <w:lvlJc w:val="right"/>
+      <w:pPr>
+        <w:ind w:left="2160" w:hanging="180"/>
+      </w:pPr>
+    </w:lvl>
+    <w:lvl w:ilvl="3" w:tplc="0809000F" w:tentative="1">
+      <w:start w:val="1"/>
+      <w:numFmt w:val="decimal"/>
+      <w:lvlText w:val="%4."/>
+      <w:lvlJc w:val="left"/>
+      <w:pPr>
+        <w:ind w:left="2880" w:hanging="360"/>
+      </w:pPr>
+    </w:lvl>
+    <w:lvl w:ilvl="4" w:tplc="08090019" w:tentative="1">
+      <w:start w:val="1"/>
+      <w:numFmt w:val="lowerLetter"/>
+      <w:lvlText w:val="%5."/>
+      <w:lvlJc w:val="left"/>
+      <w:pPr>
+        <w:ind w:left="3600" w:hanging="360"/>
+      </w:pPr>
+    </w:lvl>
+    <w:lvl w:ilvl="5" w:tplc="0809001B" w:tentative="1">
+      <w:start w:val="1"/>
+      <w:numFmt w:val="lowerRoman"/>
+      <w:lvlText w:val="%6."/>
+      <w:lvlJc w:val="right"/>
+      <w:pPr>
+        <w:ind w:left="4320" w:hanging="180"/>
+      </w:pPr>
+    </w:lvl>
+    <w:lvl w:ilvl="6" w:tplc="0809000F" w:tentative="1">
+      <w:start w:val="1"/>
+      <w:numFmt w:val="decimal"/>
+      <w:lvlText w:val="%7."/>
+      <w:lvlJc w:val="left"/>
+      <w:pPr>
+        <w:ind w:left="5040" w:hanging="360"/>
+      </w:pPr>
+    </w:lvl>
+    <w:lvl w:ilvl="7" w:tplc="08090019" w:tentative="1">
+      <w:start w:val="1"/>
+      <w:numFmt w:val="lowerLetter"/>
+      <w:lvlText w:val="%8."/>
+      <w:lvlJc w:val="left"/>
+      <w:pPr>
+        <w:ind w:left="5760" w:hanging="360"/>
+      </w:pPr>
+    </w:lvl>
+    <w:lvl w:ilvl="8" w:tplc="0809001B" w:tentative="1">
+      <w:start w:val="1"/>
+      <w:numFmt w:val="lowerRoman"/>
+      <w:lvlText w:val="%9."/>
+      <w:lvlJc w:val="right"/>
+      <w:pPr>
+        <w:ind w:left="6480" w:hanging="180"/>
+      </w:pPr>
+    </w:lvl>
+  </w:abstractNum>
+  <w:abstractNum w:abstractNumId="16" w15:restartNumberingAfterBreak="0">
+    <w:nsid w:val="673D5716"/>
+    <w:multiLevelType w:val="hybridMultilevel"/>
+    <w:tmpl w:val="7F80C8FC"/>
+    <w:lvl w:ilvl="0" w:tplc="0809000F">
+      <w:start w:val="1"/>
+      <w:numFmt w:val="decimal"/>
+      <w:lvlText w:val="%1."/>
+      <w:lvlJc w:val="left"/>
+      <w:pPr>
+        <w:ind w:left="720" w:hanging="360"/>
+      </w:pPr>
+    </w:lvl>
+    <w:lvl w:ilvl="1" w:tplc="08090019" w:tentative="1">
+      <w:start w:val="1"/>
+      <w:numFmt w:val="lowerLetter"/>
+      <w:lvlText w:val="%2."/>
+      <w:lvlJc w:val="left"/>
+      <w:pPr>
+        <w:ind w:left="1440" w:hanging="360"/>
+      </w:pPr>
+    </w:lvl>
+    <w:lvl w:ilvl="2" w:tplc="0809001B" w:tentative="1">
+      <w:start w:val="1"/>
+      <w:numFmt w:val="lowerRoman"/>
+      <w:lvlText w:val="%3."/>
+      <w:lvlJc w:val="right"/>
+      <w:pPr>
+        <w:ind w:left="2160" w:hanging="180"/>
+      </w:pPr>
+    </w:lvl>
+    <w:lvl w:ilvl="3" w:tplc="0809000F" w:tentative="1">
+      <w:start w:val="1"/>
+      <w:numFmt w:val="decimal"/>
+      <w:lvlText w:val="%4."/>
+      <w:lvlJc w:val="left"/>
+      <w:pPr>
+        <w:ind w:left="2880" w:hanging="360"/>
+      </w:pPr>
+    </w:lvl>
+    <w:lvl w:ilvl="4" w:tplc="08090019" w:tentative="1">
+      <w:start w:val="1"/>
+      <w:numFmt w:val="lowerLetter"/>
+      <w:lvlText w:val="%5."/>
+      <w:lvlJc w:val="left"/>
+      <w:pPr>
+        <w:ind w:left="3600" w:hanging="360"/>
+      </w:pPr>
+    </w:lvl>
+    <w:lvl w:ilvl="5" w:tplc="0809001B" w:tentative="1">
+      <w:start w:val="1"/>
+      <w:numFmt w:val="lowerRoman"/>
+      <w:lvlText w:val="%6."/>
+      <w:lvlJc w:val="right"/>
+      <w:pPr>
+        <w:ind w:left="4320" w:hanging="180"/>
+      </w:pPr>
+    </w:lvl>
+    <w:lvl w:ilvl="6" w:tplc="0809000F" w:tentative="1">
+      <w:start w:val="1"/>
+      <w:numFmt w:val="decimal"/>
+      <w:lvlText w:val="%7."/>
+      <w:lvlJc w:val="left"/>
+      <w:pPr>
+        <w:ind w:left="5040" w:hanging="360"/>
+      </w:pPr>
+    </w:lvl>
+    <w:lvl w:ilvl="7" w:tplc="08090019" w:tentative="1">
+      <w:start w:val="1"/>
+      <w:numFmt w:val="lowerLetter"/>
+      <w:lvlText w:val="%8."/>
+      <w:lvlJc w:val="left"/>
+      <w:pPr>
+        <w:ind w:left="5760" w:hanging="360"/>
+      </w:pPr>
+    </w:lvl>
+    <w:lvl w:ilvl="8" w:tplc="0809001B" w:tentative="1">
+      <w:start w:val="1"/>
+      <w:numFmt w:val="lowerRoman"/>
+      <w:lvlText w:val="%9."/>
+      <w:lvlJc w:val="right"/>
+      <w:pPr>
+        <w:ind w:left="6480" w:hanging="180"/>
+      </w:pPr>
+    </w:lvl>
+  </w:abstractNum>
+  <w:abstractNum w:abstractNumId="17" w15:restartNumberingAfterBreak="0">
     <w:nsid w:val="67916DAA"/>
     <w:multiLevelType w:val="multilevel"/>
     <w:tmpl w:val="C84EF384"/>
@@ -9476,7 +9969,7 @@
       </w:pPr>
     </w:lvl>
   </w:abstractNum>
-  <w:abstractNum w:abstractNumId="15" w15:restartNumberingAfterBreak="0">
+  <w:abstractNum w:abstractNumId="18" w15:restartNumberingAfterBreak="0">
     <w:nsid w:val="6AAB72F6"/>
     <w:multiLevelType w:val="hybridMultilevel"/>
     <w:tmpl w:val="12A48FAC"/>
@@ -9589,7 +10082,7 @@
       </w:rPr>
     </w:lvl>
   </w:abstractNum>
-  <w:abstractNum w:abstractNumId="16" w15:restartNumberingAfterBreak="0">
+  <w:abstractNum w:abstractNumId="19" w15:restartNumberingAfterBreak="0">
     <w:nsid w:val="6C1644A4"/>
     <w:multiLevelType w:val="multilevel"/>
     <w:tmpl w:val="12AA66D2"/>
@@ -9738,7 +10231,7 @@
       </w:rPr>
     </w:lvl>
   </w:abstractNum>
-  <w:abstractNum w:abstractNumId="17" w15:restartNumberingAfterBreak="0">
+  <w:abstractNum w:abstractNumId="20" w15:restartNumberingAfterBreak="0">
     <w:nsid w:val="6DFF317A"/>
     <w:multiLevelType w:val="multilevel"/>
     <w:tmpl w:val="C0A06A88"/>
@@ -9851,7 +10344,7 @@
       </w:rPr>
     </w:lvl>
   </w:abstractNum>
-  <w:abstractNum w:abstractNumId="18" w15:restartNumberingAfterBreak="0">
+  <w:abstractNum w:abstractNumId="21" w15:restartNumberingAfterBreak="0">
     <w:nsid w:val="75BA4495"/>
     <w:multiLevelType w:val="multilevel"/>
     <w:tmpl w:val="9B627C68"/>
@@ -9964,7 +10457,7 @@
       </w:pPr>
     </w:lvl>
   </w:abstractNum>
-  <w:abstractNum w:abstractNumId="19" w15:restartNumberingAfterBreak="0">
+  <w:abstractNum w:abstractNumId="22" w15:restartNumberingAfterBreak="0">
     <w:nsid w:val="7C550EB2"/>
     <w:multiLevelType w:val="multilevel"/>
     <w:tmpl w:val="FBE41D2A"/>
@@ -10077,7 +10570,7 @@
       </w:rPr>
     </w:lvl>
   </w:abstractNum>
-  <w:abstractNum w:abstractNumId="20" w15:restartNumberingAfterBreak="0">
+  <w:abstractNum w:abstractNumId="23" w15:restartNumberingAfterBreak="0">
     <w:nsid w:val="7ECD48FF"/>
     <w:multiLevelType w:val="hybridMultilevel"/>
     <w:tmpl w:val="4920B996"/>
@@ -10191,46 +10684,46 @@
     </w:lvl>
   </w:abstractNum>
   <w:num w:numId="1">
-    <w:abstractNumId w:val="15"/>
+    <w:abstractNumId w:val="18"/>
   </w:num>
   <w:num w:numId="2">
-    <w:abstractNumId w:val="10"/>
+    <w:abstractNumId w:val="11"/>
   </w:num>
   <w:num w:numId="3">
     <w:abstractNumId w:val="3"/>
   </w:num>
   <w:num w:numId="4">
-    <w:abstractNumId w:val="12"/>
+    <w:abstractNumId w:val="13"/>
   </w:num>
   <w:num w:numId="5">
-    <w:abstractNumId w:val="20"/>
+    <w:abstractNumId w:val="23"/>
   </w:num>
   <w:num w:numId="6">
     <w:abstractNumId w:val="0"/>
   </w:num>
   <w:num w:numId="7">
-    <w:abstractNumId w:val="6"/>
+    <w:abstractNumId w:val="7"/>
   </w:num>
   <w:num w:numId="8">
-    <w:abstractNumId w:val="11"/>
+    <w:abstractNumId w:val="12"/>
   </w:num>
   <w:num w:numId="9">
-    <w:abstractNumId w:val="17"/>
+    <w:abstractNumId w:val="20"/>
   </w:num>
   <w:num w:numId="10">
+    <w:abstractNumId w:val="9"/>
+  </w:num>
+  <w:num w:numId="11">
+    <w:abstractNumId w:val="10"/>
+  </w:num>
+  <w:num w:numId="12">
+    <w:abstractNumId w:val="22"/>
+  </w:num>
+  <w:num w:numId="13">
     <w:abstractNumId w:val="8"/>
   </w:num>
-  <w:num w:numId="11">
-    <w:abstractNumId w:val="9"/>
-  </w:num>
-  <w:num w:numId="12">
-    <w:abstractNumId w:val="19"/>
-  </w:num>
-  <w:num w:numId="13">
-    <w:abstractNumId w:val="7"/>
-  </w:num>
   <w:num w:numId="14">
-    <w:abstractNumId w:val="18"/>
+    <w:abstractNumId w:val="21"/>
   </w:num>
   <w:num w:numId="15">
     <w:abstractNumId w:val="2"/>
@@ -10239,19 +10732,28 @@
     <w:abstractNumId w:val="4"/>
   </w:num>
   <w:num w:numId="17">
+    <w:abstractNumId w:val="17"/>
+  </w:num>
+  <w:num w:numId="18">
+    <w:abstractNumId w:val="19"/>
+  </w:num>
+  <w:num w:numId="19">
     <w:abstractNumId w:val="14"/>
   </w:num>
-  <w:num w:numId="18">
-    <w:abstractNumId w:val="16"/>
-  </w:num>
-  <w:num w:numId="19">
-    <w:abstractNumId w:val="13"/>
-  </w:num>
   <w:num w:numId="20">
-    <w:abstractNumId w:val="5"/>
+    <w:abstractNumId w:val="6"/>
   </w:num>
   <w:num w:numId="21">
     <w:abstractNumId w:val="1"/>
+  </w:num>
+  <w:num w:numId="22">
+    <w:abstractNumId w:val="16"/>
+  </w:num>
+  <w:num w:numId="23">
+    <w:abstractNumId w:val="15"/>
+  </w:num>
+  <w:num w:numId="24">
+    <w:abstractNumId w:val="5"/>
   </w:num>
 </w:numbering>
 </file>
@@ -12085,7 +12587,7 @@
 </file>
 
 <file path=customXml/itemProps1.xml><?xml version="1.0" encoding="utf-8"?>
-<ds:datastoreItem xmlns:ds="http://schemas.openxmlformats.org/officeDocument/2006/customXml" ds:itemID="{34986F3E-43A8-4A52-B4EA-9AB9DB3DE62E}">
+<ds:datastoreItem xmlns:ds="http://schemas.openxmlformats.org/officeDocument/2006/customXml" ds:itemID="{9C65D9CE-1FF7-4EB4-9D41-74940DA73E5A}">
   <ds:schemaRefs>
     <ds:schemaRef ds:uri="http://schemas.openxmlformats.org/officeDocument/2006/bibliography"/>
   </ds:schemaRefs>

</xml_diff>

<commit_message>
Included a comparison Scene
</commit_message>
<xml_diff>
--- a/Report/The_Effectiveness_Of_Learning_Artificial_Intelligence_In_Videogames.docx
+++ b/Report/The_Effectiveness_Of_Learning_Artificial_Intelligence_In_Videogames.docx
@@ -146,7 +146,6 @@
           <w:docPartUnique/>
         </w:docPartObj>
       </w:sdtPr>
-      <w:sdtEndPr/>
       <w:sdtContent>
         <w:p>
           <w:pPr>
@@ -2854,7 +2853,6 @@
           <w:id w:val="-501345301"/>
           <w:citation/>
         </w:sdtPr>
-        <w:sdtEndPr/>
         <w:sdtContent>
           <w:r>
             <w:rPr>
@@ -2941,7 +2939,6 @@
           <w:id w:val="-711260833"/>
           <w:citation/>
         </w:sdtPr>
-        <w:sdtEndPr/>
         <w:sdtContent>
           <w:r>
             <w:rPr>
@@ -3005,7 +3002,6 @@
           <w:id w:val="-16472993"/>
           <w:citation/>
         </w:sdtPr>
-        <w:sdtEndPr/>
         <w:sdtContent>
           <w:r>
             <w:fldChar w:fldCharType="begin"/>
@@ -3049,7 +3045,6 @@
           <w:id w:val="-1080756305"/>
           <w:citation/>
         </w:sdtPr>
-        <w:sdtEndPr/>
         <w:sdtContent>
           <w:r>
             <w:fldChar w:fldCharType="begin"/>
@@ -3085,7 +3080,6 @@
           <w:id w:val="1895927172"/>
           <w:citation/>
         </w:sdtPr>
-        <w:sdtEndPr/>
         <w:sdtContent>
           <w:r>
             <w:fldChar w:fldCharType="begin"/>
@@ -3151,7 +3145,6 @@
           <w:id w:val="-595863827"/>
           <w:citation/>
         </w:sdtPr>
-        <w:sdtEndPr/>
         <w:sdtContent>
           <w:r>
             <w:fldChar w:fldCharType="begin"/>
@@ -3184,7 +3177,6 @@
           <w:id w:val="-1077824815"/>
           <w:citation/>
         </w:sdtPr>
-        <w:sdtEndPr/>
         <w:sdtContent>
           <w:r>
             <w:fldChar w:fldCharType="begin"/>
@@ -3222,7 +3214,6 @@
           <w:id w:val="-424730376"/>
           <w:citation/>
         </w:sdtPr>
-        <w:sdtEndPr/>
         <w:sdtContent>
           <w:r>
             <w:fldChar w:fldCharType="begin"/>
@@ -3252,7 +3243,6 @@
           <w:id w:val="864325798"/>
           <w:citation/>
         </w:sdtPr>
-        <w:sdtEndPr/>
         <w:sdtContent>
           <w:r>
             <w:fldChar w:fldCharType="begin"/>
@@ -3290,7 +3280,6 @@
           <w:id w:val="-43676592"/>
           <w:citation/>
         </w:sdtPr>
-        <w:sdtEndPr/>
         <w:sdtContent>
           <w:r>
             <w:fldChar w:fldCharType="begin"/>
@@ -3320,7 +3309,6 @@
           <w:id w:val="1384678529"/>
           <w:citation/>
         </w:sdtPr>
-        <w:sdtEndPr/>
         <w:sdtContent>
           <w:r>
             <w:fldChar w:fldCharType="begin"/>
@@ -3350,7 +3338,6 @@
           <w:id w:val="2015187571"/>
           <w:citation/>
         </w:sdtPr>
-        <w:sdtEndPr/>
         <w:sdtContent>
           <w:r>
             <w:fldChar w:fldCharType="begin"/>
@@ -3388,7 +3375,6 @@
           <w:id w:val="-198783974"/>
           <w:citation/>
         </w:sdtPr>
-        <w:sdtEndPr/>
         <w:sdtContent>
           <w:r>
             <w:fldChar w:fldCharType="begin"/>
@@ -3439,7 +3425,6 @@
           <w:id w:val="677161020"/>
           <w:citation/>
         </w:sdtPr>
-        <w:sdtEndPr/>
         <w:sdtContent>
           <w:r>
             <w:fldChar w:fldCharType="begin"/>
@@ -3471,7 +3456,6 @@
           <w:id w:val="-412551573"/>
           <w:citation/>
         </w:sdtPr>
-        <w:sdtEndPr/>
         <w:sdtContent>
           <w:r>
             <w:fldChar w:fldCharType="begin"/>
@@ -3552,7 +3536,6 @@
           <w:id w:val="370122009"/>
           <w:citation/>
         </w:sdtPr>
-        <w:sdtEndPr/>
         <w:sdtContent>
           <w:r>
             <w:fldChar w:fldCharType="begin"/>
@@ -3611,7 +3594,6 @@
           <w:id w:val="-1255585888"/>
           <w:citation/>
         </w:sdtPr>
-        <w:sdtEndPr/>
         <w:sdtContent>
           <w:r>
             <w:fldChar w:fldCharType="begin"/>
@@ -3641,7 +3623,6 @@
           <w:id w:val="599685838"/>
           <w:citation/>
         </w:sdtPr>
-        <w:sdtEndPr/>
         <w:sdtContent>
           <w:r>
             <w:fldChar w:fldCharType="begin"/>
@@ -3676,7 +3657,6 @@
           <w:id w:val="-476609780"/>
           <w:citation/>
         </w:sdtPr>
-        <w:sdtEndPr/>
         <w:sdtContent>
           <w:r>
             <w:fldChar w:fldCharType="begin"/>
@@ -3706,7 +3686,6 @@
           <w:id w:val="-380163003"/>
           <w:citation/>
         </w:sdtPr>
-        <w:sdtEndPr/>
         <w:sdtContent>
           <w:r>
             <w:fldChar w:fldCharType="begin"/>
@@ -3838,7 +3817,6 @@
           <w:id w:val="-180290202"/>
           <w:citation/>
         </w:sdtPr>
-        <w:sdtEndPr/>
         <w:sdtContent>
           <w:r>
             <w:fldChar w:fldCharType="begin"/>
@@ -3903,7 +3881,6 @@
           <w:id w:val="1482728471"/>
           <w:citation/>
         </w:sdtPr>
-        <w:sdtEndPr/>
         <w:sdtContent>
           <w:r>
             <w:fldChar w:fldCharType="begin"/>
@@ -3933,7 +3910,6 @@
           <w:id w:val="-1280335477"/>
           <w:citation/>
         </w:sdtPr>
-        <w:sdtEndPr/>
         <w:sdtContent>
           <w:r>
             <w:fldChar w:fldCharType="begin"/>
@@ -3966,7 +3942,6 @@
           <w:id w:val="798958762"/>
           <w:citation/>
         </w:sdtPr>
-        <w:sdtEndPr/>
         <w:sdtContent>
           <w:r>
             <w:fldChar w:fldCharType="begin"/>
@@ -4000,7 +3975,10 @@
       </w:pPr>
       <w:r>
         <w:lastRenderedPageBreak/>
-        <w:t>Chapter 5: Creating the Learning AI</w:t>
+        <w:t>Chapter 5: Creating the AI</w:t>
+      </w:r>
+      <w:r>
+        <w:t xml:space="preserve"> Systems</w:t>
       </w:r>
     </w:p>
     <w:p>
@@ -4193,6 +4171,33 @@
           <w:numId w:val="24"/>
         </w:numPr>
       </w:pPr>
+      <w:r>
+        <w:t>Reward system</w:t>
+      </w:r>
+    </w:p>
+    <w:p>
+      <w:pPr>
+        <w:pStyle w:val="ListParagraph"/>
+        <w:numPr>
+          <w:ilvl w:val="0"/>
+          <w:numId w:val="24"/>
+        </w:numPr>
+      </w:pPr>
+      <w:r>
+        <w:t>Getting the AI to fire</w:t>
+      </w:r>
+    </w:p>
+    <w:p>
+      <w:pPr>
+        <w:pStyle w:val="ListParagraph"/>
+        <w:numPr>
+          <w:ilvl w:val="0"/>
+          <w:numId w:val="24"/>
+        </w:numPr>
+      </w:pPr>
+      <w:r>
+        <w:t xml:space="preserve">Sensors and behaviour </w:t>
+      </w:r>
     </w:p>
     <w:p>
       <w:pPr>
@@ -4208,11 +4213,81 @@
     </w:p>
     <w:p>
       <w:pPr>
+        <w:pStyle w:val="ListParagraph"/>
+        <w:numPr>
+          <w:ilvl w:val="0"/>
+          <w:numId w:val="25"/>
+        </w:numPr>
+      </w:pPr>
+      <w:r>
+        <w:t>YAML Settings</w:t>
+      </w:r>
+    </w:p>
+    <w:p>
+      <w:pPr>
+        <w:pStyle w:val="ListParagraph"/>
+        <w:numPr>
+          <w:ilvl w:val="0"/>
+          <w:numId w:val="25"/>
+        </w:numPr>
+      </w:pPr>
+      <w:r>
+        <w:t>Unity Freezing</w:t>
+      </w:r>
+    </w:p>
+    <w:p>
+      <w:pPr>
+        <w:pStyle w:val="ListParagraph"/>
+        <w:numPr>
+          <w:ilvl w:val="0"/>
+          <w:numId w:val="25"/>
+        </w:numPr>
+      </w:pPr>
+      <w:r>
+        <w:t>Getting the correct rewards</w:t>
+      </w:r>
+    </w:p>
+    <w:p>
+      <w:pPr>
+        <w:pStyle w:val="ListParagraph"/>
+        <w:numPr>
+          <w:ilvl w:val="0"/>
+          <w:numId w:val="25"/>
+        </w:numPr>
+      </w:pPr>
+      <w:r>
+        <w:t>Brain 1</w:t>
+      </w:r>
+    </w:p>
+    <w:p>
+      <w:pPr>
+        <w:pStyle w:val="ListParagraph"/>
+        <w:numPr>
+          <w:ilvl w:val="0"/>
+          <w:numId w:val="25"/>
+        </w:numPr>
+      </w:pPr>
+      <w:r>
+        <w:t xml:space="preserve">Brain 2 </w:t>
+      </w:r>
+      <w:bookmarkStart w:id="19" w:name="_Toc29389885"/>
+    </w:p>
+    <w:p>
+      <w:pPr>
         <w:pStyle w:val="Heading2"/>
-      </w:pPr>
-      <w:bookmarkStart w:id="19" w:name="_Toc29389885"/>
-      <w:r>
-        <w:t>5.5 Testing the AI</w:t>
+        <w:numPr>
+          <w:ilvl w:val="1"/>
+          <w:numId w:val="26"/>
+        </w:numPr>
+      </w:pPr>
+      <w:r>
+        <w:t>Testing the</w:t>
+      </w:r>
+      <w:r>
+        <w:t xml:space="preserve"> AD-HOC</w:t>
+      </w:r>
+      <w:r>
+        <w:t xml:space="preserve"> AI</w:t>
       </w:r>
       <w:bookmarkEnd w:id="19"/>
       <w:r>
@@ -4221,11 +4296,140 @@
     </w:p>
     <w:p>
       <w:pPr>
+        <w:pStyle w:val="ListParagraph"/>
+        <w:numPr>
+          <w:ilvl w:val="0"/>
+          <w:numId w:val="27"/>
+        </w:numPr>
+      </w:pPr>
+      <w:r>
+        <w:t>Searching for the enemy</w:t>
+      </w:r>
+    </w:p>
+    <w:p>
+      <w:pPr>
+        <w:pStyle w:val="ListParagraph"/>
+        <w:numPr>
+          <w:ilvl w:val="0"/>
+          <w:numId w:val="27"/>
+        </w:numPr>
+      </w:pPr>
+      <w:r>
+        <w:t>Engaging the enemy</w:t>
+      </w:r>
+    </w:p>
+    <w:p>
+      <w:pPr>
+        <w:pStyle w:val="ListParagraph"/>
+        <w:numPr>
+          <w:ilvl w:val="0"/>
+          <w:numId w:val="27"/>
+        </w:numPr>
+      </w:pPr>
+      <w:r>
+        <w:t xml:space="preserve">Wandering </w:t>
+      </w:r>
+    </w:p>
+    <w:p>
+      <w:pPr>
+        <w:pStyle w:val="ListParagraph"/>
+        <w:numPr>
+          <w:ilvl w:val="0"/>
+          <w:numId w:val="27"/>
+        </w:numPr>
+      </w:pPr>
+      <w:r>
+        <w:t>Balance</w:t>
+      </w:r>
+      <w:bookmarkStart w:id="20" w:name="_Toc29389886"/>
+    </w:p>
+    <w:p>
+      <w:pPr>
         <w:pStyle w:val="Heading2"/>
       </w:pPr>
-      <w:bookmarkStart w:id="20" w:name="_Toc29389886"/>
-      <w:r>
-        <w:t>5.6 Initial analysis of the effectiveness</w:t>
+      <w:r>
+        <w:t xml:space="preserve">5.6 </w:t>
+      </w:r>
+      <w:r>
+        <w:t>Testing the Learning A</w:t>
+      </w:r>
+      <w:r>
+        <w:t>I</w:t>
+      </w:r>
+    </w:p>
+    <w:p>
+      <w:pPr>
+        <w:pStyle w:val="ListParagraph"/>
+        <w:numPr>
+          <w:ilvl w:val="0"/>
+          <w:numId w:val="31"/>
+        </w:numPr>
+      </w:pPr>
+      <w:r>
+        <w:t>Searching for the enemy</w:t>
+      </w:r>
+    </w:p>
+    <w:p>
+      <w:pPr>
+        <w:pStyle w:val="ListParagraph"/>
+        <w:numPr>
+          <w:ilvl w:val="0"/>
+          <w:numId w:val="31"/>
+        </w:numPr>
+      </w:pPr>
+      <w:r>
+        <w:t>Shooting the enemy</w:t>
+      </w:r>
+    </w:p>
+    <w:p>
+      <w:pPr>
+        <w:pStyle w:val="ListParagraph"/>
+        <w:numPr>
+          <w:ilvl w:val="0"/>
+          <w:numId w:val="31"/>
+        </w:numPr>
+      </w:pPr>
+      <w:r>
+        <w:t>Only engaging the enemy</w:t>
+      </w:r>
+    </w:p>
+    <w:p>
+      <w:pPr>
+        <w:pStyle w:val="ListParagraph"/>
+        <w:numPr>
+          <w:ilvl w:val="0"/>
+          <w:numId w:val="31"/>
+        </w:numPr>
+      </w:pPr>
+      <w:r>
+        <w:t>Stopping the enemy from escaping</w:t>
+      </w:r>
+    </w:p>
+    <w:p>
+      <w:pPr>
+        <w:pStyle w:val="ListParagraph"/>
+        <w:numPr>
+          <w:ilvl w:val="0"/>
+          <w:numId w:val="31"/>
+        </w:numPr>
+      </w:pPr>
+      <w:r>
+        <w:lastRenderedPageBreak/>
+        <w:t>Balance</w:t>
+      </w:r>
+    </w:p>
+    <w:p>
+      <w:pPr>
+        <w:pStyle w:val="Heading2"/>
+      </w:pPr>
+      <w:r>
+        <w:t>5.</w:t>
+      </w:r>
+      <w:r>
+        <w:t>7</w:t>
+      </w:r>
+      <w:r>
+        <w:t xml:space="preserve"> Initial analysis of the effectiveness</w:t>
       </w:r>
       <w:bookmarkEnd w:id="20"/>
       <w:r>
@@ -4234,16 +4438,94 @@
     </w:p>
     <w:p>
       <w:pPr>
+        <w:pStyle w:val="ListParagraph"/>
+        <w:numPr>
+          <w:ilvl w:val="0"/>
+          <w:numId w:val="32"/>
+        </w:numPr>
+      </w:pPr>
+      <w:r>
+        <w:t>The learning ai is very childlike still making a few mistakes</w:t>
+      </w:r>
+    </w:p>
+    <w:p>
+      <w:pPr>
+        <w:pStyle w:val="ListParagraph"/>
+        <w:numPr>
+          <w:ilvl w:val="0"/>
+          <w:numId w:val="32"/>
+        </w:numPr>
+      </w:pPr>
+      <w:r>
+        <w:t>Currently for a full release title the learning agents would be very basic or not able to be implemented at all</w:t>
+      </w:r>
+    </w:p>
+    <w:p>
+      <w:pPr>
+        <w:pStyle w:val="ListParagraph"/>
+        <w:numPr>
+          <w:ilvl w:val="0"/>
+          <w:numId w:val="32"/>
+        </w:numPr>
+      </w:pPr>
+      <w:r>
+        <w:t xml:space="preserve">Even though its very basic the learning ai does work </w:t>
+      </w:r>
+    </w:p>
+    <w:p>
+      <w:pPr>
         <w:pStyle w:val="Heading2"/>
       </w:pPr>
       <w:bookmarkStart w:id="21" w:name="_Toc29389887"/>
       <w:r>
-        <w:t>5.7 Performance</w:t>
+        <w:t>5.</w:t>
+      </w:r>
+      <w:r>
+        <w:t>8</w:t>
+      </w:r>
+      <w:r>
+        <w:t xml:space="preserve"> Performance</w:t>
       </w:r>
       <w:bookmarkEnd w:id="21"/>
     </w:p>
     <w:p>
       <w:pPr>
+        <w:pStyle w:val="ListParagraph"/>
+        <w:numPr>
+          <w:ilvl w:val="0"/>
+          <w:numId w:val="33"/>
+        </w:numPr>
+      </w:pPr>
+      <w:r>
+        <w:t>FPS is good and the game is not lagging even though there are multiple copies</w:t>
+      </w:r>
+    </w:p>
+    <w:p>
+      <w:pPr>
+        <w:pStyle w:val="ListParagraph"/>
+        <w:numPr>
+          <w:ilvl w:val="0"/>
+          <w:numId w:val="33"/>
+        </w:numPr>
+      </w:pPr>
+      <w:r>
+        <w:t>Learning process did not take that long and was done on a home pc</w:t>
+      </w:r>
+    </w:p>
+    <w:p>
+      <w:pPr>
+        <w:pStyle w:val="ListParagraph"/>
+        <w:numPr>
+          <w:ilvl w:val="0"/>
+          <w:numId w:val="33"/>
+        </w:numPr>
+      </w:pPr>
+      <w:r>
+        <w:t xml:space="preserve">The only thing that takes away the performance is the bullets. </w:t>
+      </w:r>
+    </w:p>
+    <w:p>
+      <w:pPr>
         <w:pStyle w:val="Heading1"/>
       </w:pPr>
       <w:bookmarkStart w:id="22" w:name="_Toc29389892"/>
@@ -4267,6 +4549,69 @@
     </w:p>
     <w:p>
       <w:pPr>
+        <w:pStyle w:val="ListParagraph"/>
+        <w:numPr>
+          <w:ilvl w:val="0"/>
+          <w:numId w:val="34"/>
+        </w:numPr>
+      </w:pPr>
+      <w:r>
+        <w:t xml:space="preserve">Would only find the enemy if it were “lucky” </w:t>
+      </w:r>
+    </w:p>
+    <w:p>
+      <w:pPr>
+        <w:pStyle w:val="ListParagraph"/>
+        <w:numPr>
+          <w:ilvl w:val="0"/>
+          <w:numId w:val="34"/>
+        </w:numPr>
+      </w:pPr>
+      <w:r>
+        <w:t>The wandering was random and had no real goal</w:t>
+      </w:r>
+    </w:p>
+    <w:p>
+      <w:pPr>
+        <w:pStyle w:val="ListParagraph"/>
+        <w:numPr>
+          <w:ilvl w:val="0"/>
+          <w:numId w:val="34"/>
+        </w:numPr>
+      </w:pPr>
+      <w:r>
+        <w:t xml:space="preserve">Would successfully find the ai </w:t>
+      </w:r>
+    </w:p>
+    <w:p>
+      <w:pPr>
+        <w:pStyle w:val="ListParagraph"/>
+        <w:numPr>
+          <w:ilvl w:val="0"/>
+          <w:numId w:val="34"/>
+        </w:numPr>
+      </w:pPr>
+      <w:r>
+        <w:t xml:space="preserve">With more development the ai could have more behaviour trees nodes for it to be a more advanced hunter. </w:t>
+      </w:r>
+    </w:p>
+    <w:p>
+      <w:pPr>
+        <w:pStyle w:val="ListParagraph"/>
+        <w:numPr>
+          <w:ilvl w:val="0"/>
+          <w:numId w:val="34"/>
+        </w:numPr>
+      </w:pPr>
+      <w:r>
+        <w:t xml:space="preserve">The </w:t>
+      </w:r>
+      <w:r>
+        <w:t>AI can still hunt effectively.</w:t>
+      </w:r>
+    </w:p>
+    <w:p>
+      <w:pPr>
         <w:pStyle w:val="Heading2"/>
       </w:pPr>
       <w:bookmarkStart w:id="24" w:name="_Toc29389894"/>
@@ -4276,6 +4621,26 @@
       <w:bookmarkEnd w:id="24"/>
       <w:r>
         <w:t>Learning agent</w:t>
+      </w:r>
+    </w:p>
+    <w:p>
+      <w:pPr>
+        <w:pStyle w:val="ListParagraph"/>
+        <w:numPr>
+          <w:ilvl w:val="0"/>
+          <w:numId w:val="36"/>
+        </w:numPr>
+      </w:pPr>
+      <w:r>
+        <w:t xml:space="preserve">Most of the time </w:t>
+      </w:r>
+      <w:proofErr w:type="gramStart"/>
+      <w:r>
+        <w:t>it</w:t>
+      </w:r>
+      <w:proofErr w:type="gramEnd"/>
+      <w:r>
+        <w:t xml:space="preserve"> w</w:t>
       </w:r>
     </w:p>
     <w:p>
@@ -4472,7 +4837,6 @@
         <w:rPr>
           <w:color w:val="000000"/>
         </w:rPr>
-        <w:lastRenderedPageBreak/>
         <w:t xml:space="preserve">Asset creation </w:t>
       </w:r>
     </w:p>
@@ -4537,6 +4901,7 @@
       </w:pPr>
       <w:bookmarkStart w:id="28" w:name="_Toc29389899"/>
       <w:r>
+        <w:lastRenderedPageBreak/>
         <w:t>Chapter 7: Discussion</w:t>
       </w:r>
       <w:bookmarkEnd w:id="28"/>
@@ -4547,13 +4912,7 @@
       </w:pPr>
       <w:bookmarkStart w:id="29" w:name="_Toc29389900"/>
       <w:r>
-        <w:t xml:space="preserve">Chapter </w:t>
-      </w:r>
-      <w:r>
-        <w:t>8</w:t>
-      </w:r>
-      <w:r>
-        <w:t>: Reflection</w:t>
+        <w:t>Chapter 8: Reflection</w:t>
       </w:r>
     </w:p>
     <w:p>
@@ -4561,13 +4920,7 @@
         <w:pStyle w:val="Heading1"/>
       </w:pPr>
       <w:r>
-        <w:t xml:space="preserve">Chapter </w:t>
-      </w:r>
-      <w:r>
-        <w:t>9</w:t>
-      </w:r>
-      <w:r>
-        <w:t>: Conclusion</w:t>
+        <w:t>Chapter 9: Conclusion</w:t>
       </w:r>
       <w:bookmarkEnd w:id="29"/>
     </w:p>
@@ -4587,7 +4940,6 @@
           <w:docPartUnique/>
         </w:docPartObj>
       </w:sdtPr>
-      <w:sdtEndPr/>
       <w:sdtContent>
         <w:p>
           <w:pPr>
@@ -4603,7 +4955,6 @@
             <w:id w:val="-573587230"/>
             <w:bibliography/>
           </w:sdtPr>
-          <w:sdtEndPr/>
           <w:sdtContent>
             <w:p>
               <w:pPr>
@@ -4904,7 +5255,6 @@
                 <w:rPr>
                   <w:noProof/>
                 </w:rPr>
-                <w:lastRenderedPageBreak/>
                 <w:t xml:space="preserve">Gordon, B. M. (2011). </w:t>
               </w:r>
               <w:r>
@@ -4978,6 +5328,7 @@
                 <w:rPr>
                   <w:noProof/>
                 </w:rPr>
+                <w:lastRenderedPageBreak/>
                 <w:t xml:space="preserve">IBM. (1997, May 11). Deep Blue. </w:t>
               </w:r>
               <w:r>
@@ -5398,14 +5749,7 @@
                 <w:rPr>
                   <w:noProof/>
                 </w:rPr>
-                <w:t xml:space="preserve">. Retrieved from Deep Mind: </w:t>
-              </w:r>
-              <w:r>
-                <w:rPr>
-                  <w:noProof/>
-                </w:rPr>
-                <w:lastRenderedPageBreak/>
-                <w:t>https://www.deepmind.com/blog/article/AlphaStar-Grandmaster-level-in-StarCraft-II-using-multi-agent-reinforcement-learning</w:t>
+                <w:t>. Retrieved from Deep Mind: https://www.deepmind.com/blog/article/AlphaStar-Grandmaster-level-in-StarCraft-II-using-multi-agent-reinforcement-learning</w:t>
               </w:r>
             </w:p>
             <w:p>
@@ -5507,6 +5851,7 @@
                 <w:rPr>
                   <w:noProof/>
                 </w:rPr>
+                <w:lastRenderedPageBreak/>
                 <w:t xml:space="preserve">Yannakakis, G. N., &amp; Togelius, J. (2018). </w:t>
               </w:r>
               <w:r>
@@ -5832,16 +6177,7 @@
           <w:sz w:val="22"/>
           <w:szCs w:val="22"/>
         </w:rPr>
-        <w:t xml:space="preserve">SERE is a game based on the United Kingdom Special Forces selection process, the game aims to simulate this process of evasion. The learning AI will be trained to be the people searching for the players. The AI will get input from dogs, helicopters, thermal cameras and more to help them in their search. The learning AI will learn and use searching patterns to find the players within an area and their objective is to capture the players. The players must reach an extraction point without being caught by the AI. The world is procedurally generated which adds challenge both to the AI and </w:t>
-      </w:r>
-      <w:r>
-        <w:rPr>
-          <w:color w:val="000000"/>
-          <w:sz w:val="22"/>
-          <w:szCs w:val="22"/>
-        </w:rPr>
-        <w:lastRenderedPageBreak/>
-        <w:t>players, the world is roughly 10km squared and can have various biomes and areas in it including jungle, woodland, rivers, desert, urban, fields and more.</w:t>
+        <w:t>SERE is a game based on the United Kingdom Special Forces selection process, the game aims to simulate this process of evasion. The learning AI will be trained to be the people searching for the players. The AI will get input from dogs, helicopters, thermal cameras and more to help them in their search. The learning AI will learn and use searching patterns to find the players within an area and their objective is to capture the players. The players must reach an extraction point without being caught by the AI. The world is procedurally generated which adds challenge both to the AI and players, the world is roughly 10km squared and can have various biomes and areas in it including jungle, woodland, rivers, desert, urban, fields and more.</w:t>
       </w:r>
     </w:p>
     <w:p>
@@ -6041,6 +6377,7 @@
           <w:sz w:val="22"/>
           <w:szCs w:val="22"/>
         </w:rPr>
+        <w:lastRenderedPageBreak/>
         <w:t>Sniper</w:t>
       </w:r>
     </w:p>
@@ -6521,7 +6858,6 @@
           <w:sz w:val="22"/>
           <w:szCs w:val="22"/>
         </w:rPr>
-        <w:lastRenderedPageBreak/>
         <w:t>o</w:t>
       </w:r>
       <w:r>
@@ -6642,6 +6978,7 @@
         <w:pStyle w:val="Heading2"/>
       </w:pPr>
       <w:r>
+        <w:lastRenderedPageBreak/>
         <w:t>2</w:t>
       </w:r>
       <w:r>
@@ -7117,7 +7454,6 @@
         <w:pStyle w:val="Heading3"/>
       </w:pPr>
       <w:r>
-        <w:lastRenderedPageBreak/>
         <w:t>Gameplay mechanics</w:t>
       </w:r>
     </w:p>
@@ -7156,7 +7492,16 @@
           <w:sz w:val="22"/>
           <w:szCs w:val="22"/>
         </w:rPr>
-        <w:t xml:space="preserve">. The brain will have information stored with what it knows acting like an active memory which includes details told to them by squad members and what they have seen. They take this information and choose an action based on the desired strategy. Each learning AI will be a profile assigned to a role that way it only trains and learns what it needs to know. Each AI will be slightly different in how it performs an </w:t>
+        <w:t xml:space="preserve">. The brain will have information stored with what it knows acting like an active memory which includes details told to them by squad members and what they have seen. They take this information and choose an action based on the desired strategy. Each learning AI </w:t>
+      </w:r>
+      <w:r>
+        <w:rPr>
+          <w:color w:val="000000"/>
+          <w:sz w:val="22"/>
+          <w:szCs w:val="22"/>
+        </w:rPr>
+        <w:lastRenderedPageBreak/>
+        <w:t xml:space="preserve">will be a profile assigned to a role that way it only trains and learns what it needs to know. Each AI will be slightly different in how it performs an </w:t>
       </w:r>
       <w:proofErr w:type="gramStart"/>
       <w:r>
@@ -7651,7 +7996,6 @@
         <w:pStyle w:val="Heading4"/>
       </w:pPr>
       <w:r>
-        <w:lastRenderedPageBreak/>
         <w:t>AI Roles/Profiles</w:t>
       </w:r>
     </w:p>
@@ -7804,6 +8148,7 @@
           <w:sz w:val="22"/>
           <w:szCs w:val="22"/>
         </w:rPr>
+        <w:lastRenderedPageBreak/>
         <w:t>Team Leader / Squad Leader</w:t>
       </w:r>
     </w:p>
@@ -8175,6 +8520,119 @@
     </w:lvl>
   </w:abstractNum>
   <w:abstractNum w:abstractNumId="1" w15:restartNumberingAfterBreak="0">
+    <w:nsid w:val="0A62775B"/>
+    <w:multiLevelType w:val="hybridMultilevel"/>
+    <w:tmpl w:val="81DC6D2C"/>
+    <w:lvl w:ilvl="0" w:tplc="08090001">
+      <w:start w:val="1"/>
+      <w:numFmt w:val="bullet"/>
+      <w:lvlText w:val=""/>
+      <w:lvlJc w:val="left"/>
+      <w:pPr>
+        <w:ind w:left="720" w:hanging="360"/>
+      </w:pPr>
+      <w:rPr>
+        <w:rFonts w:ascii="Symbol" w:hAnsi="Symbol" w:hint="default"/>
+      </w:rPr>
+    </w:lvl>
+    <w:lvl w:ilvl="1" w:tplc="08090003" w:tentative="1">
+      <w:start w:val="1"/>
+      <w:numFmt w:val="bullet"/>
+      <w:lvlText w:val="o"/>
+      <w:lvlJc w:val="left"/>
+      <w:pPr>
+        <w:ind w:left="1440" w:hanging="360"/>
+      </w:pPr>
+      <w:rPr>
+        <w:rFonts w:ascii="Courier New" w:hAnsi="Courier New" w:cs="Courier New" w:hint="default"/>
+      </w:rPr>
+    </w:lvl>
+    <w:lvl w:ilvl="2" w:tplc="08090005" w:tentative="1">
+      <w:start w:val="1"/>
+      <w:numFmt w:val="bullet"/>
+      <w:lvlText w:val=""/>
+      <w:lvlJc w:val="left"/>
+      <w:pPr>
+        <w:ind w:left="2160" w:hanging="360"/>
+      </w:pPr>
+      <w:rPr>
+        <w:rFonts w:ascii="Wingdings" w:hAnsi="Wingdings" w:hint="default"/>
+      </w:rPr>
+    </w:lvl>
+    <w:lvl w:ilvl="3" w:tplc="08090001" w:tentative="1">
+      <w:start w:val="1"/>
+      <w:numFmt w:val="bullet"/>
+      <w:lvlText w:val=""/>
+      <w:lvlJc w:val="left"/>
+      <w:pPr>
+        <w:ind w:left="2880" w:hanging="360"/>
+      </w:pPr>
+      <w:rPr>
+        <w:rFonts w:ascii="Symbol" w:hAnsi="Symbol" w:hint="default"/>
+      </w:rPr>
+    </w:lvl>
+    <w:lvl w:ilvl="4" w:tplc="08090003" w:tentative="1">
+      <w:start w:val="1"/>
+      <w:numFmt w:val="bullet"/>
+      <w:lvlText w:val="o"/>
+      <w:lvlJc w:val="left"/>
+      <w:pPr>
+        <w:ind w:left="3600" w:hanging="360"/>
+      </w:pPr>
+      <w:rPr>
+        <w:rFonts w:ascii="Courier New" w:hAnsi="Courier New" w:cs="Courier New" w:hint="default"/>
+      </w:rPr>
+    </w:lvl>
+    <w:lvl w:ilvl="5" w:tplc="08090005" w:tentative="1">
+      <w:start w:val="1"/>
+      <w:numFmt w:val="bullet"/>
+      <w:lvlText w:val=""/>
+      <w:lvlJc w:val="left"/>
+      <w:pPr>
+        <w:ind w:left="4320" w:hanging="360"/>
+      </w:pPr>
+      <w:rPr>
+        <w:rFonts w:ascii="Wingdings" w:hAnsi="Wingdings" w:hint="default"/>
+      </w:rPr>
+    </w:lvl>
+    <w:lvl w:ilvl="6" w:tplc="08090001" w:tentative="1">
+      <w:start w:val="1"/>
+      <w:numFmt w:val="bullet"/>
+      <w:lvlText w:val=""/>
+      <w:lvlJc w:val="left"/>
+      <w:pPr>
+        <w:ind w:left="5040" w:hanging="360"/>
+      </w:pPr>
+      <w:rPr>
+        <w:rFonts w:ascii="Symbol" w:hAnsi="Symbol" w:hint="default"/>
+      </w:rPr>
+    </w:lvl>
+    <w:lvl w:ilvl="7" w:tplc="08090003" w:tentative="1">
+      <w:start w:val="1"/>
+      <w:numFmt w:val="bullet"/>
+      <w:lvlText w:val="o"/>
+      <w:lvlJc w:val="left"/>
+      <w:pPr>
+        <w:ind w:left="5760" w:hanging="360"/>
+      </w:pPr>
+      <w:rPr>
+        <w:rFonts w:ascii="Courier New" w:hAnsi="Courier New" w:cs="Courier New" w:hint="default"/>
+      </w:rPr>
+    </w:lvl>
+    <w:lvl w:ilvl="8" w:tplc="08090005" w:tentative="1">
+      <w:start w:val="1"/>
+      <w:numFmt w:val="bullet"/>
+      <w:lvlText w:val=""/>
+      <w:lvlJc w:val="left"/>
+      <w:pPr>
+        <w:ind w:left="6480" w:hanging="360"/>
+      </w:pPr>
+      <w:rPr>
+        <w:rFonts w:ascii="Wingdings" w:hAnsi="Wingdings" w:hint="default"/>
+      </w:rPr>
+    </w:lvl>
+  </w:abstractNum>
+  <w:abstractNum w:abstractNumId="2" w15:restartNumberingAfterBreak="0">
     <w:nsid w:val="0DFF0EF3"/>
     <w:multiLevelType w:val="hybridMultilevel"/>
     <w:tmpl w:val="47AAC162"/>
@@ -8287,7 +8745,233 @@
       </w:rPr>
     </w:lvl>
   </w:abstractNum>
-  <w:abstractNum w:abstractNumId="2" w15:restartNumberingAfterBreak="0">
+  <w:abstractNum w:abstractNumId="3" w15:restartNumberingAfterBreak="0">
+    <w:nsid w:val="0E0C236A"/>
+    <w:multiLevelType w:val="multilevel"/>
+    <w:tmpl w:val="8EF264E2"/>
+    <w:lvl w:ilvl="0">
+      <w:start w:val="5"/>
+      <w:numFmt w:val="decimal"/>
+      <w:lvlText w:val="%1"/>
+      <w:lvlJc w:val="left"/>
+      <w:pPr>
+        <w:ind w:left="360" w:hanging="360"/>
+      </w:pPr>
+      <w:rPr>
+        <w:rFonts w:hint="default"/>
+      </w:rPr>
+    </w:lvl>
+    <w:lvl w:ilvl="1">
+      <w:start w:val="5"/>
+      <w:numFmt w:val="decimal"/>
+      <w:lvlText w:val="%1.%2"/>
+      <w:lvlJc w:val="left"/>
+      <w:pPr>
+        <w:ind w:left="360" w:hanging="360"/>
+      </w:pPr>
+      <w:rPr>
+        <w:rFonts w:hint="default"/>
+      </w:rPr>
+    </w:lvl>
+    <w:lvl w:ilvl="2">
+      <w:start w:val="1"/>
+      <w:numFmt w:val="decimal"/>
+      <w:lvlText w:val="%1.%2.%3"/>
+      <w:lvlJc w:val="left"/>
+      <w:pPr>
+        <w:ind w:left="720" w:hanging="720"/>
+      </w:pPr>
+      <w:rPr>
+        <w:rFonts w:hint="default"/>
+      </w:rPr>
+    </w:lvl>
+    <w:lvl w:ilvl="3">
+      <w:start w:val="1"/>
+      <w:numFmt w:val="decimal"/>
+      <w:lvlText w:val="%1.%2.%3.%4"/>
+      <w:lvlJc w:val="left"/>
+      <w:pPr>
+        <w:ind w:left="720" w:hanging="720"/>
+      </w:pPr>
+      <w:rPr>
+        <w:rFonts w:hint="default"/>
+      </w:rPr>
+    </w:lvl>
+    <w:lvl w:ilvl="4">
+      <w:start w:val="1"/>
+      <w:numFmt w:val="decimal"/>
+      <w:lvlText w:val="%1.%2.%3.%4.%5"/>
+      <w:lvlJc w:val="left"/>
+      <w:pPr>
+        <w:ind w:left="1080" w:hanging="1080"/>
+      </w:pPr>
+      <w:rPr>
+        <w:rFonts w:hint="default"/>
+      </w:rPr>
+    </w:lvl>
+    <w:lvl w:ilvl="5">
+      <w:start w:val="1"/>
+      <w:numFmt w:val="decimal"/>
+      <w:lvlText w:val="%1.%2.%3.%4.%5.%6"/>
+      <w:lvlJc w:val="left"/>
+      <w:pPr>
+        <w:ind w:left="1440" w:hanging="1440"/>
+      </w:pPr>
+      <w:rPr>
+        <w:rFonts w:hint="default"/>
+      </w:rPr>
+    </w:lvl>
+    <w:lvl w:ilvl="6">
+      <w:start w:val="1"/>
+      <w:numFmt w:val="decimal"/>
+      <w:lvlText w:val="%1.%2.%3.%4.%5.%6.%7"/>
+      <w:lvlJc w:val="left"/>
+      <w:pPr>
+        <w:ind w:left="1440" w:hanging="1440"/>
+      </w:pPr>
+      <w:rPr>
+        <w:rFonts w:hint="default"/>
+      </w:rPr>
+    </w:lvl>
+    <w:lvl w:ilvl="7">
+      <w:start w:val="1"/>
+      <w:numFmt w:val="decimal"/>
+      <w:lvlText w:val="%1.%2.%3.%4.%5.%6.%7.%8"/>
+      <w:lvlJc w:val="left"/>
+      <w:pPr>
+        <w:ind w:left="1800" w:hanging="1800"/>
+      </w:pPr>
+      <w:rPr>
+        <w:rFonts w:hint="default"/>
+      </w:rPr>
+    </w:lvl>
+    <w:lvl w:ilvl="8">
+      <w:start w:val="1"/>
+      <w:numFmt w:val="decimal"/>
+      <w:lvlText w:val="%1.%2.%3.%4.%5.%6.%7.%8.%9"/>
+      <w:lvlJc w:val="left"/>
+      <w:pPr>
+        <w:ind w:left="1800" w:hanging="1800"/>
+      </w:pPr>
+      <w:rPr>
+        <w:rFonts w:hint="default"/>
+      </w:rPr>
+    </w:lvl>
+  </w:abstractNum>
+  <w:abstractNum w:abstractNumId="4" w15:restartNumberingAfterBreak="0">
+    <w:nsid w:val="11617581"/>
+    <w:multiLevelType w:val="hybridMultilevel"/>
+    <w:tmpl w:val="4E3827D4"/>
+    <w:lvl w:ilvl="0" w:tplc="08090001">
+      <w:start w:val="1"/>
+      <w:numFmt w:val="bullet"/>
+      <w:lvlText w:val=""/>
+      <w:lvlJc w:val="left"/>
+      <w:pPr>
+        <w:ind w:left="720" w:hanging="360"/>
+      </w:pPr>
+      <w:rPr>
+        <w:rFonts w:ascii="Symbol" w:hAnsi="Symbol" w:hint="default"/>
+      </w:rPr>
+    </w:lvl>
+    <w:lvl w:ilvl="1" w:tplc="08090003" w:tentative="1">
+      <w:start w:val="1"/>
+      <w:numFmt w:val="bullet"/>
+      <w:lvlText w:val="o"/>
+      <w:lvlJc w:val="left"/>
+      <w:pPr>
+        <w:ind w:left="1440" w:hanging="360"/>
+      </w:pPr>
+      <w:rPr>
+        <w:rFonts w:ascii="Courier New" w:hAnsi="Courier New" w:cs="Courier New" w:hint="default"/>
+      </w:rPr>
+    </w:lvl>
+    <w:lvl w:ilvl="2" w:tplc="08090005" w:tentative="1">
+      <w:start w:val="1"/>
+      <w:numFmt w:val="bullet"/>
+      <w:lvlText w:val=""/>
+      <w:lvlJc w:val="left"/>
+      <w:pPr>
+        <w:ind w:left="2160" w:hanging="360"/>
+      </w:pPr>
+      <w:rPr>
+        <w:rFonts w:ascii="Wingdings" w:hAnsi="Wingdings" w:hint="default"/>
+      </w:rPr>
+    </w:lvl>
+    <w:lvl w:ilvl="3" w:tplc="08090001" w:tentative="1">
+      <w:start w:val="1"/>
+      <w:numFmt w:val="bullet"/>
+      <w:lvlText w:val=""/>
+      <w:lvlJc w:val="left"/>
+      <w:pPr>
+        <w:ind w:left="2880" w:hanging="360"/>
+      </w:pPr>
+      <w:rPr>
+        <w:rFonts w:ascii="Symbol" w:hAnsi="Symbol" w:hint="default"/>
+      </w:rPr>
+    </w:lvl>
+    <w:lvl w:ilvl="4" w:tplc="08090003" w:tentative="1">
+      <w:start w:val="1"/>
+      <w:numFmt w:val="bullet"/>
+      <w:lvlText w:val="o"/>
+      <w:lvlJc w:val="left"/>
+      <w:pPr>
+        <w:ind w:left="3600" w:hanging="360"/>
+      </w:pPr>
+      <w:rPr>
+        <w:rFonts w:ascii="Courier New" w:hAnsi="Courier New" w:cs="Courier New" w:hint="default"/>
+      </w:rPr>
+    </w:lvl>
+    <w:lvl w:ilvl="5" w:tplc="08090005" w:tentative="1">
+      <w:start w:val="1"/>
+      <w:numFmt w:val="bullet"/>
+      <w:lvlText w:val=""/>
+      <w:lvlJc w:val="left"/>
+      <w:pPr>
+        <w:ind w:left="4320" w:hanging="360"/>
+      </w:pPr>
+      <w:rPr>
+        <w:rFonts w:ascii="Wingdings" w:hAnsi="Wingdings" w:hint="default"/>
+      </w:rPr>
+    </w:lvl>
+    <w:lvl w:ilvl="6" w:tplc="08090001" w:tentative="1">
+      <w:start w:val="1"/>
+      <w:numFmt w:val="bullet"/>
+      <w:lvlText w:val=""/>
+      <w:lvlJc w:val="left"/>
+      <w:pPr>
+        <w:ind w:left="5040" w:hanging="360"/>
+      </w:pPr>
+      <w:rPr>
+        <w:rFonts w:ascii="Symbol" w:hAnsi="Symbol" w:hint="default"/>
+      </w:rPr>
+    </w:lvl>
+    <w:lvl w:ilvl="7" w:tplc="08090003" w:tentative="1">
+      <w:start w:val="1"/>
+      <w:numFmt w:val="bullet"/>
+      <w:lvlText w:val="o"/>
+      <w:lvlJc w:val="left"/>
+      <w:pPr>
+        <w:ind w:left="5760" w:hanging="360"/>
+      </w:pPr>
+      <w:rPr>
+        <w:rFonts w:ascii="Courier New" w:hAnsi="Courier New" w:cs="Courier New" w:hint="default"/>
+      </w:rPr>
+    </w:lvl>
+    <w:lvl w:ilvl="8" w:tplc="08090005" w:tentative="1">
+      <w:start w:val="1"/>
+      <w:numFmt w:val="bullet"/>
+      <w:lvlText w:val=""/>
+      <w:lvlJc w:val="left"/>
+      <w:pPr>
+        <w:ind w:left="6480" w:hanging="360"/>
+      </w:pPr>
+      <w:rPr>
+        <w:rFonts w:ascii="Wingdings" w:hAnsi="Wingdings" w:hint="default"/>
+      </w:rPr>
+    </w:lvl>
+  </w:abstractNum>
+  <w:abstractNum w:abstractNumId="5" w15:restartNumberingAfterBreak="0">
     <w:nsid w:val="13805B95"/>
     <w:multiLevelType w:val="hybridMultilevel"/>
     <w:tmpl w:val="3ED4DB7E"/>
@@ -8400,7 +9084,233 @@
       </w:rPr>
     </w:lvl>
   </w:abstractNum>
-  <w:abstractNum w:abstractNumId="3" w15:restartNumberingAfterBreak="0">
+  <w:abstractNum w:abstractNumId="6" w15:restartNumberingAfterBreak="0">
+    <w:nsid w:val="18855C36"/>
+    <w:multiLevelType w:val="hybridMultilevel"/>
+    <w:tmpl w:val="A9768E4C"/>
+    <w:lvl w:ilvl="0" w:tplc="08090001">
+      <w:start w:val="1"/>
+      <w:numFmt w:val="bullet"/>
+      <w:lvlText w:val=""/>
+      <w:lvlJc w:val="left"/>
+      <w:pPr>
+        <w:ind w:left="720" w:hanging="360"/>
+      </w:pPr>
+      <w:rPr>
+        <w:rFonts w:ascii="Symbol" w:hAnsi="Symbol" w:hint="default"/>
+      </w:rPr>
+    </w:lvl>
+    <w:lvl w:ilvl="1" w:tplc="08090003" w:tentative="1">
+      <w:start w:val="1"/>
+      <w:numFmt w:val="bullet"/>
+      <w:lvlText w:val="o"/>
+      <w:lvlJc w:val="left"/>
+      <w:pPr>
+        <w:ind w:left="1440" w:hanging="360"/>
+      </w:pPr>
+      <w:rPr>
+        <w:rFonts w:ascii="Courier New" w:hAnsi="Courier New" w:cs="Courier New" w:hint="default"/>
+      </w:rPr>
+    </w:lvl>
+    <w:lvl w:ilvl="2" w:tplc="08090005" w:tentative="1">
+      <w:start w:val="1"/>
+      <w:numFmt w:val="bullet"/>
+      <w:lvlText w:val=""/>
+      <w:lvlJc w:val="left"/>
+      <w:pPr>
+        <w:ind w:left="2160" w:hanging="360"/>
+      </w:pPr>
+      <w:rPr>
+        <w:rFonts w:ascii="Wingdings" w:hAnsi="Wingdings" w:hint="default"/>
+      </w:rPr>
+    </w:lvl>
+    <w:lvl w:ilvl="3" w:tplc="08090001" w:tentative="1">
+      <w:start w:val="1"/>
+      <w:numFmt w:val="bullet"/>
+      <w:lvlText w:val=""/>
+      <w:lvlJc w:val="left"/>
+      <w:pPr>
+        <w:ind w:left="2880" w:hanging="360"/>
+      </w:pPr>
+      <w:rPr>
+        <w:rFonts w:ascii="Symbol" w:hAnsi="Symbol" w:hint="default"/>
+      </w:rPr>
+    </w:lvl>
+    <w:lvl w:ilvl="4" w:tplc="08090003" w:tentative="1">
+      <w:start w:val="1"/>
+      <w:numFmt w:val="bullet"/>
+      <w:lvlText w:val="o"/>
+      <w:lvlJc w:val="left"/>
+      <w:pPr>
+        <w:ind w:left="3600" w:hanging="360"/>
+      </w:pPr>
+      <w:rPr>
+        <w:rFonts w:ascii="Courier New" w:hAnsi="Courier New" w:cs="Courier New" w:hint="default"/>
+      </w:rPr>
+    </w:lvl>
+    <w:lvl w:ilvl="5" w:tplc="08090005" w:tentative="1">
+      <w:start w:val="1"/>
+      <w:numFmt w:val="bullet"/>
+      <w:lvlText w:val=""/>
+      <w:lvlJc w:val="left"/>
+      <w:pPr>
+        <w:ind w:left="4320" w:hanging="360"/>
+      </w:pPr>
+      <w:rPr>
+        <w:rFonts w:ascii="Wingdings" w:hAnsi="Wingdings" w:hint="default"/>
+      </w:rPr>
+    </w:lvl>
+    <w:lvl w:ilvl="6" w:tplc="08090001" w:tentative="1">
+      <w:start w:val="1"/>
+      <w:numFmt w:val="bullet"/>
+      <w:lvlText w:val=""/>
+      <w:lvlJc w:val="left"/>
+      <w:pPr>
+        <w:ind w:left="5040" w:hanging="360"/>
+      </w:pPr>
+      <w:rPr>
+        <w:rFonts w:ascii="Symbol" w:hAnsi="Symbol" w:hint="default"/>
+      </w:rPr>
+    </w:lvl>
+    <w:lvl w:ilvl="7" w:tplc="08090003" w:tentative="1">
+      <w:start w:val="1"/>
+      <w:numFmt w:val="bullet"/>
+      <w:lvlText w:val="o"/>
+      <w:lvlJc w:val="left"/>
+      <w:pPr>
+        <w:ind w:left="5760" w:hanging="360"/>
+      </w:pPr>
+      <w:rPr>
+        <w:rFonts w:ascii="Courier New" w:hAnsi="Courier New" w:cs="Courier New" w:hint="default"/>
+      </w:rPr>
+    </w:lvl>
+    <w:lvl w:ilvl="8" w:tplc="08090005" w:tentative="1">
+      <w:start w:val="1"/>
+      <w:numFmt w:val="bullet"/>
+      <w:lvlText w:val=""/>
+      <w:lvlJc w:val="left"/>
+      <w:pPr>
+        <w:ind w:left="6480" w:hanging="360"/>
+      </w:pPr>
+      <w:rPr>
+        <w:rFonts w:ascii="Wingdings" w:hAnsi="Wingdings" w:hint="default"/>
+      </w:rPr>
+    </w:lvl>
+  </w:abstractNum>
+  <w:abstractNum w:abstractNumId="7" w15:restartNumberingAfterBreak="0">
+    <w:nsid w:val="1B8A2643"/>
+    <w:multiLevelType w:val="hybridMultilevel"/>
+    <w:tmpl w:val="47AE3686"/>
+    <w:lvl w:ilvl="0" w:tplc="08090001">
+      <w:start w:val="1"/>
+      <w:numFmt w:val="bullet"/>
+      <w:lvlText w:val=""/>
+      <w:lvlJc w:val="left"/>
+      <w:pPr>
+        <w:ind w:left="720" w:hanging="360"/>
+      </w:pPr>
+      <w:rPr>
+        <w:rFonts w:ascii="Symbol" w:hAnsi="Symbol" w:hint="default"/>
+      </w:rPr>
+    </w:lvl>
+    <w:lvl w:ilvl="1" w:tplc="08090003" w:tentative="1">
+      <w:start w:val="1"/>
+      <w:numFmt w:val="bullet"/>
+      <w:lvlText w:val="o"/>
+      <w:lvlJc w:val="left"/>
+      <w:pPr>
+        <w:ind w:left="1440" w:hanging="360"/>
+      </w:pPr>
+      <w:rPr>
+        <w:rFonts w:ascii="Courier New" w:hAnsi="Courier New" w:cs="Courier New" w:hint="default"/>
+      </w:rPr>
+    </w:lvl>
+    <w:lvl w:ilvl="2" w:tplc="08090005" w:tentative="1">
+      <w:start w:val="1"/>
+      <w:numFmt w:val="bullet"/>
+      <w:lvlText w:val=""/>
+      <w:lvlJc w:val="left"/>
+      <w:pPr>
+        <w:ind w:left="2160" w:hanging="360"/>
+      </w:pPr>
+      <w:rPr>
+        <w:rFonts w:ascii="Wingdings" w:hAnsi="Wingdings" w:hint="default"/>
+      </w:rPr>
+    </w:lvl>
+    <w:lvl w:ilvl="3" w:tplc="08090001" w:tentative="1">
+      <w:start w:val="1"/>
+      <w:numFmt w:val="bullet"/>
+      <w:lvlText w:val=""/>
+      <w:lvlJc w:val="left"/>
+      <w:pPr>
+        <w:ind w:left="2880" w:hanging="360"/>
+      </w:pPr>
+      <w:rPr>
+        <w:rFonts w:ascii="Symbol" w:hAnsi="Symbol" w:hint="default"/>
+      </w:rPr>
+    </w:lvl>
+    <w:lvl w:ilvl="4" w:tplc="08090003" w:tentative="1">
+      <w:start w:val="1"/>
+      <w:numFmt w:val="bullet"/>
+      <w:lvlText w:val="o"/>
+      <w:lvlJc w:val="left"/>
+      <w:pPr>
+        <w:ind w:left="3600" w:hanging="360"/>
+      </w:pPr>
+      <w:rPr>
+        <w:rFonts w:ascii="Courier New" w:hAnsi="Courier New" w:cs="Courier New" w:hint="default"/>
+      </w:rPr>
+    </w:lvl>
+    <w:lvl w:ilvl="5" w:tplc="08090005" w:tentative="1">
+      <w:start w:val="1"/>
+      <w:numFmt w:val="bullet"/>
+      <w:lvlText w:val=""/>
+      <w:lvlJc w:val="left"/>
+      <w:pPr>
+        <w:ind w:left="4320" w:hanging="360"/>
+      </w:pPr>
+      <w:rPr>
+        <w:rFonts w:ascii="Wingdings" w:hAnsi="Wingdings" w:hint="default"/>
+      </w:rPr>
+    </w:lvl>
+    <w:lvl w:ilvl="6" w:tplc="08090001" w:tentative="1">
+      <w:start w:val="1"/>
+      <w:numFmt w:val="bullet"/>
+      <w:lvlText w:val=""/>
+      <w:lvlJc w:val="left"/>
+      <w:pPr>
+        <w:ind w:left="5040" w:hanging="360"/>
+      </w:pPr>
+      <w:rPr>
+        <w:rFonts w:ascii="Symbol" w:hAnsi="Symbol" w:hint="default"/>
+      </w:rPr>
+    </w:lvl>
+    <w:lvl w:ilvl="7" w:tplc="08090003" w:tentative="1">
+      <w:start w:val="1"/>
+      <w:numFmt w:val="bullet"/>
+      <w:lvlText w:val="o"/>
+      <w:lvlJc w:val="left"/>
+      <w:pPr>
+        <w:ind w:left="5760" w:hanging="360"/>
+      </w:pPr>
+      <w:rPr>
+        <w:rFonts w:ascii="Courier New" w:hAnsi="Courier New" w:cs="Courier New" w:hint="default"/>
+      </w:rPr>
+    </w:lvl>
+    <w:lvl w:ilvl="8" w:tplc="08090005" w:tentative="1">
+      <w:start w:val="1"/>
+      <w:numFmt w:val="bullet"/>
+      <w:lvlText w:val=""/>
+      <w:lvlJc w:val="left"/>
+      <w:pPr>
+        <w:ind w:left="6480" w:hanging="360"/>
+      </w:pPr>
+      <w:rPr>
+        <w:rFonts w:ascii="Wingdings" w:hAnsi="Wingdings" w:hint="default"/>
+      </w:rPr>
+    </w:lvl>
+  </w:abstractNum>
+  <w:abstractNum w:abstractNumId="8" w15:restartNumberingAfterBreak="0">
     <w:nsid w:val="1BD16777"/>
     <w:multiLevelType w:val="hybridMultilevel"/>
     <w:tmpl w:val="343AFD6C"/>
@@ -8513,7 +9423,7 @@
       </w:rPr>
     </w:lvl>
   </w:abstractNum>
-  <w:abstractNum w:abstractNumId="4" w15:restartNumberingAfterBreak="0">
+  <w:abstractNum w:abstractNumId="9" w15:restartNumberingAfterBreak="0">
     <w:nsid w:val="1C85520B"/>
     <w:multiLevelType w:val="multilevel"/>
     <w:tmpl w:val="8182E7B0"/>
@@ -8626,11 +9536,11 @@
       </w:pPr>
     </w:lvl>
   </w:abstractNum>
-  <w:abstractNum w:abstractNumId="5" w15:restartNumberingAfterBreak="0">
+  <w:abstractNum w:abstractNumId="10" w15:restartNumberingAfterBreak="0">
     <w:nsid w:val="1D502E62"/>
-    <w:multiLevelType w:val="hybridMultilevel"/>
-    <w:tmpl w:val="4AB8D1B4"/>
-    <w:lvl w:ilvl="0" w:tplc="0809000F">
+    <w:multiLevelType w:val="multilevel"/>
+    <w:tmpl w:val="4EB6FAEA"/>
+    <w:lvl w:ilvl="0">
       <w:start w:val="1"/>
       <w:numFmt w:val="decimal"/>
       <w:lvlText w:val="%1."/>
@@ -8639,80 +9549,225 @@
         <w:ind w:left="720" w:hanging="360"/>
       </w:pPr>
     </w:lvl>
-    <w:lvl w:ilvl="1" w:tplc="08090019" w:tentative="1">
-      <w:start w:val="1"/>
-      <w:numFmt w:val="lowerLetter"/>
-      <w:lvlText w:val="%2."/>
-      <w:lvlJc w:val="left"/>
-      <w:pPr>
-        <w:ind w:left="1440" w:hanging="360"/>
-      </w:pPr>
-    </w:lvl>
-    <w:lvl w:ilvl="2" w:tplc="0809001B" w:tentative="1">
-      <w:start w:val="1"/>
-      <w:numFmt w:val="lowerRoman"/>
-      <w:lvlText w:val="%3."/>
-      <w:lvlJc w:val="right"/>
-      <w:pPr>
-        <w:ind w:left="2160" w:hanging="180"/>
-      </w:pPr>
-    </w:lvl>
-    <w:lvl w:ilvl="3" w:tplc="0809000F" w:tentative="1">
-      <w:start w:val="1"/>
+    <w:lvl w:ilvl="1">
+      <w:start w:val="4"/>
       <w:numFmt w:val="decimal"/>
-      <w:lvlText w:val="%4."/>
-      <w:lvlJc w:val="left"/>
-      <w:pPr>
-        <w:ind w:left="2880" w:hanging="360"/>
-      </w:pPr>
-    </w:lvl>
-    <w:lvl w:ilvl="4" w:tplc="08090019" w:tentative="1">
-      <w:start w:val="1"/>
-      <w:numFmt w:val="lowerLetter"/>
-      <w:lvlText w:val="%5."/>
-      <w:lvlJc w:val="left"/>
-      <w:pPr>
-        <w:ind w:left="3600" w:hanging="360"/>
-      </w:pPr>
-    </w:lvl>
-    <w:lvl w:ilvl="5" w:tplc="0809001B" w:tentative="1">
-      <w:start w:val="1"/>
-      <w:numFmt w:val="lowerRoman"/>
-      <w:lvlText w:val="%6."/>
-      <w:lvlJc w:val="right"/>
-      <w:pPr>
-        <w:ind w:left="4320" w:hanging="180"/>
-      </w:pPr>
-    </w:lvl>
-    <w:lvl w:ilvl="6" w:tplc="0809000F" w:tentative="1">
+      <w:isLgl/>
+      <w:lvlText w:val="%1.%2"/>
+      <w:lvlJc w:val="left"/>
+      <w:pPr>
+        <w:ind w:left="720" w:hanging="360"/>
+      </w:pPr>
+      <w:rPr>
+        <w:rFonts w:hint="default"/>
+      </w:rPr>
+    </w:lvl>
+    <w:lvl w:ilvl="2">
       <w:start w:val="1"/>
       <w:numFmt w:val="decimal"/>
-      <w:lvlText w:val="%7."/>
-      <w:lvlJc w:val="left"/>
-      <w:pPr>
-        <w:ind w:left="5040" w:hanging="360"/>
-      </w:pPr>
-    </w:lvl>
-    <w:lvl w:ilvl="7" w:tplc="08090019" w:tentative="1">
-      <w:start w:val="1"/>
-      <w:numFmt w:val="lowerLetter"/>
-      <w:lvlText w:val="%8."/>
-      <w:lvlJc w:val="left"/>
-      <w:pPr>
-        <w:ind w:left="5760" w:hanging="360"/>
-      </w:pPr>
-    </w:lvl>
-    <w:lvl w:ilvl="8" w:tplc="0809001B" w:tentative="1">
-      <w:start w:val="1"/>
-      <w:numFmt w:val="lowerRoman"/>
-      <w:lvlText w:val="%9."/>
-      <w:lvlJc w:val="right"/>
-      <w:pPr>
-        <w:ind w:left="6480" w:hanging="180"/>
-      </w:pPr>
+      <w:isLgl/>
+      <w:lvlText w:val="%1.%2.%3"/>
+      <w:lvlJc w:val="left"/>
+      <w:pPr>
+        <w:ind w:left="1080" w:hanging="720"/>
+      </w:pPr>
+      <w:rPr>
+        <w:rFonts w:hint="default"/>
+      </w:rPr>
+    </w:lvl>
+    <w:lvl w:ilvl="3">
+      <w:start w:val="1"/>
+      <w:numFmt w:val="decimal"/>
+      <w:isLgl/>
+      <w:lvlText w:val="%1.%2.%3.%4"/>
+      <w:lvlJc w:val="left"/>
+      <w:pPr>
+        <w:ind w:left="1080" w:hanging="720"/>
+      </w:pPr>
+      <w:rPr>
+        <w:rFonts w:hint="default"/>
+      </w:rPr>
+    </w:lvl>
+    <w:lvl w:ilvl="4">
+      <w:start w:val="1"/>
+      <w:numFmt w:val="decimal"/>
+      <w:isLgl/>
+      <w:lvlText w:val="%1.%2.%3.%4.%5"/>
+      <w:lvlJc w:val="left"/>
+      <w:pPr>
+        <w:ind w:left="1440" w:hanging="1080"/>
+      </w:pPr>
+      <w:rPr>
+        <w:rFonts w:hint="default"/>
+      </w:rPr>
+    </w:lvl>
+    <w:lvl w:ilvl="5">
+      <w:start w:val="1"/>
+      <w:numFmt w:val="decimal"/>
+      <w:isLgl/>
+      <w:lvlText w:val="%1.%2.%3.%4.%5.%6"/>
+      <w:lvlJc w:val="left"/>
+      <w:pPr>
+        <w:ind w:left="1800" w:hanging="1440"/>
+      </w:pPr>
+      <w:rPr>
+        <w:rFonts w:hint="default"/>
+      </w:rPr>
+    </w:lvl>
+    <w:lvl w:ilvl="6">
+      <w:start w:val="1"/>
+      <w:numFmt w:val="decimal"/>
+      <w:isLgl/>
+      <w:lvlText w:val="%1.%2.%3.%4.%5.%6.%7"/>
+      <w:lvlJc w:val="left"/>
+      <w:pPr>
+        <w:ind w:left="1800" w:hanging="1440"/>
+      </w:pPr>
+      <w:rPr>
+        <w:rFonts w:hint="default"/>
+      </w:rPr>
+    </w:lvl>
+    <w:lvl w:ilvl="7">
+      <w:start w:val="1"/>
+      <w:numFmt w:val="decimal"/>
+      <w:isLgl/>
+      <w:lvlText w:val="%1.%2.%3.%4.%5.%6.%7.%8"/>
+      <w:lvlJc w:val="left"/>
+      <w:pPr>
+        <w:ind w:left="2160" w:hanging="1800"/>
+      </w:pPr>
+      <w:rPr>
+        <w:rFonts w:hint="default"/>
+      </w:rPr>
+    </w:lvl>
+    <w:lvl w:ilvl="8">
+      <w:start w:val="1"/>
+      <w:numFmt w:val="decimal"/>
+      <w:isLgl/>
+      <w:lvlText w:val="%1.%2.%3.%4.%5.%6.%7.%8.%9"/>
+      <w:lvlJc w:val="left"/>
+      <w:pPr>
+        <w:ind w:left="2160" w:hanging="1800"/>
+      </w:pPr>
+      <w:rPr>
+        <w:rFonts w:hint="default"/>
+      </w:rPr>
     </w:lvl>
   </w:abstractNum>
-  <w:abstractNum w:abstractNumId="6" w15:restartNumberingAfterBreak="0">
+  <w:abstractNum w:abstractNumId="11" w15:restartNumberingAfterBreak="0">
+    <w:nsid w:val="1DD93771"/>
+    <w:multiLevelType w:val="multilevel"/>
+    <w:tmpl w:val="8EF264E2"/>
+    <w:lvl w:ilvl="0">
+      <w:start w:val="5"/>
+      <w:numFmt w:val="decimal"/>
+      <w:lvlText w:val="%1"/>
+      <w:lvlJc w:val="left"/>
+      <w:pPr>
+        <w:ind w:left="360" w:hanging="360"/>
+      </w:pPr>
+      <w:rPr>
+        <w:rFonts w:hint="default"/>
+      </w:rPr>
+    </w:lvl>
+    <w:lvl w:ilvl="1">
+      <w:start w:val="5"/>
+      <w:numFmt w:val="decimal"/>
+      <w:lvlText w:val="%1.%2"/>
+      <w:lvlJc w:val="left"/>
+      <w:pPr>
+        <w:ind w:left="360" w:hanging="360"/>
+      </w:pPr>
+      <w:rPr>
+        <w:rFonts w:hint="default"/>
+      </w:rPr>
+    </w:lvl>
+    <w:lvl w:ilvl="2">
+      <w:start w:val="1"/>
+      <w:numFmt w:val="decimal"/>
+      <w:lvlText w:val="%1.%2.%3"/>
+      <w:lvlJc w:val="left"/>
+      <w:pPr>
+        <w:ind w:left="720" w:hanging="720"/>
+      </w:pPr>
+      <w:rPr>
+        <w:rFonts w:hint="default"/>
+      </w:rPr>
+    </w:lvl>
+    <w:lvl w:ilvl="3">
+      <w:start w:val="1"/>
+      <w:numFmt w:val="decimal"/>
+      <w:lvlText w:val="%1.%2.%3.%4"/>
+      <w:lvlJc w:val="left"/>
+      <w:pPr>
+        <w:ind w:left="720" w:hanging="720"/>
+      </w:pPr>
+      <w:rPr>
+        <w:rFonts w:hint="default"/>
+      </w:rPr>
+    </w:lvl>
+    <w:lvl w:ilvl="4">
+      <w:start w:val="1"/>
+      <w:numFmt w:val="decimal"/>
+      <w:lvlText w:val="%1.%2.%3.%4.%5"/>
+      <w:lvlJc w:val="left"/>
+      <w:pPr>
+        <w:ind w:left="1080" w:hanging="1080"/>
+      </w:pPr>
+      <w:rPr>
+        <w:rFonts w:hint="default"/>
+      </w:rPr>
+    </w:lvl>
+    <w:lvl w:ilvl="5">
+      <w:start w:val="1"/>
+      <w:numFmt w:val="decimal"/>
+      <w:lvlText w:val="%1.%2.%3.%4.%5.%6"/>
+      <w:lvlJc w:val="left"/>
+      <w:pPr>
+        <w:ind w:left="1440" w:hanging="1440"/>
+      </w:pPr>
+      <w:rPr>
+        <w:rFonts w:hint="default"/>
+      </w:rPr>
+    </w:lvl>
+    <w:lvl w:ilvl="6">
+      <w:start w:val="1"/>
+      <w:numFmt w:val="decimal"/>
+      <w:lvlText w:val="%1.%2.%3.%4.%5.%6.%7"/>
+      <w:lvlJc w:val="left"/>
+      <w:pPr>
+        <w:ind w:left="1440" w:hanging="1440"/>
+      </w:pPr>
+      <w:rPr>
+        <w:rFonts w:hint="default"/>
+      </w:rPr>
+    </w:lvl>
+    <w:lvl w:ilvl="7">
+      <w:start w:val="1"/>
+      <w:numFmt w:val="decimal"/>
+      <w:lvlText w:val="%1.%2.%3.%4.%5.%6.%7.%8"/>
+      <w:lvlJc w:val="left"/>
+      <w:pPr>
+        <w:ind w:left="1800" w:hanging="1800"/>
+      </w:pPr>
+      <w:rPr>
+        <w:rFonts w:hint="default"/>
+      </w:rPr>
+    </w:lvl>
+    <w:lvl w:ilvl="8">
+      <w:start w:val="1"/>
+      <w:numFmt w:val="decimal"/>
+      <w:lvlText w:val="%1.%2.%3.%4.%5.%6.%7.%8.%9"/>
+      <w:lvlJc w:val="left"/>
+      <w:pPr>
+        <w:ind w:left="1800" w:hanging="1800"/>
+      </w:pPr>
+      <w:rPr>
+        <w:rFonts w:hint="default"/>
+      </w:rPr>
+    </w:lvl>
+  </w:abstractNum>
+  <w:abstractNum w:abstractNumId="12" w15:restartNumberingAfterBreak="0">
     <w:nsid w:val="1F8322AB"/>
     <w:multiLevelType w:val="hybridMultilevel"/>
     <w:tmpl w:val="61628C28"/>
@@ -8825,7 +9880,7 @@
       </w:rPr>
     </w:lvl>
   </w:abstractNum>
-  <w:abstractNum w:abstractNumId="7" w15:restartNumberingAfterBreak="0">
+  <w:abstractNum w:abstractNumId="13" w15:restartNumberingAfterBreak="0">
     <w:nsid w:val="274661DB"/>
     <w:multiLevelType w:val="hybridMultilevel"/>
     <w:tmpl w:val="B51C71DA"/>
@@ -8938,7 +9993,7 @@
       </w:rPr>
     </w:lvl>
   </w:abstractNum>
-  <w:abstractNum w:abstractNumId="8" w15:restartNumberingAfterBreak="0">
+  <w:abstractNum w:abstractNumId="14" w15:restartNumberingAfterBreak="0">
     <w:nsid w:val="369C2EFA"/>
     <w:multiLevelType w:val="multilevel"/>
     <w:tmpl w:val="F8349574"/>
@@ -9087,7 +10142,7 @@
       </w:rPr>
     </w:lvl>
   </w:abstractNum>
-  <w:abstractNum w:abstractNumId="9" w15:restartNumberingAfterBreak="0">
+  <w:abstractNum w:abstractNumId="15" w15:restartNumberingAfterBreak="0">
     <w:nsid w:val="3B963194"/>
     <w:multiLevelType w:val="multilevel"/>
     <w:tmpl w:val="6F0C9FF8"/>
@@ -9200,7 +10255,233 @@
       </w:rPr>
     </w:lvl>
   </w:abstractNum>
-  <w:abstractNum w:abstractNumId="10" w15:restartNumberingAfterBreak="0">
+  <w:abstractNum w:abstractNumId="16" w15:restartNumberingAfterBreak="0">
+    <w:nsid w:val="3EA039A0"/>
+    <w:multiLevelType w:val="multilevel"/>
+    <w:tmpl w:val="8EF264E2"/>
+    <w:lvl w:ilvl="0">
+      <w:start w:val="5"/>
+      <w:numFmt w:val="decimal"/>
+      <w:lvlText w:val="%1"/>
+      <w:lvlJc w:val="left"/>
+      <w:pPr>
+        <w:ind w:left="360" w:hanging="360"/>
+      </w:pPr>
+      <w:rPr>
+        <w:rFonts w:hint="default"/>
+      </w:rPr>
+    </w:lvl>
+    <w:lvl w:ilvl="1">
+      <w:start w:val="5"/>
+      <w:numFmt w:val="decimal"/>
+      <w:lvlText w:val="%1.%2"/>
+      <w:lvlJc w:val="left"/>
+      <w:pPr>
+        <w:ind w:left="360" w:hanging="360"/>
+      </w:pPr>
+      <w:rPr>
+        <w:rFonts w:hint="default"/>
+      </w:rPr>
+    </w:lvl>
+    <w:lvl w:ilvl="2">
+      <w:start w:val="1"/>
+      <w:numFmt w:val="decimal"/>
+      <w:lvlText w:val="%1.%2.%3"/>
+      <w:lvlJc w:val="left"/>
+      <w:pPr>
+        <w:ind w:left="720" w:hanging="720"/>
+      </w:pPr>
+      <w:rPr>
+        <w:rFonts w:hint="default"/>
+      </w:rPr>
+    </w:lvl>
+    <w:lvl w:ilvl="3">
+      <w:start w:val="1"/>
+      <w:numFmt w:val="decimal"/>
+      <w:lvlText w:val="%1.%2.%3.%4"/>
+      <w:lvlJc w:val="left"/>
+      <w:pPr>
+        <w:ind w:left="720" w:hanging="720"/>
+      </w:pPr>
+      <w:rPr>
+        <w:rFonts w:hint="default"/>
+      </w:rPr>
+    </w:lvl>
+    <w:lvl w:ilvl="4">
+      <w:start w:val="1"/>
+      <w:numFmt w:val="decimal"/>
+      <w:lvlText w:val="%1.%2.%3.%4.%5"/>
+      <w:lvlJc w:val="left"/>
+      <w:pPr>
+        <w:ind w:left="1080" w:hanging="1080"/>
+      </w:pPr>
+      <w:rPr>
+        <w:rFonts w:hint="default"/>
+      </w:rPr>
+    </w:lvl>
+    <w:lvl w:ilvl="5">
+      <w:start w:val="1"/>
+      <w:numFmt w:val="decimal"/>
+      <w:lvlText w:val="%1.%2.%3.%4.%5.%6"/>
+      <w:lvlJc w:val="left"/>
+      <w:pPr>
+        <w:ind w:left="1440" w:hanging="1440"/>
+      </w:pPr>
+      <w:rPr>
+        <w:rFonts w:hint="default"/>
+      </w:rPr>
+    </w:lvl>
+    <w:lvl w:ilvl="6">
+      <w:start w:val="1"/>
+      <w:numFmt w:val="decimal"/>
+      <w:lvlText w:val="%1.%2.%3.%4.%5.%6.%7"/>
+      <w:lvlJc w:val="left"/>
+      <w:pPr>
+        <w:ind w:left="1440" w:hanging="1440"/>
+      </w:pPr>
+      <w:rPr>
+        <w:rFonts w:hint="default"/>
+      </w:rPr>
+    </w:lvl>
+    <w:lvl w:ilvl="7">
+      <w:start w:val="1"/>
+      <w:numFmt w:val="decimal"/>
+      <w:lvlText w:val="%1.%2.%3.%4.%5.%6.%7.%8"/>
+      <w:lvlJc w:val="left"/>
+      <w:pPr>
+        <w:ind w:left="1800" w:hanging="1800"/>
+      </w:pPr>
+      <w:rPr>
+        <w:rFonts w:hint="default"/>
+      </w:rPr>
+    </w:lvl>
+    <w:lvl w:ilvl="8">
+      <w:start w:val="1"/>
+      <w:numFmt w:val="decimal"/>
+      <w:lvlText w:val="%1.%2.%3.%4.%5.%6.%7.%8.%9"/>
+      <w:lvlJc w:val="left"/>
+      <w:pPr>
+        <w:ind w:left="1800" w:hanging="1800"/>
+      </w:pPr>
+      <w:rPr>
+        <w:rFonts w:hint="default"/>
+      </w:rPr>
+    </w:lvl>
+  </w:abstractNum>
+  <w:abstractNum w:abstractNumId="17" w15:restartNumberingAfterBreak="0">
+    <w:nsid w:val="3F8222D0"/>
+    <w:multiLevelType w:val="multilevel"/>
+    <w:tmpl w:val="8EF264E2"/>
+    <w:lvl w:ilvl="0">
+      <w:start w:val="5"/>
+      <w:numFmt w:val="decimal"/>
+      <w:lvlText w:val="%1"/>
+      <w:lvlJc w:val="left"/>
+      <w:pPr>
+        <w:ind w:left="360" w:hanging="360"/>
+      </w:pPr>
+      <w:rPr>
+        <w:rFonts w:hint="default"/>
+      </w:rPr>
+    </w:lvl>
+    <w:lvl w:ilvl="1">
+      <w:start w:val="5"/>
+      <w:numFmt w:val="decimal"/>
+      <w:lvlText w:val="%1.%2"/>
+      <w:lvlJc w:val="left"/>
+      <w:pPr>
+        <w:ind w:left="360" w:hanging="360"/>
+      </w:pPr>
+      <w:rPr>
+        <w:rFonts w:hint="default"/>
+      </w:rPr>
+    </w:lvl>
+    <w:lvl w:ilvl="2">
+      <w:start w:val="1"/>
+      <w:numFmt w:val="decimal"/>
+      <w:lvlText w:val="%1.%2.%3"/>
+      <w:lvlJc w:val="left"/>
+      <w:pPr>
+        <w:ind w:left="720" w:hanging="720"/>
+      </w:pPr>
+      <w:rPr>
+        <w:rFonts w:hint="default"/>
+      </w:rPr>
+    </w:lvl>
+    <w:lvl w:ilvl="3">
+      <w:start w:val="1"/>
+      <w:numFmt w:val="decimal"/>
+      <w:lvlText w:val="%1.%2.%3.%4"/>
+      <w:lvlJc w:val="left"/>
+      <w:pPr>
+        <w:ind w:left="720" w:hanging="720"/>
+      </w:pPr>
+      <w:rPr>
+        <w:rFonts w:hint="default"/>
+      </w:rPr>
+    </w:lvl>
+    <w:lvl w:ilvl="4">
+      <w:start w:val="1"/>
+      <w:numFmt w:val="decimal"/>
+      <w:lvlText w:val="%1.%2.%3.%4.%5"/>
+      <w:lvlJc w:val="left"/>
+      <w:pPr>
+        <w:ind w:left="1080" w:hanging="1080"/>
+      </w:pPr>
+      <w:rPr>
+        <w:rFonts w:hint="default"/>
+      </w:rPr>
+    </w:lvl>
+    <w:lvl w:ilvl="5">
+      <w:start w:val="1"/>
+      <w:numFmt w:val="decimal"/>
+      <w:lvlText w:val="%1.%2.%3.%4.%5.%6"/>
+      <w:lvlJc w:val="left"/>
+      <w:pPr>
+        <w:ind w:left="1440" w:hanging="1440"/>
+      </w:pPr>
+      <w:rPr>
+        <w:rFonts w:hint="default"/>
+      </w:rPr>
+    </w:lvl>
+    <w:lvl w:ilvl="6">
+      <w:start w:val="1"/>
+      <w:numFmt w:val="decimal"/>
+      <w:lvlText w:val="%1.%2.%3.%4.%5.%6.%7"/>
+      <w:lvlJc w:val="left"/>
+      <w:pPr>
+        <w:ind w:left="1440" w:hanging="1440"/>
+      </w:pPr>
+      <w:rPr>
+        <w:rFonts w:hint="default"/>
+      </w:rPr>
+    </w:lvl>
+    <w:lvl w:ilvl="7">
+      <w:start w:val="1"/>
+      <w:numFmt w:val="decimal"/>
+      <w:lvlText w:val="%1.%2.%3.%4.%5.%6.%7.%8"/>
+      <w:lvlJc w:val="left"/>
+      <w:pPr>
+        <w:ind w:left="1800" w:hanging="1800"/>
+      </w:pPr>
+      <w:rPr>
+        <w:rFonts w:hint="default"/>
+      </w:rPr>
+    </w:lvl>
+    <w:lvl w:ilvl="8">
+      <w:start w:val="1"/>
+      <w:numFmt w:val="decimal"/>
+      <w:lvlText w:val="%1.%2.%3.%4.%5.%6.%7.%8.%9"/>
+      <w:lvlJc w:val="left"/>
+      <w:pPr>
+        <w:ind w:left="1800" w:hanging="1800"/>
+      </w:pPr>
+      <w:rPr>
+        <w:rFonts w:hint="default"/>
+      </w:rPr>
+    </w:lvl>
+  </w:abstractNum>
+  <w:abstractNum w:abstractNumId="18" w15:restartNumberingAfterBreak="0">
     <w:nsid w:val="44595100"/>
     <w:multiLevelType w:val="multilevel"/>
     <w:tmpl w:val="7178A504"/>
@@ -9286,7 +10567,7 @@
       </w:pPr>
     </w:lvl>
   </w:abstractNum>
-  <w:abstractNum w:abstractNumId="11" w15:restartNumberingAfterBreak="0">
+  <w:abstractNum w:abstractNumId="19" w15:restartNumberingAfterBreak="0">
     <w:nsid w:val="484C4649"/>
     <w:multiLevelType w:val="hybridMultilevel"/>
     <w:tmpl w:val="20547B0E"/>
@@ -9399,7 +10680,7 @@
       </w:rPr>
     </w:lvl>
   </w:abstractNum>
-  <w:abstractNum w:abstractNumId="12" w15:restartNumberingAfterBreak="0">
+  <w:abstractNum w:abstractNumId="20" w15:restartNumberingAfterBreak="0">
     <w:nsid w:val="4F5B1E58"/>
     <w:multiLevelType w:val="hybridMultilevel"/>
     <w:tmpl w:val="9B72EABA"/>
@@ -9485,7 +10766,7 @@
       </w:pPr>
     </w:lvl>
   </w:abstractNum>
-  <w:abstractNum w:abstractNumId="13" w15:restartNumberingAfterBreak="0">
+  <w:abstractNum w:abstractNumId="21" w15:restartNumberingAfterBreak="0">
     <w:nsid w:val="505F02A7"/>
     <w:multiLevelType w:val="hybridMultilevel"/>
     <w:tmpl w:val="CBA032D4"/>
@@ -9598,7 +10879,238 @@
       </w:rPr>
     </w:lvl>
   </w:abstractNum>
-  <w:abstractNum w:abstractNumId="14" w15:restartNumberingAfterBreak="0">
+  <w:abstractNum w:abstractNumId="22" w15:restartNumberingAfterBreak="0">
+    <w:nsid w:val="57285290"/>
+    <w:multiLevelType w:val="hybridMultilevel"/>
+    <w:tmpl w:val="5F2A4A20"/>
+    <w:lvl w:ilvl="0" w:tplc="08090001">
+      <w:start w:val="1"/>
+      <w:numFmt w:val="bullet"/>
+      <w:lvlText w:val=""/>
+      <w:lvlJc w:val="left"/>
+      <w:pPr>
+        <w:ind w:left="720" w:hanging="360"/>
+      </w:pPr>
+      <w:rPr>
+        <w:rFonts w:ascii="Symbol" w:hAnsi="Symbol" w:hint="default"/>
+      </w:rPr>
+    </w:lvl>
+    <w:lvl w:ilvl="1" w:tplc="08090003" w:tentative="1">
+      <w:start w:val="1"/>
+      <w:numFmt w:val="bullet"/>
+      <w:lvlText w:val="o"/>
+      <w:lvlJc w:val="left"/>
+      <w:pPr>
+        <w:ind w:left="1440" w:hanging="360"/>
+      </w:pPr>
+      <w:rPr>
+        <w:rFonts w:ascii="Courier New" w:hAnsi="Courier New" w:cs="Courier New" w:hint="default"/>
+      </w:rPr>
+    </w:lvl>
+    <w:lvl w:ilvl="2" w:tplc="08090005" w:tentative="1">
+      <w:start w:val="1"/>
+      <w:numFmt w:val="bullet"/>
+      <w:lvlText w:val=""/>
+      <w:lvlJc w:val="left"/>
+      <w:pPr>
+        <w:ind w:left="2160" w:hanging="360"/>
+      </w:pPr>
+      <w:rPr>
+        <w:rFonts w:ascii="Wingdings" w:hAnsi="Wingdings" w:hint="default"/>
+      </w:rPr>
+    </w:lvl>
+    <w:lvl w:ilvl="3" w:tplc="08090001" w:tentative="1">
+      <w:start w:val="1"/>
+      <w:numFmt w:val="bullet"/>
+      <w:lvlText w:val=""/>
+      <w:lvlJc w:val="left"/>
+      <w:pPr>
+        <w:ind w:left="2880" w:hanging="360"/>
+      </w:pPr>
+      <w:rPr>
+        <w:rFonts w:ascii="Symbol" w:hAnsi="Symbol" w:hint="default"/>
+      </w:rPr>
+    </w:lvl>
+    <w:lvl w:ilvl="4" w:tplc="08090003" w:tentative="1">
+      <w:start w:val="1"/>
+      <w:numFmt w:val="bullet"/>
+      <w:lvlText w:val="o"/>
+      <w:lvlJc w:val="left"/>
+      <w:pPr>
+        <w:ind w:left="3600" w:hanging="360"/>
+      </w:pPr>
+      <w:rPr>
+        <w:rFonts w:ascii="Courier New" w:hAnsi="Courier New" w:cs="Courier New" w:hint="default"/>
+      </w:rPr>
+    </w:lvl>
+    <w:lvl w:ilvl="5" w:tplc="08090005" w:tentative="1">
+      <w:start w:val="1"/>
+      <w:numFmt w:val="bullet"/>
+      <w:lvlText w:val=""/>
+      <w:lvlJc w:val="left"/>
+      <w:pPr>
+        <w:ind w:left="4320" w:hanging="360"/>
+      </w:pPr>
+      <w:rPr>
+        <w:rFonts w:ascii="Wingdings" w:hAnsi="Wingdings" w:hint="default"/>
+      </w:rPr>
+    </w:lvl>
+    <w:lvl w:ilvl="6" w:tplc="08090001" w:tentative="1">
+      <w:start w:val="1"/>
+      <w:numFmt w:val="bullet"/>
+      <w:lvlText w:val=""/>
+      <w:lvlJc w:val="left"/>
+      <w:pPr>
+        <w:ind w:left="5040" w:hanging="360"/>
+      </w:pPr>
+      <w:rPr>
+        <w:rFonts w:ascii="Symbol" w:hAnsi="Symbol" w:hint="default"/>
+      </w:rPr>
+    </w:lvl>
+    <w:lvl w:ilvl="7" w:tplc="08090003" w:tentative="1">
+      <w:start w:val="1"/>
+      <w:numFmt w:val="bullet"/>
+      <w:lvlText w:val="o"/>
+      <w:lvlJc w:val="left"/>
+      <w:pPr>
+        <w:ind w:left="5760" w:hanging="360"/>
+      </w:pPr>
+      <w:rPr>
+        <w:rFonts w:ascii="Courier New" w:hAnsi="Courier New" w:cs="Courier New" w:hint="default"/>
+      </w:rPr>
+    </w:lvl>
+    <w:lvl w:ilvl="8" w:tplc="08090005" w:tentative="1">
+      <w:start w:val="1"/>
+      <w:numFmt w:val="bullet"/>
+      <w:lvlText w:val=""/>
+      <w:lvlJc w:val="left"/>
+      <w:pPr>
+        <w:ind w:left="6480" w:hanging="360"/>
+      </w:pPr>
+      <w:rPr>
+        <w:rFonts w:ascii="Wingdings" w:hAnsi="Wingdings" w:hint="default"/>
+      </w:rPr>
+    </w:lvl>
+  </w:abstractNum>
+  <w:abstractNum w:abstractNumId="23" w15:restartNumberingAfterBreak="0">
+    <w:nsid w:val="591836A4"/>
+    <w:multiLevelType w:val="multilevel"/>
+    <w:tmpl w:val="A67C5220"/>
+    <w:lvl w:ilvl="0">
+      <w:start w:val="1"/>
+      <w:numFmt w:val="decimal"/>
+      <w:lvlText w:val="%1."/>
+      <w:lvlJc w:val="left"/>
+      <w:pPr>
+        <w:ind w:left="720" w:hanging="360"/>
+      </w:pPr>
+    </w:lvl>
+    <w:lvl w:ilvl="1">
+      <w:start w:val="5"/>
+      <w:numFmt w:val="decimal"/>
+      <w:isLgl/>
+      <w:lvlText w:val="%1.%2"/>
+      <w:lvlJc w:val="left"/>
+      <w:pPr>
+        <w:ind w:left="744" w:hanging="384"/>
+      </w:pPr>
+      <w:rPr>
+        <w:rFonts w:hint="default"/>
+      </w:rPr>
+    </w:lvl>
+    <w:lvl w:ilvl="2">
+      <w:start w:val="1"/>
+      <w:numFmt w:val="decimal"/>
+      <w:isLgl/>
+      <w:lvlText w:val="%1.%2.%3"/>
+      <w:lvlJc w:val="left"/>
+      <w:pPr>
+        <w:ind w:left="1080" w:hanging="720"/>
+      </w:pPr>
+      <w:rPr>
+        <w:rFonts w:hint="default"/>
+      </w:rPr>
+    </w:lvl>
+    <w:lvl w:ilvl="3">
+      <w:start w:val="1"/>
+      <w:numFmt w:val="decimal"/>
+      <w:isLgl/>
+      <w:lvlText w:val="%1.%2.%3.%4"/>
+      <w:lvlJc w:val="left"/>
+      <w:pPr>
+        <w:ind w:left="1080" w:hanging="720"/>
+      </w:pPr>
+      <w:rPr>
+        <w:rFonts w:hint="default"/>
+      </w:rPr>
+    </w:lvl>
+    <w:lvl w:ilvl="4">
+      <w:start w:val="1"/>
+      <w:numFmt w:val="decimal"/>
+      <w:isLgl/>
+      <w:lvlText w:val="%1.%2.%3.%4.%5"/>
+      <w:lvlJc w:val="left"/>
+      <w:pPr>
+        <w:ind w:left="1440" w:hanging="1080"/>
+      </w:pPr>
+      <w:rPr>
+        <w:rFonts w:hint="default"/>
+      </w:rPr>
+    </w:lvl>
+    <w:lvl w:ilvl="5">
+      <w:start w:val="1"/>
+      <w:numFmt w:val="decimal"/>
+      <w:isLgl/>
+      <w:lvlText w:val="%1.%2.%3.%4.%5.%6"/>
+      <w:lvlJc w:val="left"/>
+      <w:pPr>
+        <w:ind w:left="1440" w:hanging="1080"/>
+      </w:pPr>
+      <w:rPr>
+        <w:rFonts w:hint="default"/>
+      </w:rPr>
+    </w:lvl>
+    <w:lvl w:ilvl="6">
+      <w:start w:val="1"/>
+      <w:numFmt w:val="decimal"/>
+      <w:isLgl/>
+      <w:lvlText w:val="%1.%2.%3.%4.%5.%6.%7"/>
+      <w:lvlJc w:val="left"/>
+      <w:pPr>
+        <w:ind w:left="1800" w:hanging="1440"/>
+      </w:pPr>
+      <w:rPr>
+        <w:rFonts w:hint="default"/>
+      </w:rPr>
+    </w:lvl>
+    <w:lvl w:ilvl="7">
+      <w:start w:val="1"/>
+      <w:numFmt w:val="decimal"/>
+      <w:isLgl/>
+      <w:lvlText w:val="%1.%2.%3.%4.%5.%6.%7.%8"/>
+      <w:lvlJc w:val="left"/>
+      <w:pPr>
+        <w:ind w:left="1800" w:hanging="1440"/>
+      </w:pPr>
+      <w:rPr>
+        <w:rFonts w:hint="default"/>
+      </w:rPr>
+    </w:lvl>
+    <w:lvl w:ilvl="8">
+      <w:start w:val="1"/>
+      <w:numFmt w:val="decimal"/>
+      <w:isLgl/>
+      <w:lvlText w:val="%1.%2.%3.%4.%5.%6.%7.%8.%9"/>
+      <w:lvlJc w:val="left"/>
+      <w:pPr>
+        <w:ind w:left="1800" w:hanging="1440"/>
+      </w:pPr>
+      <w:rPr>
+        <w:rFonts w:hint="default"/>
+      </w:rPr>
+    </w:lvl>
+  </w:abstractNum>
+  <w:abstractNum w:abstractNumId="24" w15:restartNumberingAfterBreak="0">
     <w:nsid w:val="64195E05"/>
     <w:multiLevelType w:val="hybridMultilevel"/>
     <w:tmpl w:val="4BD0EB0E"/>
@@ -9684,7 +11196,120 @@
       </w:pPr>
     </w:lvl>
   </w:abstractNum>
-  <w:abstractNum w:abstractNumId="15" w15:restartNumberingAfterBreak="0">
+  <w:abstractNum w:abstractNumId="25" w15:restartNumberingAfterBreak="0">
+    <w:nsid w:val="64321BE1"/>
+    <w:multiLevelType w:val="hybridMultilevel"/>
+    <w:tmpl w:val="81145E42"/>
+    <w:lvl w:ilvl="0" w:tplc="08090001">
+      <w:start w:val="1"/>
+      <w:numFmt w:val="bullet"/>
+      <w:lvlText w:val=""/>
+      <w:lvlJc w:val="left"/>
+      <w:pPr>
+        <w:ind w:left="720" w:hanging="360"/>
+      </w:pPr>
+      <w:rPr>
+        <w:rFonts w:ascii="Symbol" w:hAnsi="Symbol" w:hint="default"/>
+      </w:rPr>
+    </w:lvl>
+    <w:lvl w:ilvl="1" w:tplc="08090003" w:tentative="1">
+      <w:start w:val="1"/>
+      <w:numFmt w:val="bullet"/>
+      <w:lvlText w:val="o"/>
+      <w:lvlJc w:val="left"/>
+      <w:pPr>
+        <w:ind w:left="1440" w:hanging="360"/>
+      </w:pPr>
+      <w:rPr>
+        <w:rFonts w:ascii="Courier New" w:hAnsi="Courier New" w:cs="Courier New" w:hint="default"/>
+      </w:rPr>
+    </w:lvl>
+    <w:lvl w:ilvl="2" w:tplc="08090005" w:tentative="1">
+      <w:start w:val="1"/>
+      <w:numFmt w:val="bullet"/>
+      <w:lvlText w:val=""/>
+      <w:lvlJc w:val="left"/>
+      <w:pPr>
+        <w:ind w:left="2160" w:hanging="360"/>
+      </w:pPr>
+      <w:rPr>
+        <w:rFonts w:ascii="Wingdings" w:hAnsi="Wingdings" w:hint="default"/>
+      </w:rPr>
+    </w:lvl>
+    <w:lvl w:ilvl="3" w:tplc="08090001" w:tentative="1">
+      <w:start w:val="1"/>
+      <w:numFmt w:val="bullet"/>
+      <w:lvlText w:val=""/>
+      <w:lvlJc w:val="left"/>
+      <w:pPr>
+        <w:ind w:left="2880" w:hanging="360"/>
+      </w:pPr>
+      <w:rPr>
+        <w:rFonts w:ascii="Symbol" w:hAnsi="Symbol" w:hint="default"/>
+      </w:rPr>
+    </w:lvl>
+    <w:lvl w:ilvl="4" w:tplc="08090003" w:tentative="1">
+      <w:start w:val="1"/>
+      <w:numFmt w:val="bullet"/>
+      <w:lvlText w:val="o"/>
+      <w:lvlJc w:val="left"/>
+      <w:pPr>
+        <w:ind w:left="3600" w:hanging="360"/>
+      </w:pPr>
+      <w:rPr>
+        <w:rFonts w:ascii="Courier New" w:hAnsi="Courier New" w:cs="Courier New" w:hint="default"/>
+      </w:rPr>
+    </w:lvl>
+    <w:lvl w:ilvl="5" w:tplc="08090005" w:tentative="1">
+      <w:start w:val="1"/>
+      <w:numFmt w:val="bullet"/>
+      <w:lvlText w:val=""/>
+      <w:lvlJc w:val="left"/>
+      <w:pPr>
+        <w:ind w:left="4320" w:hanging="360"/>
+      </w:pPr>
+      <w:rPr>
+        <w:rFonts w:ascii="Wingdings" w:hAnsi="Wingdings" w:hint="default"/>
+      </w:rPr>
+    </w:lvl>
+    <w:lvl w:ilvl="6" w:tplc="08090001" w:tentative="1">
+      <w:start w:val="1"/>
+      <w:numFmt w:val="bullet"/>
+      <w:lvlText w:val=""/>
+      <w:lvlJc w:val="left"/>
+      <w:pPr>
+        <w:ind w:left="5040" w:hanging="360"/>
+      </w:pPr>
+      <w:rPr>
+        <w:rFonts w:ascii="Symbol" w:hAnsi="Symbol" w:hint="default"/>
+      </w:rPr>
+    </w:lvl>
+    <w:lvl w:ilvl="7" w:tplc="08090003" w:tentative="1">
+      <w:start w:val="1"/>
+      <w:numFmt w:val="bullet"/>
+      <w:lvlText w:val="o"/>
+      <w:lvlJc w:val="left"/>
+      <w:pPr>
+        <w:ind w:left="5760" w:hanging="360"/>
+      </w:pPr>
+      <w:rPr>
+        <w:rFonts w:ascii="Courier New" w:hAnsi="Courier New" w:cs="Courier New" w:hint="default"/>
+      </w:rPr>
+    </w:lvl>
+    <w:lvl w:ilvl="8" w:tplc="08090005" w:tentative="1">
+      <w:start w:val="1"/>
+      <w:numFmt w:val="bullet"/>
+      <w:lvlText w:val=""/>
+      <w:lvlJc w:val="left"/>
+      <w:pPr>
+        <w:ind w:left="6480" w:hanging="360"/>
+      </w:pPr>
+      <w:rPr>
+        <w:rFonts w:ascii="Wingdings" w:hAnsi="Wingdings" w:hint="default"/>
+      </w:rPr>
+    </w:lvl>
+  </w:abstractNum>
+  <w:abstractNum w:abstractNumId="26" w15:restartNumberingAfterBreak="0">
     <w:nsid w:val="65D55620"/>
     <w:multiLevelType w:val="hybridMultilevel"/>
     <w:tmpl w:val="B574B422"/>
@@ -9770,7 +11395,7 @@
       </w:pPr>
     </w:lvl>
   </w:abstractNum>
-  <w:abstractNum w:abstractNumId="16" w15:restartNumberingAfterBreak="0">
+  <w:abstractNum w:abstractNumId="27" w15:restartNumberingAfterBreak="0">
     <w:nsid w:val="673D5716"/>
     <w:multiLevelType w:val="hybridMultilevel"/>
     <w:tmpl w:val="7F80C8FC"/>
@@ -9856,7 +11481,7 @@
       </w:pPr>
     </w:lvl>
   </w:abstractNum>
-  <w:abstractNum w:abstractNumId="17" w15:restartNumberingAfterBreak="0">
+  <w:abstractNum w:abstractNumId="28" w15:restartNumberingAfterBreak="0">
     <w:nsid w:val="67916DAA"/>
     <w:multiLevelType w:val="multilevel"/>
     <w:tmpl w:val="C84EF384"/>
@@ -9969,7 +11594,7 @@
       </w:pPr>
     </w:lvl>
   </w:abstractNum>
-  <w:abstractNum w:abstractNumId="18" w15:restartNumberingAfterBreak="0">
+  <w:abstractNum w:abstractNumId="29" w15:restartNumberingAfterBreak="0">
     <w:nsid w:val="6AAB72F6"/>
     <w:multiLevelType w:val="hybridMultilevel"/>
     <w:tmpl w:val="12A48FAC"/>
@@ -10082,7 +11707,7 @@
       </w:rPr>
     </w:lvl>
   </w:abstractNum>
-  <w:abstractNum w:abstractNumId="19" w15:restartNumberingAfterBreak="0">
+  <w:abstractNum w:abstractNumId="30" w15:restartNumberingAfterBreak="0">
     <w:nsid w:val="6C1644A4"/>
     <w:multiLevelType w:val="multilevel"/>
     <w:tmpl w:val="12AA66D2"/>
@@ -10231,7 +11856,7 @@
       </w:rPr>
     </w:lvl>
   </w:abstractNum>
-  <w:abstractNum w:abstractNumId="20" w15:restartNumberingAfterBreak="0">
+  <w:abstractNum w:abstractNumId="31" w15:restartNumberingAfterBreak="0">
     <w:nsid w:val="6DFF317A"/>
     <w:multiLevelType w:val="multilevel"/>
     <w:tmpl w:val="C0A06A88"/>
@@ -10344,7 +11969,125 @@
       </w:rPr>
     </w:lvl>
   </w:abstractNum>
-  <w:abstractNum w:abstractNumId="21" w15:restartNumberingAfterBreak="0">
+  <w:abstractNum w:abstractNumId="32" w15:restartNumberingAfterBreak="0">
+    <w:nsid w:val="7578499B"/>
+    <w:multiLevelType w:val="multilevel"/>
+    <w:tmpl w:val="4EB6FAEA"/>
+    <w:lvl w:ilvl="0">
+      <w:start w:val="1"/>
+      <w:numFmt w:val="decimal"/>
+      <w:lvlText w:val="%1."/>
+      <w:lvlJc w:val="left"/>
+      <w:pPr>
+        <w:ind w:left="720" w:hanging="360"/>
+      </w:pPr>
+    </w:lvl>
+    <w:lvl w:ilvl="1">
+      <w:start w:val="4"/>
+      <w:numFmt w:val="decimal"/>
+      <w:isLgl/>
+      <w:lvlText w:val="%1.%2"/>
+      <w:lvlJc w:val="left"/>
+      <w:pPr>
+        <w:ind w:left="720" w:hanging="360"/>
+      </w:pPr>
+      <w:rPr>
+        <w:rFonts w:hint="default"/>
+      </w:rPr>
+    </w:lvl>
+    <w:lvl w:ilvl="2">
+      <w:start w:val="1"/>
+      <w:numFmt w:val="decimal"/>
+      <w:isLgl/>
+      <w:lvlText w:val="%1.%2.%3"/>
+      <w:lvlJc w:val="left"/>
+      <w:pPr>
+        <w:ind w:left="1080" w:hanging="720"/>
+      </w:pPr>
+      <w:rPr>
+        <w:rFonts w:hint="default"/>
+      </w:rPr>
+    </w:lvl>
+    <w:lvl w:ilvl="3">
+      <w:start w:val="1"/>
+      <w:numFmt w:val="decimal"/>
+      <w:isLgl/>
+      <w:lvlText w:val="%1.%2.%3.%4"/>
+      <w:lvlJc w:val="left"/>
+      <w:pPr>
+        <w:ind w:left="1080" w:hanging="720"/>
+      </w:pPr>
+      <w:rPr>
+        <w:rFonts w:hint="default"/>
+      </w:rPr>
+    </w:lvl>
+    <w:lvl w:ilvl="4">
+      <w:start w:val="1"/>
+      <w:numFmt w:val="decimal"/>
+      <w:isLgl/>
+      <w:lvlText w:val="%1.%2.%3.%4.%5"/>
+      <w:lvlJc w:val="left"/>
+      <w:pPr>
+        <w:ind w:left="1440" w:hanging="1080"/>
+      </w:pPr>
+      <w:rPr>
+        <w:rFonts w:hint="default"/>
+      </w:rPr>
+    </w:lvl>
+    <w:lvl w:ilvl="5">
+      <w:start w:val="1"/>
+      <w:numFmt w:val="decimal"/>
+      <w:isLgl/>
+      <w:lvlText w:val="%1.%2.%3.%4.%5.%6"/>
+      <w:lvlJc w:val="left"/>
+      <w:pPr>
+        <w:ind w:left="1800" w:hanging="1440"/>
+      </w:pPr>
+      <w:rPr>
+        <w:rFonts w:hint="default"/>
+      </w:rPr>
+    </w:lvl>
+    <w:lvl w:ilvl="6">
+      <w:start w:val="1"/>
+      <w:numFmt w:val="decimal"/>
+      <w:isLgl/>
+      <w:lvlText w:val="%1.%2.%3.%4.%5.%6.%7"/>
+      <w:lvlJc w:val="left"/>
+      <w:pPr>
+        <w:ind w:left="1800" w:hanging="1440"/>
+      </w:pPr>
+      <w:rPr>
+        <w:rFonts w:hint="default"/>
+      </w:rPr>
+    </w:lvl>
+    <w:lvl w:ilvl="7">
+      <w:start w:val="1"/>
+      <w:numFmt w:val="decimal"/>
+      <w:isLgl/>
+      <w:lvlText w:val="%1.%2.%3.%4.%5.%6.%7.%8"/>
+      <w:lvlJc w:val="left"/>
+      <w:pPr>
+        <w:ind w:left="2160" w:hanging="1800"/>
+      </w:pPr>
+      <w:rPr>
+        <w:rFonts w:hint="default"/>
+      </w:rPr>
+    </w:lvl>
+    <w:lvl w:ilvl="8">
+      <w:start w:val="1"/>
+      <w:numFmt w:val="decimal"/>
+      <w:isLgl/>
+      <w:lvlText w:val="%1.%2.%3.%4.%5.%6.%7.%8.%9"/>
+      <w:lvlJc w:val="left"/>
+      <w:pPr>
+        <w:ind w:left="2160" w:hanging="1800"/>
+      </w:pPr>
+      <w:rPr>
+        <w:rFonts w:hint="default"/>
+      </w:rPr>
+    </w:lvl>
+  </w:abstractNum>
+  <w:abstractNum w:abstractNumId="33" w15:restartNumberingAfterBreak="0">
     <w:nsid w:val="75BA4495"/>
     <w:multiLevelType w:val="multilevel"/>
     <w:tmpl w:val="9B627C68"/>
@@ -10457,7 +12200,7 @@
       </w:pPr>
     </w:lvl>
   </w:abstractNum>
-  <w:abstractNum w:abstractNumId="22" w15:restartNumberingAfterBreak="0">
+  <w:abstractNum w:abstractNumId="34" w15:restartNumberingAfterBreak="0">
     <w:nsid w:val="7C550EB2"/>
     <w:multiLevelType w:val="multilevel"/>
     <w:tmpl w:val="FBE41D2A"/>
@@ -10570,7 +12313,7 @@
       </w:rPr>
     </w:lvl>
   </w:abstractNum>
-  <w:abstractNum w:abstractNumId="23" w15:restartNumberingAfterBreak="0">
+  <w:abstractNum w:abstractNumId="35" w15:restartNumberingAfterBreak="0">
     <w:nsid w:val="7ECD48FF"/>
     <w:multiLevelType w:val="hybridMultilevel"/>
     <w:tmpl w:val="4920B996"/>
@@ -10684,76 +12427,112 @@
     </w:lvl>
   </w:abstractNum>
   <w:num w:numId="1">
-    <w:abstractNumId w:val="18"/>
+    <w:abstractNumId w:val="29"/>
   </w:num>
   <w:num w:numId="2">
-    <w:abstractNumId w:val="11"/>
+    <w:abstractNumId w:val="19"/>
   </w:num>
   <w:num w:numId="3">
-    <w:abstractNumId w:val="3"/>
+    <w:abstractNumId w:val="8"/>
   </w:num>
   <w:num w:numId="4">
-    <w:abstractNumId w:val="13"/>
+    <w:abstractNumId w:val="21"/>
   </w:num>
   <w:num w:numId="5">
-    <w:abstractNumId w:val="23"/>
+    <w:abstractNumId w:val="35"/>
   </w:num>
   <w:num w:numId="6">
     <w:abstractNumId w:val="0"/>
   </w:num>
   <w:num w:numId="7">
-    <w:abstractNumId w:val="7"/>
+    <w:abstractNumId w:val="13"/>
   </w:num>
   <w:num w:numId="8">
+    <w:abstractNumId w:val="20"/>
+  </w:num>
+  <w:num w:numId="9">
+    <w:abstractNumId w:val="31"/>
+  </w:num>
+  <w:num w:numId="10">
+    <w:abstractNumId w:val="15"/>
+  </w:num>
+  <w:num w:numId="11">
+    <w:abstractNumId w:val="18"/>
+  </w:num>
+  <w:num w:numId="12">
+    <w:abstractNumId w:val="34"/>
+  </w:num>
+  <w:num w:numId="13">
+    <w:abstractNumId w:val="14"/>
+  </w:num>
+  <w:num w:numId="14">
+    <w:abstractNumId w:val="33"/>
+  </w:num>
+  <w:num w:numId="15">
+    <w:abstractNumId w:val="5"/>
+  </w:num>
+  <w:num w:numId="16">
+    <w:abstractNumId w:val="9"/>
+  </w:num>
+  <w:num w:numId="17">
+    <w:abstractNumId w:val="28"/>
+  </w:num>
+  <w:num w:numId="18">
+    <w:abstractNumId w:val="30"/>
+  </w:num>
+  <w:num w:numId="19">
+    <w:abstractNumId w:val="24"/>
+  </w:num>
+  <w:num w:numId="20">
     <w:abstractNumId w:val="12"/>
   </w:num>
-  <w:num w:numId="9">
-    <w:abstractNumId w:val="20"/>
+  <w:num w:numId="21">
+    <w:abstractNumId w:val="2"/>
   </w:num>
-  <w:num w:numId="10">
-    <w:abstractNumId w:val="9"/>
+  <w:num w:numId="22">
+    <w:abstractNumId w:val="27"/>
   </w:num>
-  <w:num w:numId="11">
+  <w:num w:numId="23">
+    <w:abstractNumId w:val="26"/>
+  </w:num>
+  <w:num w:numId="24">
     <w:abstractNumId w:val="10"/>
   </w:num>
-  <w:num w:numId="12">
+  <w:num w:numId="25">
+    <w:abstractNumId w:val="23"/>
+  </w:num>
+  <w:num w:numId="26">
+    <w:abstractNumId w:val="17"/>
+  </w:num>
+  <w:num w:numId="27">
+    <w:abstractNumId w:val="32"/>
+  </w:num>
+  <w:num w:numId="28">
+    <w:abstractNumId w:val="16"/>
+  </w:num>
+  <w:num w:numId="29">
+    <w:abstractNumId w:val="3"/>
+  </w:num>
+  <w:num w:numId="30">
+    <w:abstractNumId w:val="11"/>
+  </w:num>
+  <w:num w:numId="31">
+    <w:abstractNumId w:val="1"/>
+  </w:num>
+  <w:num w:numId="32">
     <w:abstractNumId w:val="22"/>
   </w:num>
-  <w:num w:numId="13">
-    <w:abstractNumId w:val="8"/>
-  </w:num>
-  <w:num w:numId="14">
-    <w:abstractNumId w:val="21"/>
-  </w:num>
-  <w:num w:numId="15">
-    <w:abstractNumId w:val="2"/>
-  </w:num>
-  <w:num w:numId="16">
+  <w:num w:numId="33">
     <w:abstractNumId w:val="4"/>
   </w:num>
-  <w:num w:numId="17">
-    <w:abstractNumId w:val="17"/>
-  </w:num>
-  <w:num w:numId="18">
-    <w:abstractNumId w:val="19"/>
-  </w:num>
-  <w:num w:numId="19">
-    <w:abstractNumId w:val="14"/>
-  </w:num>
-  <w:num w:numId="20">
+  <w:num w:numId="34">
     <w:abstractNumId w:val="6"/>
   </w:num>
-  <w:num w:numId="21">
-    <w:abstractNumId w:val="1"/>
+  <w:num w:numId="35">
+    <w:abstractNumId w:val="25"/>
   </w:num>
-  <w:num w:numId="22">
-    <w:abstractNumId w:val="16"/>
-  </w:num>
-  <w:num w:numId="23">
-    <w:abstractNumId w:val="15"/>
-  </w:num>
-  <w:num w:numId="24">
-    <w:abstractNumId w:val="5"/>
+  <w:num w:numId="36">
+    <w:abstractNumId w:val="7"/>
   </w:num>
 </w:numbering>
 </file>
@@ -12587,7 +14366,7 @@
 </file>
 
 <file path=customXml/itemProps1.xml><?xml version="1.0" encoding="utf-8"?>
-<ds:datastoreItem xmlns:ds="http://schemas.openxmlformats.org/officeDocument/2006/customXml" ds:itemID="{9C65D9CE-1FF7-4EB4-9D41-74940DA73E5A}">
+<ds:datastoreItem xmlns:ds="http://schemas.openxmlformats.org/officeDocument/2006/customXml" ds:itemID="{3DBA4327-D7D3-4DE6-8487-1A2D4F0920F6}">
   <ds:schemaRefs>
     <ds:schemaRef ds:uri="http://schemas.openxmlformats.org/officeDocument/2006/bibliography"/>
   </ds:schemaRefs>

</xml_diff>